<commit_message>
Relatório - Estado da Arte (Por acabar)
</commit_message>
<xml_diff>
--- a/Documentos/RelatorioProjeto-RuiParedes.docx
+++ b/Documentos/RelatorioProjeto-RuiParedes.docx
@@ -12,28 +12,28 @@
       <w:pPr>
         <w:pStyle w:val="TitleCover"/>
         <w:rPr>
-          <w:sz w:val="40"/>
-          <w:szCs w:val="40"/>
+          <w:sz w:val="36"/>
+          <w:szCs w:val="36"/>
         </w:rPr>
       </w:pPr>
       <w:r>
         <w:rPr>
-          <w:sz w:val="40"/>
-          <w:szCs w:val="40"/>
+          <w:sz w:val="36"/>
+          <w:szCs w:val="36"/>
         </w:rPr>
         <w:t>PROJE</w:t>
       </w:r>
       <w:r>
         <w:rPr>
-          <w:sz w:val="40"/>
-          <w:szCs w:val="40"/>
+          <w:sz w:val="36"/>
+          <w:szCs w:val="36"/>
         </w:rPr>
         <w:t>TO</w:t>
       </w:r>
       <w:r>
         <w:rPr>
-          <w:sz w:val="40"/>
-          <w:szCs w:val="40"/>
+          <w:sz w:val="36"/>
+          <w:szCs w:val="36"/>
         </w:rPr>
         <w:t xml:space="preserve"> - LabSecurity</w:t>
       </w:r>
@@ -64,6 +64,21 @@
       <w:pPr>
         <w:pStyle w:val="Corpodetexto"/>
         <w:ind w:firstLine="0"/>
+        <w:jc w:val="center"/>
+      </w:pPr>
+    </w:p>
+    <w:p>
+      <w:pPr>
+        <w:pStyle w:val="Corpodetexto"/>
+        <w:ind w:firstLine="0"/>
+        <w:jc w:val="center"/>
+      </w:pPr>
+    </w:p>
+    <w:p>
+      <w:pPr>
+        <w:pStyle w:val="Corpodetexto"/>
+        <w:ind w:firstLine="0"/>
+        <w:jc w:val="center"/>
       </w:pPr>
     </w:p>
     <w:p>
@@ -77,6 +92,7 @@
     <w:p>
       <w:pPr>
         <w:pStyle w:val="Corpodetexto"/>
+        <w:jc w:val="center"/>
       </w:pPr>
       <w:r>
         <w:t>RELATÓRIO PARA A OBTENÇÃO DO</w:t>
@@ -94,6 +110,7 @@
     <w:p>
       <w:pPr>
         <w:pStyle w:val="Corpodetexto"/>
+        <w:jc w:val="center"/>
       </w:pPr>
       <w:proofErr w:type="gramStart"/>
       <w:r>
@@ -315,10 +332,7 @@
         <w:t>Abstract</w:t>
       </w:r>
     </w:p>
-    <w:p>
-      <w:bookmarkStart w:id="0" w:name="_GoBack"/>
-      <w:bookmarkEnd w:id="0"/>
-    </w:p>
+    <w:p/>
     <w:p/>
     <w:p>
       <w:pPr>
@@ -761,7 +775,34 @@
     </w:p>
     <w:p>
       <w:r>
-        <w:t xml:space="preserve">Na Tabela 1 são apresentados os objetivos definidos inicialmente para a plataforma web do </w:t>
+        <w:t xml:space="preserve">Na </w:t>
+      </w:r>
+      <w:r>
+        <w:fldChar w:fldCharType="begin"/>
+      </w:r>
+      <w:r>
+        <w:instrText xml:space="preserve"> REF _Ref516739648 \h </w:instrText>
+      </w:r>
+      <w:r>
+        <w:fldChar w:fldCharType="separate"/>
+      </w:r>
+      <w:r>
+        <w:t xml:space="preserve">Tabela </w:t>
+      </w:r>
+      <w:r>
+        <w:rPr>
+          <w:noProof/>
+        </w:rPr>
+        <w:t>1</w:t>
+      </w:r>
+      <w:r>
+        <w:fldChar w:fldCharType="end"/>
+      </w:r>
+      <w:r>
+        <w:t xml:space="preserve"> </w:t>
+      </w:r>
+      <w:r>
+        <w:t xml:space="preserve">são apresentados os objetivos definidos inicialmente para a plataforma web do </w:t>
       </w:r>
       <w:proofErr w:type="spellStart"/>
       <w:r>
@@ -788,6 +829,7 @@
         <w:keepNext/>
         <w:jc w:val="center"/>
       </w:pPr>
+      <w:bookmarkStart w:id="0" w:name="_Ref516739648"/>
       <w:r>
         <w:t xml:space="preserve">Tabela </w:t>
       </w:r>
@@ -812,6 +854,7 @@
         </w:rPr>
         <w:fldChar w:fldCharType="end"/>
       </w:r>
+      <w:bookmarkEnd w:id="0"/>
       <w:r>
         <w:t xml:space="preserve">- </w:t>
       </w:r>
@@ -1398,7 +1441,7 @@
                 <w:szCs w:val="18"/>
                 <w:lang w:eastAsia="pt-PT"/>
               </w:rPr>
-              <w:t>--</w:t>
+              <w:t>Não</w:t>
             </w:r>
           </w:p>
         </w:tc>
@@ -1434,7 +1477,7 @@
                 <w:szCs w:val="18"/>
                 <w:lang w:eastAsia="pt-PT"/>
               </w:rPr>
-              <w:t>--</w:t>
+              <w:t>Não</w:t>
             </w:r>
           </w:p>
         </w:tc>
@@ -1514,7 +1557,7 @@
                 <w:szCs w:val="18"/>
                 <w:lang w:eastAsia="pt-PT"/>
               </w:rPr>
-              <w:t>--</w:t>
+              <w:t>Não</w:t>
             </w:r>
           </w:p>
         </w:tc>
@@ -3352,11 +3395,558 @@
       </w:pPr>
       <w:proofErr w:type="spellStart"/>
       <w:r>
+        <w:t>Hacking</w:t>
+      </w:r>
+      <w:proofErr w:type="spellEnd"/>
+      <w:r>
+        <w:t xml:space="preserve"> </w:t>
+      </w:r>
+      <w:proofErr w:type="spellStart"/>
+      <w:r>
+        <w:t>Lab</w:t>
+      </w:r>
+      <w:proofErr w:type="spellEnd"/>
+    </w:p>
+    <w:p/>
+    <w:p>
+      <w:r>
+        <w:t xml:space="preserve">O </w:t>
+      </w:r>
+      <w:proofErr w:type="spellStart"/>
+      <w:r>
+        <w:t>Hacking</w:t>
+      </w:r>
+      <w:proofErr w:type="spellEnd"/>
+      <w:r>
+        <w:t xml:space="preserve"> </w:t>
+      </w:r>
+      <w:proofErr w:type="spellStart"/>
+      <w:r>
+        <w:t>Lab</w:t>
+      </w:r>
+      <w:proofErr w:type="spellEnd"/>
+      <w:r>
+        <w:t xml:space="preserve"> é um serviço da organização </w:t>
+      </w:r>
+      <w:proofErr w:type="spellStart"/>
+      <w:r>
+        <w:t>Security</w:t>
+      </w:r>
+      <w:proofErr w:type="spellEnd"/>
+      <w:r>
+        <w:t xml:space="preserve"> </w:t>
+      </w:r>
+      <w:proofErr w:type="spellStart"/>
+      <w:r>
+        <w:t>Competence</w:t>
+      </w:r>
+      <w:proofErr w:type="spellEnd"/>
+      <w:r>
+        <w:t xml:space="preserve">, uma subsidiária da </w:t>
+      </w:r>
+      <w:proofErr w:type="spellStart"/>
+      <w:r>
+        <w:t>Compass</w:t>
+      </w:r>
+      <w:proofErr w:type="spellEnd"/>
+      <w:r>
+        <w:t xml:space="preserve"> </w:t>
+      </w:r>
+      <w:proofErr w:type="spellStart"/>
+      <w:r>
+        <w:t>Security</w:t>
+      </w:r>
+      <w:proofErr w:type="spellEnd"/>
+      <w:r>
+        <w:t>.</w:t>
+      </w:r>
+    </w:p>
+    <w:p>
+      <w:r>
+        <w:t xml:space="preserve">A </w:t>
+      </w:r>
+      <w:proofErr w:type="spellStart"/>
+      <w:r>
+        <w:t>Compass</w:t>
+      </w:r>
+      <w:proofErr w:type="spellEnd"/>
+      <w:r>
+        <w:t xml:space="preserve"> </w:t>
+      </w:r>
+      <w:proofErr w:type="spellStart"/>
+      <w:r>
+        <w:t>Security</w:t>
+      </w:r>
+      <w:proofErr w:type="spellEnd"/>
+      <w:r>
+        <w:t xml:space="preserve"> é especialista em testes de </w:t>
+      </w:r>
+      <w:proofErr w:type="spellStart"/>
+      <w:r>
+        <w:t>bruteforce</w:t>
+      </w:r>
+      <w:proofErr w:type="spellEnd"/>
+      <w:r>
+        <w:t xml:space="preserve">, resposta a incidentes, análise forense digital e treinos de segurança. É uma organização com algum reconhecimento, tendo já sido convidada para conferências como a </w:t>
+      </w:r>
+      <w:proofErr w:type="spellStart"/>
+      <w:r>
+        <w:t>Black</w:t>
+      </w:r>
+      <w:proofErr w:type="spellEnd"/>
+      <w:r>
+        <w:t xml:space="preserve"> </w:t>
+      </w:r>
+      <w:proofErr w:type="spellStart"/>
+      <w:r>
+        <w:t>Hat</w:t>
+      </w:r>
+      <w:proofErr w:type="spellEnd"/>
+      <w:r>
+        <w:t xml:space="preserve"> Las Vegas e a conferência </w:t>
+      </w:r>
+      <w:proofErr w:type="spellStart"/>
+      <w:r>
+        <w:t>Blue</w:t>
+      </w:r>
+      <w:proofErr w:type="spellEnd"/>
+      <w:r>
+        <w:t xml:space="preserve"> </w:t>
+      </w:r>
+      <w:proofErr w:type="spellStart"/>
+      <w:r>
+        <w:t>Hat</w:t>
+      </w:r>
+      <w:proofErr w:type="spellEnd"/>
+      <w:r>
+        <w:t xml:space="preserve"> da Microsoft.</w:t>
+      </w:r>
+    </w:p>
+    <w:p>
+      <w:r>
+        <w:t xml:space="preserve">O </w:t>
+      </w:r>
+      <w:proofErr w:type="spellStart"/>
+      <w:r>
+        <w:t>Hacking</w:t>
+      </w:r>
+      <w:r>
+        <w:t>-</w:t>
+      </w:r>
+      <w:r>
+        <w:t>Lab</w:t>
+      </w:r>
+      <w:proofErr w:type="spellEnd"/>
+      <w:r>
+        <w:t xml:space="preserve"> consiste num website de </w:t>
+      </w:r>
+      <w:proofErr w:type="spellStart"/>
+      <w:r>
+        <w:t>hacking</w:t>
+      </w:r>
+      <w:proofErr w:type="spellEnd"/>
+      <w:r>
+        <w:t xml:space="preserve"> ético, rede computacional e plataforma de desafios de segurança, que tem como objetivos encontrar e educar indivíduos com talento na área da </w:t>
+      </w:r>
+      <w:proofErr w:type="spellStart"/>
+      <w:r>
+        <w:t>cibersegurança</w:t>
+      </w:r>
+      <w:proofErr w:type="spellEnd"/>
+      <w:r>
+        <w:t xml:space="preserve"> e divulgar conhecimento desta mesma área através das várias competições que vão desde criptografia, a engenharia-reversa, </w:t>
+      </w:r>
+      <w:proofErr w:type="spellStart"/>
+      <w:r>
+        <w:t>hacking</w:t>
+      </w:r>
+      <w:proofErr w:type="spellEnd"/>
+      <w:r>
+        <w:t xml:space="preserve"> ético, entre outras</w:t>
+      </w:r>
+      <w:r>
+        <w:t xml:space="preserve"> (</w:t>
+      </w:r>
+      <w:r>
+        <w:fldChar w:fldCharType="begin"/>
+      </w:r>
+      <w:r>
+        <w:instrText xml:space="preserve"> REF _Ref516739601 \h </w:instrText>
+      </w:r>
+      <w:r>
+        <w:fldChar w:fldCharType="separate"/>
+      </w:r>
+      <w:r>
+        <w:t>Figu</w:t>
+      </w:r>
+      <w:r>
+        <w:t>r</w:t>
+      </w:r>
+      <w:r>
+        <w:t xml:space="preserve">a </w:t>
+      </w:r>
+      <w:r>
+        <w:rPr>
+          <w:noProof/>
+        </w:rPr>
+        <w:t>1</w:t>
+      </w:r>
+      <w:r>
+        <w:fldChar w:fldCharType="end"/>
+      </w:r>
+      <w:r>
+        <w:t>)</w:t>
+      </w:r>
+      <w:r>
+        <w:t>.</w:t>
+      </w:r>
+    </w:p>
+    <w:p>
+      <w:r>
+        <w:t>Ao nível dos desafios</w:t>
+      </w:r>
+      <w:r>
+        <w:t xml:space="preserve">, o </w:t>
+      </w:r>
+      <w:proofErr w:type="spellStart"/>
+      <w:r>
         <w:t>Hacking-Lab</w:t>
       </w:r>
       <w:proofErr w:type="spellEnd"/>
+      <w:r>
+        <w:t xml:space="preserve"> </w:t>
+      </w:r>
+      <w:r>
+        <w:t xml:space="preserve">apresenta </w:t>
+      </w:r>
+      <w:r>
+        <w:t xml:space="preserve">uma variedade de </w:t>
+      </w:r>
+      <w:r>
+        <w:t>desafios</w:t>
+      </w:r>
+      <w:r>
+        <w:t>. Algumas destas competições requerem que o utilizador use software adicional para resolver determinados desafios.</w:t>
+      </w:r>
+    </w:p>
+    <w:p>
+      <w:r>
+        <w:t xml:space="preserve">O </w:t>
+      </w:r>
+      <w:proofErr w:type="spellStart"/>
+      <w:r>
+        <w:t>Hacking-Lab</w:t>
+      </w:r>
+      <w:proofErr w:type="spellEnd"/>
+      <w:r>
+        <w:t xml:space="preserve"> dispõe ainda de uma secção de divulgação de conferências de </w:t>
+      </w:r>
+      <w:proofErr w:type="spellStart"/>
+      <w:r>
+        <w:t>cibersegurança</w:t>
+      </w:r>
+      <w:proofErr w:type="spellEnd"/>
+      <w:r>
+        <w:t>.</w:t>
+      </w:r>
+    </w:p>
+    <w:p>
+      <w:r>
+        <w:t xml:space="preserve">De forma a ser possível aos utilizadores resolver os desafios é necessário que estes instalem uma máquina virtual com um sistema fornecido pela plataforma </w:t>
+      </w:r>
+      <w:r>
+        <w:t>e se conectem através de VPN a esta.</w:t>
+      </w:r>
+    </w:p>
+    <w:p>
+      <w:r>
+        <w:t xml:space="preserve">Após resolvido um desafio e submetido, a solução apresentada pelo utilizador é enviada para ser analisada por uma equipa, e caso esta se encontre correta, o mesmo obtém pontos, sendo estes adicionados ao Ranking. </w:t>
+      </w:r>
     </w:p>
     <w:p/>
+    <w:p>
+      <w:pPr>
+        <w:pStyle w:val="Legenda"/>
+        <w:keepNext/>
+        <w:jc w:val="center"/>
+      </w:pPr>
+      <w:bookmarkStart w:id="1" w:name="_Ref516739601"/>
+      <w:r>
+        <w:lastRenderedPageBreak/>
+        <w:t xml:space="preserve">Figura </w:t>
+      </w:r>
+      <w:r>
+        <w:fldChar w:fldCharType="begin"/>
+      </w:r>
+      <w:r>
+        <w:instrText xml:space="preserve"> SEQ Figura \* ARABIC </w:instrText>
+      </w:r>
+      <w:r>
+        <w:fldChar w:fldCharType="separate"/>
+      </w:r>
+      <w:r>
+        <w:rPr>
+          <w:noProof/>
+        </w:rPr>
+        <w:t>1</w:t>
+      </w:r>
+      <w:r>
+        <w:fldChar w:fldCharType="end"/>
+      </w:r>
+      <w:bookmarkEnd w:id="1"/>
+      <w:r>
+        <w:t xml:space="preserve">- Desafios </w:t>
+      </w:r>
+      <w:proofErr w:type="spellStart"/>
+      <w:r>
+        <w:t>Hacking</w:t>
+      </w:r>
+      <w:proofErr w:type="spellEnd"/>
+      <w:r>
+        <w:t xml:space="preserve">- </w:t>
+      </w:r>
+      <w:proofErr w:type="spellStart"/>
+      <w:r>
+        <w:t>Lab</w:t>
+      </w:r>
+      <w:proofErr w:type="spellEnd"/>
+    </w:p>
+    <w:p>
+      <w:r>
+        <w:rPr>
+          <w:noProof/>
+        </w:rPr>
+        <w:drawing>
+          <wp:inline distT="0" distB="0" distL="0" distR="0" wp14:anchorId="23BD4C0B" wp14:editId="69746F6C">
+            <wp:extent cx="5980430" cy="1438275"/>
+            <wp:effectExtent l="0" t="0" r="1270" b="9525"/>
+            <wp:docPr id="7" name="Imagem 7"/>
+            <wp:cNvGraphicFramePr>
+              <a:graphicFrameLocks xmlns:a="http://schemas.openxmlformats.org/drawingml/2006/main" noChangeAspect="1"/>
+            </wp:cNvGraphicFramePr>
+            <a:graphic xmlns:a="http://schemas.openxmlformats.org/drawingml/2006/main">
+              <a:graphicData uri="http://schemas.openxmlformats.org/drawingml/2006/picture">
+                <pic:pic xmlns:pic="http://schemas.openxmlformats.org/drawingml/2006/picture">
+                  <pic:nvPicPr>
+                    <pic:cNvPr id="1" name=""/>
+                    <pic:cNvPicPr/>
+                  </pic:nvPicPr>
+                  <pic:blipFill>
+                    <a:blip r:embed="rId14"/>
+                    <a:stretch>
+                      <a:fillRect/>
+                    </a:stretch>
+                  </pic:blipFill>
+                  <pic:spPr>
+                    <a:xfrm>
+                      <a:off x="0" y="0"/>
+                      <a:ext cx="5980430" cy="1438275"/>
+                    </a:xfrm>
+                    <a:prstGeom prst="rect">
+                      <a:avLst/>
+                    </a:prstGeom>
+                  </pic:spPr>
+                </pic:pic>
+              </a:graphicData>
+            </a:graphic>
+          </wp:inline>
+        </w:drawing>
+      </w:r>
+    </w:p>
+    <w:p/>
+    <w:p/>
+    <w:p>
+      <w:pPr>
+        <w:pStyle w:val="Cabealho3"/>
+      </w:pPr>
+      <w:r>
+        <w:t>CTF365</w:t>
+      </w:r>
+    </w:p>
+    <w:p/>
+    <w:p>
+      <w:r>
+        <w:t xml:space="preserve">O CTF365 consiste num website com jogos CTF (Capture </w:t>
+      </w:r>
+      <w:proofErr w:type="spellStart"/>
+      <w:r>
+        <w:t>the</w:t>
+      </w:r>
+      <w:proofErr w:type="spellEnd"/>
+      <w:r>
+        <w:t xml:space="preserve"> </w:t>
+      </w:r>
+      <w:proofErr w:type="spellStart"/>
+      <w:r>
+        <w:t>Flag</w:t>
+      </w:r>
+      <w:proofErr w:type="spellEnd"/>
+      <w:r>
+        <w:t xml:space="preserve">), em que são simulados ataques a vulnerabilidades aos serviços que cada equipa possui, e em que o objetivo principal é as equipas tornarem os seus serviços </w:t>
+      </w:r>
+      <w:proofErr w:type="gramStart"/>
+      <w:r>
+        <w:t>o mais invulneráveis</w:t>
+      </w:r>
+      <w:proofErr w:type="gramEnd"/>
+      <w:r>
+        <w:t xml:space="preserve"> possíveis enquanto atacam os serviços de equipas inimigas.</w:t>
+      </w:r>
+      <w:r>
+        <w:t xml:space="preserve"> Os serviços de cada equipa encontram -se nos vários “</w:t>
+      </w:r>
+      <w:proofErr w:type="spellStart"/>
+      <w:r>
+        <w:t>Fortresses</w:t>
+      </w:r>
+      <w:proofErr w:type="spellEnd"/>
+      <w:r>
+        <w:t xml:space="preserve">” que estas possuem, sendo que um </w:t>
+      </w:r>
+      <w:proofErr w:type="spellStart"/>
+      <w:r>
+        <w:t>Fortress</w:t>
+      </w:r>
+      <w:proofErr w:type="spellEnd"/>
+      <w:r>
+        <w:t xml:space="preserve"> corresponde a uma máquina virtual criada para a equipa. Na realização de ataques a </w:t>
+      </w:r>
+      <w:proofErr w:type="spellStart"/>
+      <w:r>
+        <w:t>Fortresses</w:t>
+      </w:r>
+      <w:proofErr w:type="spellEnd"/>
+      <w:r>
+        <w:t xml:space="preserve"> de outras equipas, os jogadores podem usar uma grande variedade de ferramentas, não havendo uma grande quantidade de regras que os jogadores devem respeitar nos seus ataques. A criação de </w:t>
+      </w:r>
+      <w:proofErr w:type="spellStart"/>
+      <w:r>
+        <w:t>Fortresses</w:t>
+      </w:r>
+      <w:proofErr w:type="spellEnd"/>
+      <w:r>
+        <w:t xml:space="preserve"> é </w:t>
+      </w:r>
+      <w:r>
+        <w:t xml:space="preserve">exclusiva a equipas que façam parte de um plano que requer pagamento, porém, qualquer jogador que esteja registado na plataforma, com ou sem equipa ou plano, consegue realizar ataques. </w:t>
+      </w:r>
+    </w:p>
+    <w:p>
+      <w:r>
+        <w:t xml:space="preserve">De forma às equipas submeterem as vulnerabilidades encontradas durante os ataques e ganharem pontos é necessário que indicar qual o tipo de vulnerabilidade, </w:t>
+      </w:r>
+      <w:r>
+        <w:t xml:space="preserve">a quem pertence o </w:t>
+      </w:r>
+      <w:proofErr w:type="spellStart"/>
+      <w:r>
+        <w:t>fortress</w:t>
+      </w:r>
+      <w:proofErr w:type="spellEnd"/>
+      <w:r>
+        <w:t xml:space="preserve"> inimigo, e qual o endereço do mesmo, e após esta ser submetida é analisada por uma equipa do CTF365 que verificará se a vulnerabilidade realmente existe ou não no </w:t>
+      </w:r>
+      <w:proofErr w:type="spellStart"/>
+      <w:r>
+        <w:t>fortress</w:t>
+      </w:r>
+      <w:proofErr w:type="spellEnd"/>
+      <w:r>
+        <w:t xml:space="preserve"> indicado.</w:t>
+      </w:r>
+    </w:p>
+    <w:p>
+      <w:pPr>
+        <w:pStyle w:val="Legenda"/>
+        <w:keepNext/>
+        <w:jc w:val="center"/>
+      </w:pPr>
+      <w:r>
+        <w:lastRenderedPageBreak/>
+        <w:t xml:space="preserve">Figura </w:t>
+      </w:r>
+      <w:r>
+        <w:fldChar w:fldCharType="begin"/>
+      </w:r>
+      <w:r>
+        <w:instrText xml:space="preserve"> SEQ Figura \* ARABIC </w:instrText>
+      </w:r>
+      <w:r>
+        <w:fldChar w:fldCharType="separate"/>
+      </w:r>
+      <w:r>
+        <w:rPr>
+          <w:noProof/>
+        </w:rPr>
+        <w:t>2</w:t>
+      </w:r>
+      <w:r>
+        <w:fldChar w:fldCharType="end"/>
+      </w:r>
+      <w:r>
+        <w:t>- CTF365 Submeter Vulnerabilidade</w:t>
+      </w:r>
+      <w:bookmarkStart w:id="2" w:name="_GoBack"/>
+      <w:bookmarkEnd w:id="2"/>
+    </w:p>
+    <w:p>
+      <w:pPr>
+        <w:jc w:val="center"/>
+      </w:pPr>
+      <w:r>
+        <w:rPr>
+          <w:noProof/>
+        </w:rPr>
+        <w:drawing>
+          <wp:inline distT="0" distB="0" distL="0" distR="0">
+            <wp:extent cx="2695575" cy="3091256"/>
+            <wp:effectExtent l="0" t="0" r="0" b="0"/>
+            <wp:docPr id="8" name="Imagem 8" descr="https://community.ctf365.com/uploads/default/optimized/1X/44a837e5778c79b8bbe28876666312e53de7f778_1_436x500.jpg"/>
+            <wp:cNvGraphicFramePr>
+              <a:graphicFrameLocks xmlns:a="http://schemas.openxmlformats.org/drawingml/2006/main" noChangeAspect="1"/>
+            </wp:cNvGraphicFramePr>
+            <a:graphic xmlns:a="http://schemas.openxmlformats.org/drawingml/2006/main">
+              <a:graphicData uri="http://schemas.openxmlformats.org/drawingml/2006/picture">
+                <pic:pic xmlns:pic="http://schemas.openxmlformats.org/drawingml/2006/picture">
+                  <pic:nvPicPr>
+                    <pic:cNvPr id="0" name="Picture 1" descr="https://community.ctf365.com/uploads/default/optimized/1X/44a837e5778c79b8bbe28876666312e53de7f778_1_436x500.jpg"/>
+                    <pic:cNvPicPr>
+                      <a:picLocks noChangeAspect="1" noChangeArrowheads="1"/>
+                    </pic:cNvPicPr>
+                  </pic:nvPicPr>
+                  <pic:blipFill>
+                    <a:blip r:embed="rId15">
+                      <a:extLst>
+                        <a:ext uri="{28A0092B-C50C-407E-A947-70E740481C1C}">
+                          <a14:useLocalDpi xmlns:a14="http://schemas.microsoft.com/office/drawing/2010/main" val="0"/>
+                        </a:ext>
+                      </a:extLst>
+                    </a:blip>
+                    <a:srcRect/>
+                    <a:stretch>
+                      <a:fillRect/>
+                    </a:stretch>
+                  </pic:blipFill>
+                  <pic:spPr bwMode="auto">
+                    <a:xfrm>
+                      <a:off x="0" y="0"/>
+                      <a:ext cx="2700489" cy="3096891"/>
+                    </a:xfrm>
+                    <a:prstGeom prst="rect">
+                      <a:avLst/>
+                    </a:prstGeom>
+                    <a:noFill/>
+                    <a:ln>
+                      <a:noFill/>
+                    </a:ln>
+                  </pic:spPr>
+                </pic:pic>
+              </a:graphicData>
+            </a:graphic>
+          </wp:inline>
+        </w:drawing>
+      </w:r>
+    </w:p>
     <w:p/>
     <w:p/>
     <w:p/>
@@ -3953,10 +4543,6 @@
       </mc:AlternateContent>
     </w:r>
   </w:p>
-  <w:p/>
-  <w:p/>
-  <w:p/>
-  <w:p/>
   <w:p/>
   <w:p>
     <w:r>
@@ -5681,7 +6267,7 @@
 </file>
 
 <file path=customXml/itemProps1.xml><?xml version="1.0" encoding="utf-8"?>
-<ds:datastoreItem xmlns:ds="http://schemas.openxmlformats.org/officeDocument/2006/customXml" ds:itemID="{AE1F2ADE-3756-45DA-8D17-1AF5F1921645}">
+<ds:datastoreItem xmlns:ds="http://schemas.openxmlformats.org/officeDocument/2006/customXml" ds:itemID="{1C106136-EDBB-4B84-856C-5BE384C7D1BA}">
   <ds:schemaRefs>
     <ds:schemaRef ds:uri="http://schemas.openxmlformats.org/officeDocument/2006/bibliography"/>
   </ds:schemaRefs>

</xml_diff>

<commit_message>
Relatório - Estado da Arte (Falta Análise Critica e Melhoria do texto)
</commit_message>
<xml_diff>
--- a/Documentos/RelatorioProjeto-RuiParedes.docx
+++ b/Documentos/RelatorioProjeto-RuiParedes.docx
@@ -754,15 +754,13 @@
       </w:r>
       <w:proofErr w:type="spellEnd"/>
       <w:r>
-        <w:t xml:space="preserve">, CTF365, Reversing.kr, RingZer0Team, </w:t>
-      </w:r>
-      <w:proofErr w:type="spellStart"/>
-      <w:r>
-        <w:t>CTFTime</w:t>
-      </w:r>
-      <w:proofErr w:type="spellEnd"/>
-      <w:r>
-        <w:t xml:space="preserve"> e </w:t>
+        <w:t>, CTF3</w:t>
+      </w:r>
+      <w:r>
+        <w:t xml:space="preserve">65, Reversing.kr, RingZer0Team </w:t>
+      </w:r>
+      <w:r>
+        <w:t xml:space="preserve">e </w:t>
       </w:r>
       <w:proofErr w:type="spellStart"/>
       <w:r>
@@ -827,7 +825,6 @@
       <w:pPr>
         <w:pStyle w:val="Legenda"/>
         <w:keepNext/>
-        <w:jc w:val="center"/>
       </w:pPr>
       <w:bookmarkStart w:id="0" w:name="_Ref516739648"/>
       <w:r>
@@ -2152,7 +2149,7 @@
                 <w:szCs w:val="18"/>
                 <w:lang w:eastAsia="pt-PT"/>
               </w:rPr>
-              <w:t>Não</w:t>
+              <w:t>Sim</w:t>
             </w:r>
           </w:p>
         </w:tc>
@@ -2730,352 +2727,6 @@
                 <w:szCs w:val="18"/>
                 <w:lang w:eastAsia="pt-PT"/>
               </w:rPr>
-              <w:t>CTFTime</w:t>
-            </w:r>
-            <w:proofErr w:type="spellEnd"/>
-          </w:p>
-        </w:tc>
-        <w:tc>
-          <w:tcPr>
-            <w:tcW w:w="1080" w:type="dxa"/>
-            <w:tcBorders>
-              <w:top w:val="single" w:sz="8" w:space="0" w:color="000000"/>
-              <w:left w:val="single" w:sz="8" w:space="0" w:color="000000"/>
-              <w:bottom w:val="single" w:sz="8" w:space="0" w:color="000000"/>
-              <w:right w:val="single" w:sz="8" w:space="0" w:color="000000"/>
-            </w:tcBorders>
-            <w:tcMar>
-              <w:top w:w="100" w:type="dxa"/>
-              <w:left w:w="100" w:type="dxa"/>
-              <w:bottom w:w="100" w:type="dxa"/>
-              <w:right w:w="100" w:type="dxa"/>
-            </w:tcMar>
-            <w:hideMark/>
-          </w:tcPr>
-          <w:p>
-            <w:pPr>
-              <w:spacing w:line="240" w:lineRule="auto"/>
-              <w:jc w:val="left"/>
-              <w:rPr>
-                <w:sz w:val="18"/>
-                <w:szCs w:val="18"/>
-                <w:lang w:eastAsia="pt-PT"/>
-              </w:rPr>
-            </w:pPr>
-            <w:r>
-              <w:rPr>
-                <w:color w:val="000000"/>
-                <w:sz w:val="18"/>
-                <w:szCs w:val="18"/>
-                <w:lang w:eastAsia="pt-PT"/>
-              </w:rPr>
-              <w:t>Não</w:t>
-            </w:r>
-          </w:p>
-        </w:tc>
-        <w:tc>
-          <w:tcPr>
-            <w:tcW w:w="900" w:type="dxa"/>
-            <w:tcBorders>
-              <w:top w:val="single" w:sz="8" w:space="0" w:color="000000"/>
-              <w:left w:val="single" w:sz="8" w:space="0" w:color="000000"/>
-              <w:bottom w:val="single" w:sz="8" w:space="0" w:color="000000"/>
-              <w:right w:val="single" w:sz="8" w:space="0" w:color="000000"/>
-            </w:tcBorders>
-            <w:tcMar>
-              <w:top w:w="100" w:type="dxa"/>
-              <w:left w:w="100" w:type="dxa"/>
-              <w:bottom w:w="100" w:type="dxa"/>
-              <w:right w:w="100" w:type="dxa"/>
-            </w:tcMar>
-            <w:hideMark/>
-          </w:tcPr>
-          <w:p>
-            <w:pPr>
-              <w:spacing w:line="240" w:lineRule="auto"/>
-              <w:jc w:val="left"/>
-              <w:rPr>
-                <w:sz w:val="18"/>
-                <w:szCs w:val="18"/>
-                <w:lang w:eastAsia="pt-PT"/>
-              </w:rPr>
-            </w:pPr>
-            <w:r>
-              <w:rPr>
-                <w:color w:val="000000"/>
-                <w:sz w:val="18"/>
-                <w:szCs w:val="18"/>
-                <w:lang w:eastAsia="pt-PT"/>
-              </w:rPr>
-              <w:t>Sim</w:t>
-            </w:r>
-          </w:p>
-        </w:tc>
-        <w:tc>
-          <w:tcPr>
-            <w:tcW w:w="810" w:type="dxa"/>
-            <w:tcBorders>
-              <w:top w:val="single" w:sz="8" w:space="0" w:color="000000"/>
-              <w:left w:val="single" w:sz="8" w:space="0" w:color="000000"/>
-              <w:bottom w:val="single" w:sz="8" w:space="0" w:color="000000"/>
-              <w:right w:val="single" w:sz="8" w:space="0" w:color="000000"/>
-            </w:tcBorders>
-            <w:tcMar>
-              <w:top w:w="100" w:type="dxa"/>
-              <w:left w:w="100" w:type="dxa"/>
-              <w:bottom w:w="100" w:type="dxa"/>
-              <w:right w:w="100" w:type="dxa"/>
-            </w:tcMar>
-            <w:hideMark/>
-          </w:tcPr>
-          <w:p>
-            <w:pPr>
-              <w:spacing w:line="240" w:lineRule="auto"/>
-              <w:jc w:val="left"/>
-              <w:rPr>
-                <w:sz w:val="18"/>
-                <w:szCs w:val="18"/>
-                <w:lang w:eastAsia="pt-PT"/>
-              </w:rPr>
-            </w:pPr>
-            <w:r>
-              <w:rPr>
-                <w:color w:val="000000"/>
-                <w:sz w:val="18"/>
-                <w:szCs w:val="18"/>
-                <w:lang w:eastAsia="pt-PT"/>
-              </w:rPr>
-              <w:t>--</w:t>
-            </w:r>
-          </w:p>
-        </w:tc>
-        <w:tc>
-          <w:tcPr>
-            <w:tcW w:w="990" w:type="dxa"/>
-            <w:tcBorders>
-              <w:top w:val="single" w:sz="8" w:space="0" w:color="000000"/>
-              <w:left w:val="single" w:sz="8" w:space="0" w:color="000000"/>
-              <w:bottom w:val="single" w:sz="8" w:space="0" w:color="000000"/>
-              <w:right w:val="single" w:sz="8" w:space="0" w:color="000000"/>
-            </w:tcBorders>
-            <w:tcMar>
-              <w:top w:w="100" w:type="dxa"/>
-              <w:left w:w="100" w:type="dxa"/>
-              <w:bottom w:w="100" w:type="dxa"/>
-              <w:right w:w="100" w:type="dxa"/>
-            </w:tcMar>
-            <w:hideMark/>
-          </w:tcPr>
-          <w:p>
-            <w:pPr>
-              <w:spacing w:line="240" w:lineRule="auto"/>
-              <w:jc w:val="left"/>
-              <w:rPr>
-                <w:sz w:val="18"/>
-                <w:szCs w:val="18"/>
-                <w:lang w:eastAsia="pt-PT"/>
-              </w:rPr>
-            </w:pPr>
-            <w:r>
-              <w:rPr>
-                <w:color w:val="000000"/>
-                <w:sz w:val="18"/>
-                <w:szCs w:val="18"/>
-                <w:lang w:eastAsia="pt-PT"/>
-              </w:rPr>
-              <w:t>Não</w:t>
-            </w:r>
-          </w:p>
-        </w:tc>
-        <w:tc>
-          <w:tcPr>
-            <w:tcW w:w="1170" w:type="dxa"/>
-            <w:tcBorders>
-              <w:top w:val="single" w:sz="8" w:space="0" w:color="000000"/>
-              <w:left w:val="single" w:sz="8" w:space="0" w:color="000000"/>
-              <w:bottom w:val="single" w:sz="8" w:space="0" w:color="000000"/>
-              <w:right w:val="single" w:sz="8" w:space="0" w:color="000000"/>
-            </w:tcBorders>
-            <w:tcMar>
-              <w:top w:w="100" w:type="dxa"/>
-              <w:left w:w="100" w:type="dxa"/>
-              <w:bottom w:w="100" w:type="dxa"/>
-              <w:right w:w="100" w:type="dxa"/>
-            </w:tcMar>
-            <w:hideMark/>
-          </w:tcPr>
-          <w:p>
-            <w:pPr>
-              <w:spacing w:line="240" w:lineRule="auto"/>
-              <w:jc w:val="left"/>
-              <w:rPr>
-                <w:sz w:val="18"/>
-                <w:szCs w:val="18"/>
-                <w:lang w:eastAsia="pt-PT"/>
-              </w:rPr>
-            </w:pPr>
-            <w:r>
-              <w:rPr>
-                <w:color w:val="000000"/>
-                <w:sz w:val="18"/>
-                <w:szCs w:val="18"/>
-                <w:lang w:eastAsia="pt-PT"/>
-              </w:rPr>
-              <w:t>Não</w:t>
-            </w:r>
-          </w:p>
-        </w:tc>
-        <w:tc>
-          <w:tcPr>
-            <w:tcW w:w="1080" w:type="dxa"/>
-            <w:tcBorders>
-              <w:top w:val="single" w:sz="8" w:space="0" w:color="000000"/>
-              <w:left w:val="single" w:sz="8" w:space="0" w:color="000000"/>
-              <w:bottom w:val="single" w:sz="8" w:space="0" w:color="000000"/>
-              <w:right w:val="single" w:sz="8" w:space="0" w:color="000000"/>
-            </w:tcBorders>
-            <w:tcMar>
-              <w:top w:w="100" w:type="dxa"/>
-              <w:left w:w="100" w:type="dxa"/>
-              <w:bottom w:w="100" w:type="dxa"/>
-              <w:right w:w="100" w:type="dxa"/>
-            </w:tcMar>
-            <w:hideMark/>
-          </w:tcPr>
-          <w:p>
-            <w:pPr>
-              <w:spacing w:line="240" w:lineRule="auto"/>
-              <w:jc w:val="left"/>
-              <w:rPr>
-                <w:sz w:val="18"/>
-                <w:szCs w:val="18"/>
-                <w:lang w:eastAsia="pt-PT"/>
-              </w:rPr>
-            </w:pPr>
-            <w:r>
-              <w:rPr>
-                <w:color w:val="000000"/>
-                <w:sz w:val="18"/>
-                <w:szCs w:val="18"/>
-                <w:lang w:eastAsia="pt-PT"/>
-              </w:rPr>
-              <w:t>Não</w:t>
-            </w:r>
-          </w:p>
-        </w:tc>
-        <w:tc>
-          <w:tcPr>
-            <w:tcW w:w="1530" w:type="dxa"/>
-            <w:tcBorders>
-              <w:top w:val="single" w:sz="8" w:space="0" w:color="000000"/>
-              <w:left w:val="single" w:sz="8" w:space="0" w:color="000000"/>
-              <w:bottom w:val="single" w:sz="8" w:space="0" w:color="000000"/>
-              <w:right w:val="single" w:sz="8" w:space="0" w:color="000000"/>
-            </w:tcBorders>
-            <w:tcMar>
-              <w:top w:w="100" w:type="dxa"/>
-              <w:left w:w="100" w:type="dxa"/>
-              <w:bottom w:w="100" w:type="dxa"/>
-              <w:right w:w="100" w:type="dxa"/>
-            </w:tcMar>
-            <w:hideMark/>
-          </w:tcPr>
-          <w:p>
-            <w:pPr>
-              <w:spacing w:line="240" w:lineRule="auto"/>
-              <w:jc w:val="left"/>
-              <w:rPr>
-                <w:sz w:val="18"/>
-                <w:szCs w:val="18"/>
-                <w:lang w:eastAsia="pt-PT"/>
-              </w:rPr>
-            </w:pPr>
-            <w:r>
-              <w:rPr>
-                <w:color w:val="000000"/>
-                <w:sz w:val="18"/>
-                <w:szCs w:val="18"/>
-                <w:lang w:eastAsia="pt-PT"/>
-              </w:rPr>
-              <w:t>Não</w:t>
-            </w:r>
-          </w:p>
-        </w:tc>
-        <w:tc>
-          <w:tcPr>
-            <w:tcW w:w="896" w:type="dxa"/>
-            <w:tcBorders>
-              <w:top w:val="single" w:sz="8" w:space="0" w:color="000000"/>
-              <w:left w:val="single" w:sz="8" w:space="0" w:color="000000"/>
-              <w:bottom w:val="single" w:sz="8" w:space="0" w:color="000000"/>
-              <w:right w:val="single" w:sz="8" w:space="0" w:color="000000"/>
-            </w:tcBorders>
-            <w:tcMar>
-              <w:top w:w="100" w:type="dxa"/>
-              <w:left w:w="100" w:type="dxa"/>
-              <w:bottom w:w="100" w:type="dxa"/>
-              <w:right w:w="100" w:type="dxa"/>
-            </w:tcMar>
-            <w:hideMark/>
-          </w:tcPr>
-          <w:p>
-            <w:pPr>
-              <w:spacing w:line="240" w:lineRule="auto"/>
-              <w:jc w:val="left"/>
-              <w:rPr>
-                <w:sz w:val="18"/>
-                <w:szCs w:val="18"/>
-                <w:lang w:eastAsia="pt-PT"/>
-              </w:rPr>
-            </w:pPr>
-            <w:r>
-              <w:rPr>
-                <w:color w:val="000000"/>
-                <w:sz w:val="18"/>
-                <w:szCs w:val="18"/>
-                <w:lang w:eastAsia="pt-PT"/>
-              </w:rPr>
-              <w:t>Não</w:t>
-            </w:r>
-          </w:p>
-        </w:tc>
-      </w:tr>
-      <w:tr>
-        <w:tc>
-          <w:tcPr>
-            <w:tcW w:w="1160" w:type="dxa"/>
-            <w:tcBorders>
-              <w:top w:val="single" w:sz="8" w:space="0" w:color="000000"/>
-              <w:left w:val="single" w:sz="8" w:space="0" w:color="000000"/>
-              <w:bottom w:val="single" w:sz="8" w:space="0" w:color="000000"/>
-              <w:right w:val="single" w:sz="8" w:space="0" w:color="000000"/>
-            </w:tcBorders>
-            <w:tcMar>
-              <w:top w:w="100" w:type="dxa"/>
-              <w:left w:w="100" w:type="dxa"/>
-              <w:bottom w:w="100" w:type="dxa"/>
-              <w:right w:w="100" w:type="dxa"/>
-            </w:tcMar>
-            <w:hideMark/>
-          </w:tcPr>
-          <w:p>
-            <w:pPr>
-              <w:spacing w:line="240" w:lineRule="auto"/>
-              <w:jc w:val="left"/>
-              <w:rPr>
-                <w:sz w:val="18"/>
-                <w:szCs w:val="18"/>
-                <w:lang w:eastAsia="pt-PT"/>
-              </w:rPr>
-            </w:pPr>
-            <w:proofErr w:type="spellStart"/>
-            <w:r>
-              <w:rPr>
-                <w:color w:val="000000"/>
-                <w:sz w:val="18"/>
-                <w:szCs w:val="18"/>
-                <w:lang w:eastAsia="pt-PT"/>
-              </w:rPr>
               <w:t>WebGoat</w:t>
             </w:r>
             <w:proofErr w:type="spellEnd"/>
@@ -3577,13 +3228,7 @@
         <w:fldChar w:fldCharType="separate"/>
       </w:r>
       <w:r>
-        <w:t>Figu</w:t>
-      </w:r>
-      <w:r>
-        <w:t>r</w:t>
-      </w:r>
-      <w:r>
-        <w:t xml:space="preserve">a </w:t>
+        <w:t xml:space="preserve">Figura </w:t>
       </w:r>
       <w:r>
         <w:rPr>
@@ -3668,11 +3313,9 @@
       <w:pPr>
         <w:pStyle w:val="Legenda"/>
         <w:keepNext/>
-        <w:jc w:val="center"/>
       </w:pPr>
       <w:bookmarkStart w:id="1" w:name="_Ref516739601"/>
       <w:r>
-        <w:lastRenderedPageBreak/>
         <w:t xml:space="preserve">Figura </w:t>
       </w:r>
       <w:r>
@@ -3855,11 +3498,12 @@
         <w:t xml:space="preserve"> indicado.</w:t>
       </w:r>
     </w:p>
+    <w:p/>
+    <w:p/>
     <w:p>
       <w:pPr>
         <w:pStyle w:val="Legenda"/>
         <w:keepNext/>
-        <w:jc w:val="center"/>
       </w:pPr>
       <w:r>
         <w:lastRenderedPageBreak/>
@@ -3886,8 +3530,6 @@
       <w:r>
         <w:t>- CTF365 Submeter Vulnerabilidade</w:t>
       </w:r>
-      <w:bookmarkStart w:id="2" w:name="_GoBack"/>
-      <w:bookmarkEnd w:id="2"/>
     </w:p>
     <w:p>
       <w:pPr>
@@ -3949,7 +3591,522 @@
     </w:p>
     <w:p/>
     <w:p/>
+    <w:p>
+      <w:pPr>
+        <w:pStyle w:val="Cabealho3"/>
+      </w:pPr>
+      <w:r>
+        <w:t>Reversing.kr</w:t>
+      </w:r>
+    </w:p>
     <w:p/>
+    <w:p>
+      <w:r>
+        <w:t xml:space="preserve">O Reversing.kr é uma plataforma desenvolvida para pôr à prova a capacidade de </w:t>
+      </w:r>
+      <w:proofErr w:type="spellStart"/>
+      <w:r>
+        <w:t>cracking</w:t>
+      </w:r>
+      <w:proofErr w:type="spellEnd"/>
+      <w:r>
+        <w:t xml:space="preserve"> e </w:t>
+      </w:r>
+      <w:r>
+        <w:t>de conhecimento de engenharia reversa dos seus utilizadores.</w:t>
+      </w:r>
+    </w:p>
+    <w:p>
+      <w:r>
+        <w:t xml:space="preserve">Os desafios que esta plataforma possuí consistem em aplicações para diferentes ambientes (Windows, Linux, Windows </w:t>
+      </w:r>
+      <w:proofErr w:type="spellStart"/>
+      <w:r>
+        <w:t>Phone</w:t>
+      </w:r>
+      <w:proofErr w:type="spellEnd"/>
+      <w:r>
+        <w:t>, …)</w:t>
+      </w:r>
+      <w:r>
+        <w:t xml:space="preserve">, </w:t>
+      </w:r>
+      <w:r>
+        <w:fldChar w:fldCharType="begin"/>
+      </w:r>
+      <w:r>
+        <w:instrText xml:space="preserve"> REF _Ref516749011 \h </w:instrText>
+      </w:r>
+      <w:r>
+        <w:fldChar w:fldCharType="separate"/>
+      </w:r>
+      <w:r>
+        <w:t xml:space="preserve">Figura </w:t>
+      </w:r>
+      <w:r>
+        <w:rPr>
+          <w:noProof/>
+        </w:rPr>
+        <w:t>3</w:t>
+      </w:r>
+      <w:r>
+        <w:fldChar w:fldCharType="end"/>
+      </w:r>
+      <w:r>
+        <w:t>,</w:t>
+      </w:r>
+      <w:r>
+        <w:t xml:space="preserve"> em que o ataque é executado nesses mesmos ambientes e após atingir a solução correta, de forma a ganhar pontos na plataforma, a solução encontrada necessita ser inserida numa secção própria na plataforma do Reversing.kr. Após </w:t>
+      </w:r>
+      <w:r>
+        <w:t xml:space="preserve">obtenção dos pontos, estes passam a ser visíveis na tabela de </w:t>
+      </w:r>
+      <w:proofErr w:type="spellStart"/>
+      <w:r>
+        <w:t>Rank</w:t>
+      </w:r>
+      <w:proofErr w:type="spellEnd"/>
+      <w:r>
+        <w:t xml:space="preserve"> da plataforma.</w:t>
+      </w:r>
+    </w:p>
+    <w:p>
+      <w:r>
+        <w:t>Possuí ainda uma secção onde se encontram plataformas semelhantes a esta.</w:t>
+      </w:r>
+    </w:p>
+    <w:p/>
+    <w:p>
+      <w:pPr>
+        <w:pStyle w:val="Legenda"/>
+        <w:keepNext/>
+      </w:pPr>
+      <w:bookmarkStart w:id="2" w:name="_Ref516749011"/>
+      <w:r>
+        <w:lastRenderedPageBreak/>
+        <w:t xml:space="preserve">Figura </w:t>
+      </w:r>
+      <w:r>
+        <w:fldChar w:fldCharType="begin"/>
+      </w:r>
+      <w:r>
+        <w:instrText xml:space="preserve"> SEQ Figura \* ARABIC </w:instrText>
+      </w:r>
+      <w:r>
+        <w:fldChar w:fldCharType="separate"/>
+      </w:r>
+      <w:r>
+        <w:rPr>
+          <w:noProof/>
+        </w:rPr>
+        <w:t>3</w:t>
+      </w:r>
+      <w:r>
+        <w:fldChar w:fldCharType="end"/>
+      </w:r>
+      <w:bookmarkEnd w:id="2"/>
+      <w:r>
+        <w:t xml:space="preserve">- Reversing.kr - </w:t>
+      </w:r>
+      <w:proofErr w:type="spellStart"/>
+      <w:r>
+        <w:t>Challenges</w:t>
+      </w:r>
+      <w:proofErr w:type="spellEnd"/>
+    </w:p>
+    <w:p>
+      <w:r>
+        <w:rPr>
+          <w:noProof/>
+        </w:rPr>
+        <w:drawing>
+          <wp:inline distT="0" distB="0" distL="0" distR="0" wp14:anchorId="2FF3508D" wp14:editId="29E8AF63">
+            <wp:extent cx="5980430" cy="1525905"/>
+            <wp:effectExtent l="0" t="0" r="1270" b="0"/>
+            <wp:docPr id="4" name="Imagem 4"/>
+            <wp:cNvGraphicFramePr>
+              <a:graphicFrameLocks xmlns:a="http://schemas.openxmlformats.org/drawingml/2006/main" noChangeAspect="1"/>
+            </wp:cNvGraphicFramePr>
+            <a:graphic xmlns:a="http://schemas.openxmlformats.org/drawingml/2006/main">
+              <a:graphicData uri="http://schemas.openxmlformats.org/drawingml/2006/picture">
+                <pic:pic xmlns:pic="http://schemas.openxmlformats.org/drawingml/2006/picture">
+                  <pic:nvPicPr>
+                    <pic:cNvPr id="1" name=""/>
+                    <pic:cNvPicPr/>
+                  </pic:nvPicPr>
+                  <pic:blipFill>
+                    <a:blip r:embed="rId16"/>
+                    <a:stretch>
+                      <a:fillRect/>
+                    </a:stretch>
+                  </pic:blipFill>
+                  <pic:spPr>
+                    <a:xfrm>
+                      <a:off x="0" y="0"/>
+                      <a:ext cx="5980430" cy="1525905"/>
+                    </a:xfrm>
+                    <a:prstGeom prst="rect">
+                      <a:avLst/>
+                    </a:prstGeom>
+                  </pic:spPr>
+                </pic:pic>
+              </a:graphicData>
+            </a:graphic>
+          </wp:inline>
+        </w:drawing>
+      </w:r>
+    </w:p>
+    <w:p/>
+    <w:p/>
+    <w:p>
+      <w:pPr>
+        <w:pStyle w:val="Cabealho3"/>
+      </w:pPr>
+      <w:r>
+        <w:t>RingZer0 Team Online CTF</w:t>
+      </w:r>
+    </w:p>
+    <w:p>
+      <w:r>
+        <w:t xml:space="preserve">O RingZer0 Team Online CTF consiste numa plataforma onde se encontram disponíveis uma grande variedade de desafios de forma a meter à prova os conhecimentos e capacidades de </w:t>
+      </w:r>
+      <w:proofErr w:type="spellStart"/>
+      <w:r>
+        <w:t>hacking</w:t>
+      </w:r>
+      <w:proofErr w:type="spellEnd"/>
+      <w:r>
+        <w:t xml:space="preserve"> </w:t>
+      </w:r>
+      <w:r>
+        <w:t xml:space="preserve">dos utilizadores através de </w:t>
+      </w:r>
+      <w:proofErr w:type="gramStart"/>
+      <w:r>
+        <w:t>jogos Capture</w:t>
+      </w:r>
+      <w:proofErr w:type="gramEnd"/>
+      <w:r>
+        <w:t xml:space="preserve"> </w:t>
+      </w:r>
+      <w:proofErr w:type="spellStart"/>
+      <w:r>
+        <w:t>the</w:t>
+      </w:r>
+      <w:proofErr w:type="spellEnd"/>
+      <w:r>
+        <w:t xml:space="preserve"> </w:t>
+      </w:r>
+      <w:proofErr w:type="spellStart"/>
+      <w:r>
+        <w:t>Flag</w:t>
+      </w:r>
+      <w:proofErr w:type="spellEnd"/>
+      <w:r>
+        <w:t>.</w:t>
+      </w:r>
+    </w:p>
+    <w:p>
+      <w:r>
+        <w:t xml:space="preserve">Estes desafios vão desde desafios de criptografia, análise de </w:t>
+      </w:r>
+      <w:proofErr w:type="spellStart"/>
+      <w:r>
+        <w:t>malwares</w:t>
+      </w:r>
+      <w:proofErr w:type="spellEnd"/>
+      <w:r>
+        <w:t xml:space="preserve">, SQL </w:t>
+      </w:r>
+      <w:proofErr w:type="spellStart"/>
+      <w:r>
+        <w:t>injection</w:t>
+      </w:r>
+      <w:proofErr w:type="spellEnd"/>
+      <w:r>
+        <w:t xml:space="preserve">, entre outros, </w:t>
+      </w:r>
+      <w:r>
+        <w:t xml:space="preserve">onde alguns deles podem ser resolvidos diretamente na plataforma, enquanto que outros a resolução é feita no sistema do utilizador, por exemplo, uma aplicação com vulnerabilidade, ou então através de SSH para uma máquina onde a vulnerabilidade estará presente. Independentemente do tipo de vulnerabilidade, após realizado o ataque com sucesso, é devolvida uma </w:t>
+      </w:r>
+      <w:proofErr w:type="spellStart"/>
+      <w:r>
+        <w:t>flag</w:t>
+      </w:r>
+      <w:proofErr w:type="spellEnd"/>
+      <w:r>
+        <w:t xml:space="preserve"> que pode ser usada seguidamente na página onde o desafio realizado se encontra, obtendo pontos de acordo com o desafio realizado. A plataforma disponibiliza ainda algumas ferramentas que poderão ser usadas de forma a resolver certos desafios. Possuí ainda um </w:t>
+      </w:r>
+      <w:proofErr w:type="spellStart"/>
+      <w:r>
+        <w:t>Scoreboard</w:t>
+      </w:r>
+      <w:proofErr w:type="spellEnd"/>
+      <w:r>
+        <w:t xml:space="preserve"> onde são apresentados os 50 utilizadores com mais pontos na plataforma.</w:t>
+      </w:r>
+    </w:p>
+    <w:p>
+      <w:pPr>
+        <w:pStyle w:val="Legenda"/>
+        <w:keepNext/>
+      </w:pPr>
+      <w:r>
+        <w:t xml:space="preserve">Figura </w:t>
+      </w:r>
+      <w:r>
+        <w:fldChar w:fldCharType="begin"/>
+      </w:r>
+      <w:r>
+        <w:instrText xml:space="preserve"> SEQ Figura \* ARABIC </w:instrText>
+      </w:r>
+      <w:r>
+        <w:fldChar w:fldCharType="separate"/>
+      </w:r>
+      <w:r>
+        <w:rPr>
+          <w:noProof/>
+        </w:rPr>
+        <w:t>4</w:t>
+      </w:r>
+      <w:r>
+        <w:fldChar w:fldCharType="end"/>
+      </w:r>
+      <w:r>
+        <w:t xml:space="preserve">- RingZer0Team - Desafio </w:t>
+      </w:r>
+      <w:proofErr w:type="spellStart"/>
+      <w:r>
+        <w:t>SQLi</w:t>
+      </w:r>
+      <w:proofErr w:type="spellEnd"/>
+      <w:r>
+        <w:t xml:space="preserve"> após ataque</w:t>
+      </w:r>
+    </w:p>
+    <w:p>
+      <w:r>
+        <w:rPr>
+          <w:noProof/>
+        </w:rPr>
+        <w:drawing>
+          <wp:inline distT="0" distB="0" distL="0" distR="0" wp14:anchorId="7A25250B" wp14:editId="2720FD1F">
+            <wp:extent cx="5980430" cy="1851025"/>
+            <wp:effectExtent l="0" t="0" r="1270" b="0"/>
+            <wp:docPr id="6" name="Imagem 6"/>
+            <wp:cNvGraphicFramePr>
+              <a:graphicFrameLocks xmlns:a="http://schemas.openxmlformats.org/drawingml/2006/main" noChangeAspect="1"/>
+            </wp:cNvGraphicFramePr>
+            <a:graphic xmlns:a="http://schemas.openxmlformats.org/drawingml/2006/main">
+              <a:graphicData uri="http://schemas.openxmlformats.org/drawingml/2006/picture">
+                <pic:pic xmlns:pic="http://schemas.openxmlformats.org/drawingml/2006/picture">
+                  <pic:nvPicPr>
+                    <pic:cNvPr id="1" name=""/>
+                    <pic:cNvPicPr/>
+                  </pic:nvPicPr>
+                  <pic:blipFill>
+                    <a:blip r:embed="rId17"/>
+                    <a:stretch>
+                      <a:fillRect/>
+                    </a:stretch>
+                  </pic:blipFill>
+                  <pic:spPr>
+                    <a:xfrm>
+                      <a:off x="0" y="0"/>
+                      <a:ext cx="5980430" cy="1851025"/>
+                    </a:xfrm>
+                    <a:prstGeom prst="rect">
+                      <a:avLst/>
+                    </a:prstGeom>
+                  </pic:spPr>
+                </pic:pic>
+              </a:graphicData>
+            </a:graphic>
+          </wp:inline>
+        </w:drawing>
+      </w:r>
+      <w:r>
+        <w:rPr>
+          <w:noProof/>
+        </w:rPr>
+        <w:t xml:space="preserve"> </w:t>
+      </w:r>
+    </w:p>
+    <w:p/>
+    <w:p>
+      <w:pPr>
+        <w:pStyle w:val="Cabealho3"/>
+      </w:pPr>
+      <w:proofErr w:type="spellStart"/>
+      <w:r>
+        <w:lastRenderedPageBreak/>
+        <w:t>WebGoat</w:t>
+      </w:r>
+      <w:proofErr w:type="spellEnd"/>
+    </w:p>
+    <w:p/>
+    <w:p>
+      <w:r>
+        <w:t xml:space="preserve">A </w:t>
+      </w:r>
+      <w:proofErr w:type="spellStart"/>
+      <w:r>
+        <w:t>WebGoat</w:t>
+      </w:r>
+      <w:proofErr w:type="spellEnd"/>
+      <w:r>
+        <w:t xml:space="preserve"> consiste numa aplicação onde se pode encontrar uma variedade de vulnerabilidades comuns em aplicações desenvolvidas em Java e </w:t>
+      </w:r>
+      <w:r>
+        <w:t xml:space="preserve">componentes open </w:t>
+      </w:r>
+      <w:proofErr w:type="spellStart"/>
+      <w:r>
+        <w:t>source</w:t>
+      </w:r>
+      <w:proofErr w:type="spellEnd"/>
+      <w:r>
+        <w:t xml:space="preserve">. Esta plataforma, para lá de ter vários desafios sobre diversas vulnerabilidades, que vão desde falhas que podem ser exploradas através de injeção de comandos maliciosos, ataques de </w:t>
+      </w:r>
+      <w:proofErr w:type="spellStart"/>
+      <w:r>
+        <w:t>SQLi</w:t>
+      </w:r>
+      <w:proofErr w:type="spellEnd"/>
+      <w:r>
+        <w:t xml:space="preserve"> por exemplo, a ataques de </w:t>
+      </w:r>
+      <w:r>
+        <w:t xml:space="preserve">CSRF entre outros, tem ainda lições teóricas acerca dos vários ataques que podem ser testados na plataforma. Todos os desafios presentes na </w:t>
+      </w:r>
+      <w:proofErr w:type="spellStart"/>
+      <w:r>
+        <w:t>WebGoat</w:t>
+      </w:r>
+      <w:proofErr w:type="spellEnd"/>
+      <w:r>
+        <w:t xml:space="preserve"> não necessitam de ferramentas adicionais para </w:t>
+      </w:r>
+      <w:r>
+        <w:t>a sua resolução, e encontram -se divididas em dois tipos, desafios para testes das vulnerabilidades, nos quais durante a resolução dos mesmos se podem obter dic</w:t>
+      </w:r>
+      <w:r>
+        <w:t>as de como realizar os ataques sendo que a sua resolução não atribui pontos ao utilizador</w:t>
+      </w:r>
+      <w:r>
+        <w:t>, e desafios competitivos,</w:t>
+      </w:r>
+      <w:r>
+        <w:t xml:space="preserve"> nos quais não há qualquer tipo de dicas para chegar à resposta e de onde tem de resultar uma </w:t>
+      </w:r>
+      <w:proofErr w:type="spellStart"/>
+      <w:r>
+        <w:t>Flag</w:t>
+      </w:r>
+      <w:proofErr w:type="spellEnd"/>
+      <w:r>
+        <w:t xml:space="preserve"> para poder ser usada para obter os pontos pela resolução de determinado desafio.</w:t>
+      </w:r>
+    </w:p>
+    <w:p>
+      <w:r>
+        <w:t xml:space="preserve">O servidor para a plataforma </w:t>
+      </w:r>
+      <w:proofErr w:type="spellStart"/>
+      <w:r>
+        <w:t>WebGoat</w:t>
+      </w:r>
+      <w:proofErr w:type="spellEnd"/>
+      <w:r>
+        <w:t xml:space="preserve"> corre como servidor local, pelo qual se encontra disponível para download na internet.</w:t>
+      </w:r>
+    </w:p>
+    <w:p/>
+    <w:p>
+      <w:pPr>
+        <w:pStyle w:val="Legenda"/>
+        <w:keepNext/>
+      </w:pPr>
+      <w:r>
+        <w:t xml:space="preserve">Figura </w:t>
+      </w:r>
+      <w:r>
+        <w:fldChar w:fldCharType="begin"/>
+      </w:r>
+      <w:r>
+        <w:instrText xml:space="preserve"> SEQ Figura \* ARABIC </w:instrText>
+      </w:r>
+      <w:r>
+        <w:fldChar w:fldCharType="separate"/>
+      </w:r>
+      <w:r>
+        <w:rPr>
+          <w:noProof/>
+        </w:rPr>
+        <w:t>5</w:t>
+      </w:r>
+      <w:r>
+        <w:fldChar w:fldCharType="end"/>
+      </w:r>
+      <w:r>
+        <w:t xml:space="preserve">- </w:t>
+      </w:r>
+      <w:proofErr w:type="spellStart"/>
+      <w:r>
+        <w:t>WebGoat</w:t>
+      </w:r>
+      <w:proofErr w:type="spellEnd"/>
+      <w:r>
+        <w:t xml:space="preserve"> - Menu Principal</w:t>
+      </w:r>
+    </w:p>
+    <w:p>
+      <w:pPr>
+        <w:jc w:val="center"/>
+      </w:pPr>
+      <w:r>
+        <w:rPr>
+          <w:noProof/>
+        </w:rPr>
+        <w:drawing>
+          <wp:inline distT="0" distB="0" distL="0" distR="0" wp14:anchorId="28214036" wp14:editId="57129E44">
+            <wp:extent cx="2009775" cy="3550601"/>
+            <wp:effectExtent l="0" t="0" r="0" b="0"/>
+            <wp:docPr id="9" name="Imagem 9"/>
+            <wp:cNvGraphicFramePr>
+              <a:graphicFrameLocks xmlns:a="http://schemas.openxmlformats.org/drawingml/2006/main" noChangeAspect="1"/>
+            </wp:cNvGraphicFramePr>
+            <a:graphic xmlns:a="http://schemas.openxmlformats.org/drawingml/2006/main">
+              <a:graphicData uri="http://schemas.openxmlformats.org/drawingml/2006/picture">
+                <pic:pic xmlns:pic="http://schemas.openxmlformats.org/drawingml/2006/picture">
+                  <pic:nvPicPr>
+                    <pic:cNvPr id="1" name=""/>
+                    <pic:cNvPicPr/>
+                  </pic:nvPicPr>
+                  <pic:blipFill>
+                    <a:blip r:embed="rId18"/>
+                    <a:stretch>
+                      <a:fillRect/>
+                    </a:stretch>
+                  </pic:blipFill>
+                  <pic:spPr>
+                    <a:xfrm>
+                      <a:off x="0" y="0"/>
+                      <a:ext cx="2013225" cy="3556697"/>
+                    </a:xfrm>
+                    <a:prstGeom prst="rect">
+                      <a:avLst/>
+                    </a:prstGeom>
+                  </pic:spPr>
+                </pic:pic>
+              </a:graphicData>
+            </a:graphic>
+          </wp:inline>
+        </w:drawing>
+      </w:r>
+      <w:bookmarkStart w:id="3" w:name="_GoBack"/>
+      <w:bookmarkEnd w:id="3"/>
+    </w:p>
     <w:p/>
     <w:p/>
     <w:p>
@@ -5897,9 +6054,10 @@
     <w:uiPriority w:val="35"/>
     <w:unhideWhenUsed/>
     <w:qFormat/>
-    <w:rsid w:val="00B46081"/>
+    <w:rsid w:val="00852ACA"/>
     <w:pPr>
       <w:spacing w:after="200" w:line="240" w:lineRule="auto"/>
+      <w:jc w:val="center"/>
     </w:pPr>
     <w:rPr>
       <w:i/>
@@ -6267,7 +6425,7 @@
 </file>
 
 <file path=customXml/itemProps1.xml><?xml version="1.0" encoding="utf-8"?>
-<ds:datastoreItem xmlns:ds="http://schemas.openxmlformats.org/officeDocument/2006/customXml" ds:itemID="{1C106136-EDBB-4B84-856C-5BE384C7D1BA}">
+<ds:datastoreItem xmlns:ds="http://schemas.openxmlformats.org/officeDocument/2006/customXml" ds:itemID="{DCF1082C-B25C-40C0-92D8-4D9B58370007}">
   <ds:schemaRefs>
     <ds:schemaRef ds:uri="http://schemas.openxmlformats.org/officeDocument/2006/bibliography"/>
   </ds:schemaRefs>

</xml_diff>

<commit_message>
Relatório - Estado da Arte (Finalizado)
</commit_message>
<xml_diff>
--- a/Documentos/RelatorioProjeto-RuiParedes.docx
+++ b/Documentos/RelatorioProjeto-RuiParedes.docx
@@ -4104,9 +4104,316 @@
           </wp:inline>
         </w:drawing>
       </w:r>
+    </w:p>
+    <w:p>
+      <w:pPr>
+        <w:pStyle w:val="Cabealho2"/>
+      </w:pPr>
+      <w:r>
+        <w:lastRenderedPageBreak/>
+        <w:t>Análise crítica das soluções existentes</w:t>
+      </w:r>
+    </w:p>
+    <w:p>
+      <w:r>
+        <w:t xml:space="preserve">Todas as aplicações apresentadas reúnem um conjunto de características que vão ao encontro dos objetivos </w:t>
+      </w:r>
+      <w:r>
+        <w:t xml:space="preserve">do </w:t>
+      </w:r>
+      <w:proofErr w:type="spellStart"/>
+      <w:r>
+        <w:t>LabSecurity</w:t>
+      </w:r>
+      <w:proofErr w:type="spellEnd"/>
+      <w:r>
+        <w:t>.</w:t>
+      </w:r>
+    </w:p>
+    <w:p/>
+    <w:p>
+      <w:r>
+        <w:t xml:space="preserve">O </w:t>
+      </w:r>
+      <w:proofErr w:type="spellStart"/>
+      <w:r>
+        <w:t>Hacking-Lab</w:t>
+      </w:r>
+      <w:proofErr w:type="spellEnd"/>
+      <w:r>
+        <w:t xml:space="preserve">, </w:t>
+      </w:r>
+      <w:r>
+        <w:t>tem pontos fortes que devem ser referidos</w:t>
+      </w:r>
+      <w:r>
+        <w:t>, como uma grande v</w:t>
+      </w:r>
+      <w:r>
+        <w:t>ariedade de desafios a explorar</w:t>
+      </w:r>
+      <w:r>
+        <w:t xml:space="preserve"> </w:t>
+      </w:r>
+      <w:r>
+        <w:t xml:space="preserve">e que analisam </w:t>
+      </w:r>
+      <w:r>
+        <w:t>uma larga área de</w:t>
+      </w:r>
+      <w:r>
+        <w:t xml:space="preserve"> tipos de vulnerabilidades,</w:t>
+      </w:r>
+      <w:r>
+        <w:t xml:space="preserve"> </w:t>
+      </w:r>
+      <w:r>
+        <w:t xml:space="preserve">que vão desde desafios fáceis a difíceis. Para lá disso, a plataforma online é de fácil uso e possui as informações necessárias à realização de cada desafio. A plataforma apresenta ainda uma secção onde são divulgados eventos de </w:t>
+      </w:r>
+      <w:proofErr w:type="spellStart"/>
+      <w:r>
+        <w:t>cibersegurança</w:t>
+      </w:r>
+      <w:proofErr w:type="spellEnd"/>
+      <w:r>
+        <w:t xml:space="preserve">, que apesar de não ir ao encontro dos objetivos especificados para o </w:t>
+      </w:r>
+      <w:proofErr w:type="spellStart"/>
+      <w:r>
+        <w:t>LabSecurity</w:t>
+      </w:r>
+      <w:proofErr w:type="spellEnd"/>
+      <w:r>
+        <w:t>, não deixa de ser um ponto</w:t>
+      </w:r>
+      <w:r>
+        <w:t xml:space="preserve"> forte já que esses eventos são uma forma de divulgar informação na área da </w:t>
+      </w:r>
+      <w:proofErr w:type="spellStart"/>
+      <w:r>
+        <w:t>cibersegurança</w:t>
+      </w:r>
+      <w:proofErr w:type="spellEnd"/>
+      <w:r>
+        <w:t>.</w:t>
+      </w:r>
+    </w:p>
+    <w:p>
+      <w:r>
+        <w:t xml:space="preserve">Como pontos fracos o </w:t>
+      </w:r>
+      <w:proofErr w:type="spellStart"/>
+      <w:r>
+        <w:t>Hacking-Lab</w:t>
+      </w:r>
+      <w:proofErr w:type="spellEnd"/>
+      <w:r>
+        <w:t xml:space="preserve"> apresenta características como a necessidade de ter</w:t>
+      </w:r>
+      <w:r>
+        <w:t xml:space="preserve"> de</w:t>
+      </w:r>
+      <w:r>
+        <w:t xml:space="preserve"> </w:t>
+      </w:r>
+      <w:proofErr w:type="spellStart"/>
+      <w:r>
+        <w:t>instalada</w:t>
+      </w:r>
+      <w:r>
+        <w:t>r</w:t>
+      </w:r>
+      <w:proofErr w:type="spellEnd"/>
+      <w:r>
+        <w:t xml:space="preserve"> a máquina virtual disponibilizada pela plataforma do </w:t>
+      </w:r>
+      <w:proofErr w:type="spellStart"/>
+      <w:r>
+        <w:t>Hacking-Lab</w:t>
+      </w:r>
+      <w:proofErr w:type="spellEnd"/>
+      <w:r>
+        <w:t xml:space="preserve"> e o ac</w:t>
+      </w:r>
+      <w:r>
+        <w:t xml:space="preserve">esso através de VPN </w:t>
+      </w:r>
+      <w:r>
+        <w:t>à plataforma de forma a ter acesso a grande parte dos desafios. Para lá disso</w:t>
+      </w:r>
+      <w:r>
+        <w:t xml:space="preserve"> existem ainda características como o uso de ferramentas adicionais e a forma como a solução encontrada para cada desafio é avaliada.</w:t>
+      </w:r>
+    </w:p>
+    <w:p/>
+    <w:p>
+      <w:r>
+        <w:t xml:space="preserve">Ao nível do CTF365, esta plataforma tem como principais pontos fortes a ótima apresentação da plataforma, </w:t>
+      </w:r>
+      <w:r>
+        <w:t xml:space="preserve">e variedade de vulnerabilidades que podem ser exploradas devido aos ataques serem executados em </w:t>
+      </w:r>
+      <w:proofErr w:type="spellStart"/>
+      <w:r>
+        <w:t>sandboxes</w:t>
+      </w:r>
+      <w:proofErr w:type="spellEnd"/>
+      <w:r>
+        <w:t xml:space="preserve">. Tem ainda características positivas como a liberdade na criação dos </w:t>
+      </w:r>
+      <w:proofErr w:type="spellStart"/>
+      <w:r>
+        <w:t>fortresses</w:t>
+      </w:r>
+      <w:proofErr w:type="spellEnd"/>
+      <w:r>
+        <w:t xml:space="preserve"> de cada equipa e da defesa dos mesmos, bem como a situação de ataque a </w:t>
+      </w:r>
+      <w:proofErr w:type="spellStart"/>
+      <w:r>
+        <w:t>fortresses</w:t>
+      </w:r>
+      <w:proofErr w:type="spellEnd"/>
+      <w:r>
+        <w:t xml:space="preserve"> de outras equipas. Como pontos fracos apresentam -se características como a falta de informação acerca das várias vulnerabilidades a serem exploradas, </w:t>
+      </w:r>
+      <w:r>
+        <w:t>a dificuldade que a plataforma apresenta</w:t>
+      </w:r>
+      <w:r>
+        <w:t xml:space="preserve"> </w:t>
+      </w:r>
+      <w:r>
+        <w:t xml:space="preserve">a utilizadores com pouco conhecimento na </w:t>
+      </w:r>
+      <w:r>
+        <w:t>área da programação e segurança e o método de verificação da vulnerabilidade que exige verificação por parte da gestão da plataforma.</w:t>
+      </w:r>
+    </w:p>
+    <w:p/>
+    <w:p>
+      <w:r>
+        <w:t xml:space="preserve">Ao analisar a plataforma Reversing.kr verificou -se características positivas como a variedade de desafios disponíveis, o método de obtenção automática de uma </w:t>
+      </w:r>
+      <w:proofErr w:type="spellStart"/>
+      <w:r>
+        <w:t>flag</w:t>
+      </w:r>
+      <w:proofErr w:type="spellEnd"/>
+      <w:r>
+        <w:t xml:space="preserve"> após chegar a uma solução correta, e o uso das </w:t>
+      </w:r>
+      <w:proofErr w:type="spellStart"/>
+      <w:r>
+        <w:t>flags</w:t>
+      </w:r>
+      <w:proofErr w:type="spellEnd"/>
+      <w:r>
+        <w:t xml:space="preserve"> para confirmação que a resposta encontrada está correta e obtenção de pontos. </w:t>
+      </w:r>
+      <w:r>
+        <w:t xml:space="preserve">Como características negativas </w:t>
+      </w:r>
+      <w:r>
+        <w:t xml:space="preserve">verificou -se que apesar de haver uma </w:t>
+      </w:r>
+      <w:r>
+        <w:t xml:space="preserve">boa variedade de desafios disponíveis, todos eles estão relacionados com vulnerabilidades de aplicações, sendo que </w:t>
+      </w:r>
+      <w:r>
+        <w:lastRenderedPageBreak/>
+        <w:t>estas estão ainda limitadas a diversos tipos de sistemas operativos e linguagens de programação o que faz com que seja necessário executar essas aplicações nos sistemas correspondentes. Existe ainda a falta de informação acerca dos vários desafios disponíveis.</w:t>
+      </w:r>
+    </w:p>
+    <w:p/>
+    <w:p>
+      <w:r>
+        <w:t>O RingZer0 Team Online CTF é uma plataforma que apresenta alguns aspetos positivos como uma vasta variedade de desafios disponíveis</w:t>
+      </w:r>
+      <w:r>
+        <w:t xml:space="preserve">, o uso de </w:t>
+      </w:r>
+      <w:proofErr w:type="spellStart"/>
+      <w:r>
+        <w:t>flags</w:t>
+      </w:r>
+      <w:proofErr w:type="spellEnd"/>
+      <w:r>
+        <w:t xml:space="preserve"> para validação e obtenção de pontos por desafio realizado com sucesso, a disponibilização de ferramentas adicionais que podem ser usadas na resolução de certos desafios e a facilidade de uso da plataforma. Como aspetos negativos verificou -se a falta de informação acerca dos desafios disponíveis e vulnerabilidades a explorar nos mesmos e a necessidade de usar SSH para certas máquinas de forma a poderem ser realizados determinados desafios.</w:t>
+      </w:r>
+    </w:p>
+    <w:p/>
+    <w:p>
+      <w:r>
+        <w:t xml:space="preserve">O </w:t>
+      </w:r>
+      <w:proofErr w:type="spellStart"/>
+      <w:r>
+        <w:t>WebGoat</w:t>
+      </w:r>
+      <w:proofErr w:type="spellEnd"/>
+      <w:r>
+        <w:t xml:space="preserve"> apesar de funcionar como um servidor local, apresenta uma plataforma bastante completa que apresenta características positivas como a variedade de ataques disponíveis, constituídos por informação acerca d</w:t>
+      </w:r>
+      <w:r>
+        <w:t xml:space="preserve">os mesmos e desafios de treino e algumas competições. Como ponto positivo existe ainda o uso de </w:t>
+      </w:r>
+      <w:proofErr w:type="spellStart"/>
+      <w:r>
+        <w:t>flags</w:t>
+      </w:r>
+      <w:proofErr w:type="spellEnd"/>
+      <w:r>
+        <w:t xml:space="preserve"> para a validação e obtenção de pontos para o ranking.</w:t>
+      </w:r>
+    </w:p>
+    <w:p>
+      <w:r>
+        <w:t>Esta plataforma apresenta ainda como pontos negativos a característica de esta não ser uma plataforma online e de ter muitas poucas competições disponíveis.</w:t>
+      </w:r>
+    </w:p>
+    <w:p/>
+    <w:p>
+      <w:r>
+        <w:t xml:space="preserve">No geral, todas as plataformas analisadas têm alguns pontos que a plataforma web a desenvolver tem como objetivos, no entanto nenhuma delas tem um sistema de </w:t>
+      </w:r>
+      <w:proofErr w:type="spellStart"/>
+      <w:r>
+        <w:t>Quizzes</w:t>
+      </w:r>
+      <w:proofErr w:type="spellEnd"/>
+      <w:r>
+        <w:t xml:space="preserve"> ou de Propostas de ataques feitas pelos utilizadores e sendo que a única que apresenta informação teórica acerca das várias vulnerabilidades a serem exploradas é a plataforma </w:t>
+      </w:r>
+      <w:proofErr w:type="spellStart"/>
+      <w:r>
+        <w:t>WebGoat</w:t>
+      </w:r>
+      <w:proofErr w:type="spellEnd"/>
+      <w:r>
+        <w:t xml:space="preserve"> que apresenta ser a mais completa de todas as exploradas. Apesar da variedade entre as várias plataformas analisadas, todas elas têm funcionalidades a ter em conta no desenvolvimento da plataforma web </w:t>
+      </w:r>
+      <w:proofErr w:type="spellStart"/>
+      <w:r>
+        <w:t>LabSecurity</w:t>
+      </w:r>
+      <w:proofErr w:type="spellEnd"/>
+      <w:r>
+        <w:t>.</w:t>
+      </w:r>
+    </w:p>
+    <w:p/>
+    <w:p>
+      <w:r>
+        <w:t>Seguidamente apresenta -se a metodologia escolhida e que se pretende usar no processo de desenvolvimento da plataforma web.</w:t>
+      </w:r>
       <w:bookmarkStart w:id="3" w:name="_GoBack"/>
       <w:bookmarkEnd w:id="3"/>
     </w:p>
+    <w:p/>
+    <w:p/>
+    <w:p/>
+    <w:p/>
     <w:p/>
     <w:p/>
     <w:p>
@@ -6425,7 +6732,7 @@
 </file>
 
 <file path=customXml/itemProps1.xml><?xml version="1.0" encoding="utf-8"?>
-<ds:datastoreItem xmlns:ds="http://schemas.openxmlformats.org/officeDocument/2006/customXml" ds:itemID="{DCF1082C-B25C-40C0-92D8-4D9B58370007}">
+<ds:datastoreItem xmlns:ds="http://schemas.openxmlformats.org/officeDocument/2006/customXml" ds:itemID="{33388546-A8C7-48C4-B93B-EE51900A8625}">
   <ds:schemaRefs>
     <ds:schemaRef ds:uri="http://schemas.openxmlformats.org/officeDocument/2006/bibliography"/>
   </ds:schemaRefs>

</xml_diff>

<commit_message>
Relatório - Estado da Arte (Fix)
</commit_message>
<xml_diff>
--- a/Documentos/RelatorioProjeto-RuiParedes.docx
+++ b/Documentos/RelatorioProjeto-RuiParedes.docx
@@ -685,7 +685,13 @@
     </w:p>
     <w:p>
       <w:r>
-        <w:t xml:space="preserve">Desta pesquisa foram encontradas várias aplicações </w:t>
+        <w:t xml:space="preserve">Desta pesquisa foram encontradas várias </w:t>
+      </w:r>
+      <w:r>
+        <w:t>plataformas</w:t>
+      </w:r>
+      <w:r>
+        <w:t xml:space="preserve"> </w:t>
       </w:r>
       <w:r>
         <w:t xml:space="preserve">em que </w:t>
@@ -710,21 +716,28 @@
     </w:p>
     <w:p>
       <w:r>
-        <w:t xml:space="preserve">Estas aplicações, embora </w:t>
+        <w:t xml:space="preserve">Estas </w:t>
+      </w:r>
+      <w:r>
+        <w:t>plataformas web</w:t>
+      </w:r>
+      <w:r>
+        <w:t xml:space="preserve">, embora </w:t>
       </w:r>
       <w:r>
         <w:t>com alguns objetivos idênticos aos propostos, não chegam a completar todos os objetivos propostos</w:t>
       </w:r>
       <w:r>
-        <w:t xml:space="preserve"> ou divergem um pouco dos mesmos. Algumas das aplicações focam -se em jogos CTF entre equipas ou indivíduos, ou apenas no ataque a cada vulnerabilidade sem competição direta com outros jogadores, ou então apenas na divulgação de eventos da área da </w:t>
-      </w:r>
-      <w:proofErr w:type="spellStart"/>
-      <w:r>
-        <w:t>cibersegurança</w:t>
-      </w:r>
-      <w:proofErr w:type="spellEnd"/>
-      <w:r>
-        <w:t xml:space="preserve"> onde são realizados estes tipos de jogos.</w:t>
+        <w:t xml:space="preserve"> ou divergem u</w:t>
+      </w:r>
+      <w:r>
+        <w:t xml:space="preserve">m pouco dos mesmos. Algumas delas </w:t>
+      </w:r>
+      <w:r>
+        <w:t xml:space="preserve">focam -se em jogos CTF entre equipas ou indivíduos, ou apenas no ataque a cada vulnerabilidade sem competição direta com outros </w:t>
+      </w:r>
+      <w:r>
+        <w:t>utilizadores.</w:t>
       </w:r>
     </w:p>
     <w:p/>
@@ -876,8 +889,8 @@
         <w:gridCol w:w="1080"/>
         <w:gridCol w:w="900"/>
         <w:gridCol w:w="810"/>
-        <w:gridCol w:w="990"/>
-        <w:gridCol w:w="1170"/>
+        <w:gridCol w:w="1080"/>
+        <w:gridCol w:w="1080"/>
         <w:gridCol w:w="1080"/>
         <w:gridCol w:w="1530"/>
         <w:gridCol w:w="896"/>
@@ -1063,7 +1076,7 @@
         </w:tc>
         <w:tc>
           <w:tcPr>
-            <w:tcW w:w="990" w:type="dxa"/>
+            <w:tcW w:w="1080" w:type="dxa"/>
             <w:tcBorders>
               <w:top w:val="single" w:sz="8" w:space="0" w:color="000000"/>
               <w:left w:val="single" w:sz="8" w:space="0" w:color="000000"/>
@@ -1096,13 +1109,22 @@
                 <w:szCs w:val="18"/>
                 <w:lang w:eastAsia="pt-PT"/>
               </w:rPr>
-              <w:t>Auto- Correção</w:t>
+              <w:t xml:space="preserve">Auto- </w:t>
+            </w:r>
+            <w:r>
+              <w:rPr>
+                <w:b/>
+                <w:sz w:val="18"/>
+                <w:szCs w:val="18"/>
+                <w:lang w:eastAsia="pt-PT"/>
+              </w:rPr>
+              <w:t>Verificação da Resposta</w:t>
             </w:r>
           </w:p>
         </w:tc>
         <w:tc>
           <w:tcPr>
-            <w:tcW w:w="1170" w:type="dxa"/>
+            <w:tcW w:w="1080" w:type="dxa"/>
             <w:tcBorders>
               <w:top w:val="single" w:sz="8" w:space="0" w:color="000000"/>
               <w:left w:val="single" w:sz="8" w:space="0" w:color="000000"/>
@@ -1444,7 +1466,7 @@
         </w:tc>
         <w:tc>
           <w:tcPr>
-            <w:tcW w:w="990" w:type="dxa"/>
+            <w:tcW w:w="1080" w:type="dxa"/>
             <w:tcBorders>
               <w:top w:val="single" w:sz="8" w:space="0" w:color="000000"/>
               <w:left w:val="single" w:sz="8" w:space="0" w:color="000000"/>
@@ -1480,7 +1502,7 @@
         </w:tc>
         <w:tc>
           <w:tcPr>
-            <w:tcW w:w="1170" w:type="dxa"/>
+            <w:tcW w:w="1080" w:type="dxa"/>
             <w:tcBorders>
               <w:top w:val="single" w:sz="8" w:space="0" w:color="000000"/>
               <w:left w:val="single" w:sz="8" w:space="0" w:color="000000"/>
@@ -1805,7 +1827,7 @@
         </w:tc>
         <w:tc>
           <w:tcPr>
-            <w:tcW w:w="990" w:type="dxa"/>
+            <w:tcW w:w="1080" w:type="dxa"/>
             <w:tcBorders>
               <w:top w:val="single" w:sz="8" w:space="0" w:color="000000"/>
               <w:left w:val="single" w:sz="8" w:space="0" w:color="000000"/>
@@ -1841,7 +1863,7 @@
         </w:tc>
         <w:tc>
           <w:tcPr>
-            <w:tcW w:w="1170" w:type="dxa"/>
+            <w:tcW w:w="1080" w:type="dxa"/>
             <w:tcBorders>
               <w:top w:val="single" w:sz="8" w:space="0" w:color="000000"/>
               <w:left w:val="single" w:sz="8" w:space="0" w:color="000000"/>
@@ -2155,7 +2177,7 @@
         </w:tc>
         <w:tc>
           <w:tcPr>
-            <w:tcW w:w="990" w:type="dxa"/>
+            <w:tcW w:w="1080" w:type="dxa"/>
             <w:tcBorders>
               <w:top w:val="single" w:sz="8" w:space="0" w:color="000000"/>
               <w:left w:val="single" w:sz="8" w:space="0" w:color="000000"/>
@@ -2193,7 +2215,7 @@
         </w:tc>
         <w:tc>
           <w:tcPr>
-            <w:tcW w:w="1170" w:type="dxa"/>
+            <w:tcW w:w="1080" w:type="dxa"/>
             <w:tcBorders>
               <w:top w:val="single" w:sz="8" w:space="0" w:color="000000"/>
               <w:left w:val="single" w:sz="8" w:space="0" w:color="000000"/>
@@ -2380,7 +2402,6 @@
                 <w:szCs w:val="18"/>
                 <w:lang w:eastAsia="pt-PT"/>
               </w:rPr>
-              <w:lastRenderedPageBreak/>
               <w:t>RingZeroTeam</w:t>
             </w:r>
             <w:proofErr w:type="spellEnd"/>
@@ -2502,7 +2523,7 @@
         </w:tc>
         <w:tc>
           <w:tcPr>
-            <w:tcW w:w="990" w:type="dxa"/>
+            <w:tcW w:w="1080" w:type="dxa"/>
             <w:tcBorders>
               <w:top w:val="single" w:sz="8" w:space="0" w:color="000000"/>
               <w:left w:val="single" w:sz="8" w:space="0" w:color="000000"/>
@@ -2540,7 +2561,7 @@
         </w:tc>
         <w:tc>
           <w:tcPr>
-            <w:tcW w:w="1170" w:type="dxa"/>
+            <w:tcW w:w="1080" w:type="dxa"/>
             <w:tcBorders>
               <w:top w:val="single" w:sz="8" w:space="0" w:color="000000"/>
               <w:left w:val="single" w:sz="8" w:space="0" w:color="000000"/>
@@ -2727,6 +2748,7 @@
                 <w:szCs w:val="18"/>
                 <w:lang w:eastAsia="pt-PT"/>
               </w:rPr>
+              <w:lastRenderedPageBreak/>
               <w:t>WebGoat</w:t>
             </w:r>
             <w:proofErr w:type="spellEnd"/>
@@ -2848,45 +2870,7 @@
         </w:tc>
         <w:tc>
           <w:tcPr>
-            <w:tcW w:w="990" w:type="dxa"/>
-            <w:tcBorders>
-              <w:top w:val="single" w:sz="8" w:space="0" w:color="000000"/>
-              <w:left w:val="single" w:sz="8" w:space="0" w:color="000000"/>
-              <w:bottom w:val="single" w:sz="8" w:space="0" w:color="000000"/>
-              <w:right w:val="single" w:sz="8" w:space="0" w:color="000000"/>
-            </w:tcBorders>
-            <w:tcMar>
-              <w:top w:w="100" w:type="dxa"/>
-              <w:left w:w="100" w:type="dxa"/>
-              <w:bottom w:w="100" w:type="dxa"/>
-              <w:right w:w="100" w:type="dxa"/>
-            </w:tcMar>
-            <w:hideMark/>
-          </w:tcPr>
-          <w:p>
-            <w:pPr>
-              <w:spacing w:line="240" w:lineRule="auto"/>
-              <w:jc w:val="left"/>
-              <w:rPr>
-                <w:sz w:val="18"/>
-                <w:szCs w:val="18"/>
-                <w:lang w:eastAsia="pt-PT"/>
-              </w:rPr>
-            </w:pPr>
-            <w:r>
-              <w:rPr>
-                <w:color w:val="000000"/>
-                <w:sz w:val="18"/>
-                <w:szCs w:val="18"/>
-                <w:lang w:eastAsia="pt-PT"/>
-              </w:rPr>
-              <w:t>Sim</w:t>
-            </w:r>
-          </w:p>
-        </w:tc>
-        <w:tc>
-          <w:tcPr>
-            <w:tcW w:w="1170" w:type="dxa"/>
+            <w:tcW w:w="1080" w:type="dxa"/>
             <w:tcBorders>
               <w:top w:val="single" w:sz="8" w:space="0" w:color="000000"/>
               <w:left w:val="single" w:sz="8" w:space="0" w:color="000000"/>
@@ -2956,6 +2940,44 @@
                 <w:szCs w:val="18"/>
                 <w:lang w:eastAsia="pt-PT"/>
               </w:rPr>
+              <w:t>Sim</w:t>
+            </w:r>
+          </w:p>
+        </w:tc>
+        <w:tc>
+          <w:tcPr>
+            <w:tcW w:w="1080" w:type="dxa"/>
+            <w:tcBorders>
+              <w:top w:val="single" w:sz="8" w:space="0" w:color="000000"/>
+              <w:left w:val="single" w:sz="8" w:space="0" w:color="000000"/>
+              <w:bottom w:val="single" w:sz="8" w:space="0" w:color="000000"/>
+              <w:right w:val="single" w:sz="8" w:space="0" w:color="000000"/>
+            </w:tcBorders>
+            <w:tcMar>
+              <w:top w:w="100" w:type="dxa"/>
+              <w:left w:w="100" w:type="dxa"/>
+              <w:bottom w:w="100" w:type="dxa"/>
+              <w:right w:w="100" w:type="dxa"/>
+            </w:tcMar>
+            <w:hideMark/>
+          </w:tcPr>
+          <w:p>
+            <w:pPr>
+              <w:spacing w:line="240" w:lineRule="auto"/>
+              <w:jc w:val="left"/>
+              <w:rPr>
+                <w:sz w:val="18"/>
+                <w:szCs w:val="18"/>
+                <w:lang w:eastAsia="pt-PT"/>
+              </w:rPr>
+            </w:pPr>
+            <w:r>
+              <w:rPr>
+                <w:color w:val="000000"/>
+                <w:sz w:val="18"/>
+                <w:szCs w:val="18"/>
+                <w:lang w:eastAsia="pt-PT"/>
+              </w:rPr>
               <w:t>Não</w:t>
             </w:r>
           </w:p>
@@ -3067,145 +3089,67 @@
       <w:r>
         <w:t>Hacking</w:t>
       </w:r>
+      <w:r>
+        <w:t>-</w:t>
+      </w:r>
+      <w:r>
+        <w:t>Lab</w:t>
+      </w:r>
       <w:proofErr w:type="spellEnd"/>
+      <w:sdt>
+        <w:sdtPr>
+          <w:id w:val="2016493125"/>
+          <w:citation/>
+        </w:sdtPr>
+        <w:sdtContent>
+          <w:r>
+            <w:fldChar w:fldCharType="begin"/>
+          </w:r>
+          <w:r>
+            <w:instrText xml:space="preserve">CITATION Hom18 \l 2070 </w:instrText>
+          </w:r>
+          <w:r>
+            <w:fldChar w:fldCharType="separate"/>
+          </w:r>
+          <w:r>
+            <w:rPr>
+              <w:noProof/>
+            </w:rPr>
+            <w:t xml:space="preserve"> [1]</w:t>
+          </w:r>
+          <w:r>
+            <w:fldChar w:fldCharType="end"/>
+          </w:r>
+        </w:sdtContent>
+      </w:sdt>
+      <w:r>
+        <w:t xml:space="preserve"> consiste num</w:t>
+      </w:r>
+      <w:r>
+        <w:t>a</w:t>
+      </w:r>
       <w:r>
         <w:t xml:space="preserve"> </w:t>
       </w:r>
+      <w:r>
+        <w:t xml:space="preserve">plataforma </w:t>
+      </w:r>
+      <w:r>
+        <w:t xml:space="preserve">de </w:t>
+      </w:r>
       <w:proofErr w:type="spellStart"/>
       <w:r>
-        <w:t>Lab</w:t>
+        <w:t>hacking</w:t>
       </w:r>
       <w:proofErr w:type="spellEnd"/>
       <w:r>
-        <w:t xml:space="preserve"> é um serviço da organização </w:t>
-      </w:r>
-      <w:proofErr w:type="spellStart"/>
-      <w:r>
-        <w:t>Security</w:t>
-      </w:r>
-      <w:proofErr w:type="spellEnd"/>
-      <w:r>
-        <w:t xml:space="preserve"> </w:t>
-      </w:r>
-      <w:proofErr w:type="spellStart"/>
-      <w:r>
-        <w:t>Competence</w:t>
-      </w:r>
-      <w:proofErr w:type="spellEnd"/>
-      <w:r>
-        <w:t xml:space="preserve">, uma subsidiária da </w:t>
-      </w:r>
-      <w:proofErr w:type="spellStart"/>
-      <w:r>
-        <w:t>Compass</w:t>
-      </w:r>
-      <w:proofErr w:type="spellEnd"/>
-      <w:r>
-        <w:t xml:space="preserve"> </w:t>
-      </w:r>
-      <w:proofErr w:type="spellStart"/>
-      <w:r>
-        <w:t>Security</w:t>
-      </w:r>
-      <w:proofErr w:type="spellEnd"/>
-      <w:r>
-        <w:t>.</w:t>
-      </w:r>
-    </w:p>
-    <w:p>
-      <w:r>
-        <w:t xml:space="preserve">A </w:t>
-      </w:r>
-      <w:proofErr w:type="spellStart"/>
-      <w:r>
-        <w:t>Compass</w:t>
-      </w:r>
-      <w:proofErr w:type="spellEnd"/>
-      <w:r>
-        <w:t xml:space="preserve"> </w:t>
-      </w:r>
-      <w:proofErr w:type="spellStart"/>
-      <w:r>
-        <w:t>Security</w:t>
-      </w:r>
-      <w:proofErr w:type="spellEnd"/>
-      <w:r>
-        <w:t xml:space="preserve"> é especialista em testes de </w:t>
-      </w:r>
-      <w:proofErr w:type="spellStart"/>
-      <w:r>
-        <w:t>bruteforce</w:t>
-      </w:r>
-      <w:proofErr w:type="spellEnd"/>
-      <w:r>
-        <w:t xml:space="preserve">, resposta a incidentes, análise forense digital e treinos de segurança. É uma organização com algum reconhecimento, tendo já sido convidada para conferências como a </w:t>
-      </w:r>
-      <w:proofErr w:type="spellStart"/>
-      <w:r>
-        <w:t>Black</w:t>
-      </w:r>
-      <w:proofErr w:type="spellEnd"/>
-      <w:r>
-        <w:t xml:space="preserve"> </w:t>
-      </w:r>
-      <w:proofErr w:type="spellStart"/>
-      <w:r>
-        <w:t>Hat</w:t>
-      </w:r>
-      <w:proofErr w:type="spellEnd"/>
-      <w:r>
-        <w:t xml:space="preserve"> Las Vegas e a conferência </w:t>
-      </w:r>
-      <w:proofErr w:type="spellStart"/>
-      <w:r>
-        <w:t>Blue</w:t>
-      </w:r>
-      <w:proofErr w:type="spellEnd"/>
-      <w:r>
-        <w:t xml:space="preserve"> </w:t>
-      </w:r>
-      <w:proofErr w:type="spellStart"/>
-      <w:r>
-        <w:t>Hat</w:t>
-      </w:r>
-      <w:proofErr w:type="spellEnd"/>
-      <w:r>
-        <w:t xml:space="preserve"> da Microsoft.</w:t>
-      </w:r>
-    </w:p>
-    <w:p>
-      <w:r>
-        <w:t xml:space="preserve">O </w:t>
-      </w:r>
-      <w:proofErr w:type="spellStart"/>
-      <w:r>
-        <w:t>Hacking</w:t>
-      </w:r>
-      <w:r>
-        <w:t>-</w:t>
-      </w:r>
-      <w:r>
-        <w:t>Lab</w:t>
-      </w:r>
-      <w:proofErr w:type="spellEnd"/>
-      <w:r>
-        <w:t xml:space="preserve"> consiste num website de </w:t>
-      </w:r>
-      <w:proofErr w:type="spellStart"/>
-      <w:r>
-        <w:t>hacking</w:t>
-      </w:r>
-      <w:proofErr w:type="spellEnd"/>
-      <w:r>
-        <w:t xml:space="preserve"> ético, rede computacional e plataforma de desafios de segurança, que tem como objetivos encontrar e educar indivíduos com talento na área da </w:t>
-      </w:r>
-      <w:proofErr w:type="spellStart"/>
-      <w:r>
-        <w:t>cibersegurança</w:t>
-      </w:r>
-      <w:proofErr w:type="spellEnd"/>
-      <w:r>
-        <w:t xml:space="preserve"> e divulgar conhecimento desta mesma área através das várias competições que vão desde criptografia, a engenharia-reversa, </w:t>
+        <w:t xml:space="preserve"> ético e plataforma de desafios de segurança </w:t>
+      </w:r>
+      <w:r>
+        <w:t>contendo</w:t>
+      </w:r>
+      <w:r>
+        <w:t xml:space="preserve"> várias competições que vão desde criptografia, a engenharia-reversa, </w:t>
       </w:r>
       <w:proofErr w:type="spellStart"/>
       <w:r>
@@ -3305,7 +3249,18 @@
     </w:p>
     <w:p>
       <w:r>
-        <w:t xml:space="preserve">Após resolvido um desafio e submetido, a solução apresentada pelo utilizador é enviada para ser analisada por uma equipa, e caso esta se encontre correta, o mesmo obtém pontos, sendo estes adicionados ao Ranking. </w:t>
+        <w:t xml:space="preserve">Após resolvido um desafio e submetido, a solução apresentada pelo utilizador é enviada para ser analisada por uma equipa, e caso esta se encontre correta, o mesmo obtém pontos, sendo estes adicionados ao </w:t>
+      </w:r>
+      <w:proofErr w:type="spellStart"/>
+      <w:r>
+        <w:t>rank</w:t>
+      </w:r>
+      <w:proofErr w:type="spellEnd"/>
+      <w:r>
+        <w:t xml:space="preserve"> do utilizador</w:t>
+      </w:r>
+      <w:r>
+        <w:t xml:space="preserve">. </w:t>
       </w:r>
     </w:p>
     <w:p/>
@@ -3409,7 +3364,48 @@
     <w:p/>
     <w:p>
       <w:r>
-        <w:t xml:space="preserve">O CTF365 consiste num website com jogos CTF (Capture </w:t>
+        <w:t>O CTF365</w:t>
+      </w:r>
+      <w:sdt>
+        <w:sdtPr>
+          <w:id w:val="-2056226977"/>
+          <w:citation/>
+        </w:sdtPr>
+        <w:sdtContent>
+          <w:r>
+            <w:fldChar w:fldCharType="begin"/>
+          </w:r>
+          <w:r>
+            <w:instrText xml:space="preserve"> CITATION CTF18 \l 2070 </w:instrText>
+          </w:r>
+          <w:r>
+            <w:fldChar w:fldCharType="separate"/>
+          </w:r>
+          <w:r>
+            <w:rPr>
+              <w:noProof/>
+            </w:rPr>
+            <w:t xml:space="preserve"> [2]</w:t>
+          </w:r>
+          <w:r>
+            <w:fldChar w:fldCharType="end"/>
+          </w:r>
+        </w:sdtContent>
+      </w:sdt>
+      <w:r>
+        <w:t xml:space="preserve"> consiste num</w:t>
+      </w:r>
+      <w:r>
+        <w:t>a</w:t>
+      </w:r>
+      <w:r>
+        <w:t xml:space="preserve"> </w:t>
+      </w:r>
+      <w:r>
+        <w:t>plataforma</w:t>
+      </w:r>
+      <w:r>
+        <w:t xml:space="preserve"> com jogos CTF (Capture </w:t>
       </w:r>
       <w:proofErr w:type="spellStart"/>
       <w:r>
@@ -3425,22 +3421,32 @@
       </w:r>
       <w:proofErr w:type="spellEnd"/>
       <w:r>
-        <w:t xml:space="preserve">), em que são simulados ataques a vulnerabilidades aos serviços que cada equipa possui, e em que o objetivo principal é as equipas tornarem os seus serviços </w:t>
+        <w:t xml:space="preserve">), em que são simulados ataques a vulnerabilidades aos serviços que cada equipa possui, e em que o objetivo principal é as equipas tornarem os seus </w:t>
       </w:r>
       <w:proofErr w:type="gramStart"/>
       <w:r>
-        <w:t>o mais invulneráveis</w:t>
+        <w:t xml:space="preserve">serviços </w:t>
+      </w:r>
+      <w:r>
+        <w:t>o mais invulnerável possível</w:t>
       </w:r>
       <w:proofErr w:type="gramEnd"/>
       <w:r>
-        <w:t xml:space="preserve"> possíveis enquanto atacam os serviços de equipas inimigas.</w:t>
-      </w:r>
-      <w:r>
-        <w:t xml:space="preserve"> Os serviços de cada equipa encontram -se nos vários “</w:t>
+        <w:t xml:space="preserve"> enquanto atacam os serviços de </w:t>
+      </w:r>
+      <w:r>
+        <w:lastRenderedPageBreak/>
+        <w:t>equipas inimigas.</w:t>
+      </w:r>
+      <w:r>
+        <w:t xml:space="preserve"> Os serviços de cada equipa enco</w:t>
+      </w:r>
+      <w:r>
+        <w:t>ntram -se nos vários “</w:t>
       </w:r>
       <w:proofErr w:type="spellStart"/>
       <w:r>
-        <w:t>Fortresses</w:t>
+        <w:t>Fortress</w:t>
       </w:r>
       <w:proofErr w:type="spellEnd"/>
       <w:r>
@@ -3448,35 +3454,88 @@
       </w:r>
       <w:proofErr w:type="spellStart"/>
       <w:r>
-        <w:t>Fortress</w:t>
+        <w:t>f</w:t>
+      </w:r>
+      <w:r>
+        <w:t>ortress</w:t>
       </w:r>
       <w:proofErr w:type="spellEnd"/>
       <w:r>
-        <w:t xml:space="preserve"> corresponde a uma máquina virtual criada para a equipa. Na realização de ataques a </w:t>
+        <w:t xml:space="preserve"> corresponde a uma máquina virtual </w:t>
+      </w:r>
+      <w:r>
+        <w:t>atribuída</w:t>
+      </w:r>
+      <w:r>
+        <w:t xml:space="preserve"> para a equipa. Na realização de ataques a</w:t>
+      </w:r>
+      <w:r>
+        <w:t xml:space="preserve"> um</w:t>
+      </w:r>
+      <w:r>
+        <w:t xml:space="preserve"> </w:t>
       </w:r>
       <w:proofErr w:type="spellStart"/>
       <w:r>
-        <w:t>Fortresses</w:t>
+        <w:t>f</w:t>
+      </w:r>
+      <w:r>
+        <w:t>ortress</w:t>
       </w:r>
       <w:proofErr w:type="spellEnd"/>
       <w:r>
-        <w:t xml:space="preserve"> de outras equipas, os jogadores podem usar uma grande variedade de ferramentas, não havendo uma grande quantidade de regras que os jogadores devem respeitar nos seus ataques. A criação de </w:t>
+        <w:t xml:space="preserve"> de </w:t>
+      </w:r>
+      <w:proofErr w:type="gramStart"/>
+      <w:r>
+        <w:t>outras equipa</w:t>
+      </w:r>
+      <w:proofErr w:type="gramEnd"/>
+      <w:r>
+        <w:t xml:space="preserve">, os </w:t>
+      </w:r>
+      <w:r>
+        <w:t>utilizadores</w:t>
+      </w:r>
+      <w:r>
+        <w:t xml:space="preserve"> podem usar uma grande variedade de ferramentas, não havendo uma grande quantidade de regras que os </w:t>
+      </w:r>
+      <w:r>
+        <w:t>utilizadores</w:t>
+      </w:r>
+      <w:r>
+        <w:t xml:space="preserve"> devem respeitar nos seus ataques. A criação de</w:t>
+      </w:r>
+      <w:r>
+        <w:t xml:space="preserve"> um </w:t>
       </w:r>
       <w:proofErr w:type="spellStart"/>
       <w:r>
-        <w:t>Fortresses</w:t>
+        <w:t>fortress</w:t>
       </w:r>
       <w:proofErr w:type="spellEnd"/>
       <w:r>
         <w:t xml:space="preserve"> é </w:t>
       </w:r>
       <w:r>
-        <w:t xml:space="preserve">exclusiva a equipas que façam parte de um plano que requer pagamento, porém, qualquer jogador que esteja registado na plataforma, com ou sem equipa ou plano, consegue realizar ataques. </w:t>
-      </w:r>
-    </w:p>
-    <w:p>
-      <w:r>
-        <w:t xml:space="preserve">De forma às equipas submeterem as vulnerabilidades encontradas durante os ataques e ganharem pontos é necessário que indicar qual o tipo de vulnerabilidade, </w:t>
+        <w:t xml:space="preserve">exclusiva a equipas que façam parte de um plano que requer pagamento, porém, qualquer </w:t>
+      </w:r>
+      <w:r>
+        <w:t>utilizador</w:t>
+      </w:r>
+      <w:r>
+        <w:t xml:space="preserve"> que esteja registado na plataforma, com ou sem equipa ou plano, consegue realizar ataques. </w:t>
+      </w:r>
+    </w:p>
+    <w:p>
+      <w:r>
+        <w:t xml:space="preserve">De forma às equipas submeterem as vulnerabilidades encontradas durante os ataques e ganharem pontos é necessário </w:t>
+      </w:r>
+      <w:r>
+        <w:t>na secção de submissão da resposta</w:t>
+      </w:r>
+      <w:r>
+        <w:t xml:space="preserve"> indicar qual o tipo de vulnerabilidade, </w:t>
       </w:r>
       <w:r>
         <w:t xml:space="preserve">a quem pertence o </w:t>
@@ -3495,7 +3554,21 @@
       </w:r>
       <w:proofErr w:type="spellEnd"/>
       <w:r>
-        <w:t xml:space="preserve"> indicado.</w:t>
+        <w:t xml:space="preserve"> indicado</w:t>
+      </w:r>
+      <w:r>
+        <w:t xml:space="preserve">, adicionando pontos ao </w:t>
+      </w:r>
+      <w:proofErr w:type="spellStart"/>
+      <w:r>
+        <w:t>rank</w:t>
+      </w:r>
+      <w:proofErr w:type="spellEnd"/>
+      <w:r>
+        <w:t xml:space="preserve"> da equipa</w:t>
+      </w:r>
+      <w:r>
+        <w:t>.</w:t>
       </w:r>
     </w:p>
     <w:p/>
@@ -3506,7 +3579,6 @@
         <w:keepNext/>
       </w:pPr>
       <w:r>
-        <w:lastRenderedPageBreak/>
         <w:t xml:space="preserve">Figura </w:t>
       </w:r>
       <w:r>
@@ -3591,29 +3663,77 @@
     </w:p>
     <w:p/>
     <w:p/>
+    <w:p/>
     <w:p>
       <w:pPr>
         <w:pStyle w:val="Cabealho3"/>
       </w:pPr>
       <w:r>
+        <w:lastRenderedPageBreak/>
         <w:t>Reversing.kr</w:t>
       </w:r>
     </w:p>
     <w:p/>
     <w:p>
       <w:r>
-        <w:t xml:space="preserve">O Reversing.kr é uma plataforma desenvolvida para pôr à prova a capacidade de </w:t>
+        <w:t>O Reversing.kr</w:t>
+      </w:r>
+      <w:sdt>
+        <w:sdtPr>
+          <w:id w:val="-885490051"/>
+          <w:citation/>
+        </w:sdtPr>
+        <w:sdtContent>
+          <w:r>
+            <w:fldChar w:fldCharType="begin"/>
+          </w:r>
+          <w:r>
+            <w:instrText xml:space="preserve"> CITATION Rev18 \l 2070 </w:instrText>
+          </w:r>
+          <w:r>
+            <w:fldChar w:fldCharType="separate"/>
+          </w:r>
+          <w:r>
+            <w:rPr>
+              <w:noProof/>
+            </w:rPr>
+            <w:t xml:space="preserve"> [3]</w:t>
+          </w:r>
+          <w:r>
+            <w:fldChar w:fldCharType="end"/>
+          </w:r>
+        </w:sdtContent>
+      </w:sdt>
+      <w:r>
+        <w:t xml:space="preserve"> é uma plataforma </w:t>
+      </w:r>
+      <w:r>
+        <w:t xml:space="preserve">de desafios </w:t>
+      </w:r>
+      <w:proofErr w:type="gramStart"/>
+      <w:r>
+        <w:t xml:space="preserve">de </w:t>
+      </w:r>
+      <w:r>
+        <w:t xml:space="preserve"> </w:t>
       </w:r>
       <w:proofErr w:type="spellStart"/>
       <w:r>
         <w:t>cracking</w:t>
       </w:r>
       <w:proofErr w:type="spellEnd"/>
+      <w:proofErr w:type="gramEnd"/>
       <w:r>
         <w:t xml:space="preserve"> e </w:t>
       </w:r>
       <w:r>
-        <w:t>de conhecimento de engenharia reversa dos seus utilizadores.</w:t>
+        <w:t>de</w:t>
+      </w:r>
+      <w:r>
+        <w:t xml:space="preserve"> uso de</w:t>
+      </w:r>
+      <w:r>
+        <w:t xml:space="preserve"> engenharia reversa.</w:t>
       </w:r>
     </w:p>
     <w:p>
@@ -3659,20 +3779,24 @@
         <w:t xml:space="preserve"> em que o ataque é executado nesses mesmos ambientes e após atingir a solução correta, de forma a ganhar pontos na plataforma, a solução encontrada necessita ser inserida numa secção própria na plataforma do Reversing.kr. Após </w:t>
       </w:r>
       <w:r>
-        <w:t xml:space="preserve">obtenção dos pontos, estes passam a ser visíveis na tabela de </w:t>
-      </w:r>
-      <w:proofErr w:type="spellStart"/>
-      <w:r>
-        <w:t>Rank</w:t>
-      </w:r>
-      <w:proofErr w:type="spellEnd"/>
+        <w:t>obtenção dos pontos, estes passam a ser visíveis na tabela de Rank</w:t>
+      </w:r>
+      <w:r>
+        <w:t>ing</w:t>
+      </w:r>
       <w:r>
         <w:t xml:space="preserve"> da plataforma.</w:t>
       </w:r>
     </w:p>
     <w:p>
       <w:r>
-        <w:t>Possuí ainda uma secção onde se encontram plataformas semelhantes a esta.</w:t>
+        <w:t>Possuí ainda uma secção onde se</w:t>
+      </w:r>
+      <w:r>
+        <w:t xml:space="preserve"> podem encontrar</w:t>
+      </w:r>
+      <w:r>
+        <w:t xml:space="preserve"> plataformas semelhantes a esta.</w:t>
       </w:r>
     </w:p>
     <w:p/>
@@ -3683,7 +3807,6 @@
       </w:pPr>
       <w:bookmarkStart w:id="2" w:name="_Ref516749011"/>
       <w:r>
-        <w:lastRenderedPageBreak/>
         <w:t xml:space="preserve">Figura </w:t>
       </w:r>
       <w:r>
@@ -3766,86 +3889,124 @@
         <w:t>RingZer0 Team Online CTF</w:t>
       </w:r>
     </w:p>
-    <w:p>
-      <w:r>
-        <w:t xml:space="preserve">O RingZer0 Team Online CTF consiste numa plataforma onde se encontram disponíveis uma grande variedade de desafios de forma a meter à prova os conhecimentos e capacidades de </w:t>
+    <w:p/>
+    <w:p>
+      <w:r>
+        <w:t>O RingZer0 Team Online CTF</w:t>
+      </w:r>
+      <w:r>
+        <w:t xml:space="preserve"> </w:t>
+      </w:r>
+      <w:sdt>
+        <w:sdtPr>
+          <w:id w:val="328182605"/>
+          <w:citation/>
+        </w:sdtPr>
+        <w:sdtContent>
+          <w:r>
+            <w:fldChar w:fldCharType="begin"/>
+          </w:r>
+          <w:r>
+            <w:instrText xml:space="preserve"> CITATION Rin18 \l 2070 </w:instrText>
+          </w:r>
+          <w:r>
+            <w:fldChar w:fldCharType="separate"/>
+          </w:r>
+          <w:r>
+            <w:rPr>
+              <w:noProof/>
+            </w:rPr>
+            <w:t>[4]</w:t>
+          </w:r>
+          <w:r>
+            <w:fldChar w:fldCharType="end"/>
+          </w:r>
+        </w:sdtContent>
+      </w:sdt>
+      <w:r>
+        <w:t xml:space="preserve"> consiste numa plataforma onde se encontram disponíveis uma grande variedade de </w:t>
+      </w:r>
+      <w:r>
+        <w:t xml:space="preserve">desafios de </w:t>
       </w:r>
       <w:proofErr w:type="spellStart"/>
       <w:r>
-        <w:t>hacking</w:t>
+        <w:t>cibersegurança</w:t>
       </w:r>
       <w:proofErr w:type="spellEnd"/>
       <w:r>
+        <w:t xml:space="preserve"> em </w:t>
+      </w:r>
+      <w:proofErr w:type="gramStart"/>
+      <w:r>
+        <w:t>jogos Capture</w:t>
+      </w:r>
+      <w:proofErr w:type="gramEnd"/>
+      <w:r>
         <w:t xml:space="preserve"> </w:t>
       </w:r>
-      <w:r>
-        <w:t xml:space="preserve">dos utilizadores através de </w:t>
-      </w:r>
-      <w:proofErr w:type="gramStart"/>
-      <w:r>
-        <w:t>jogos Capture</w:t>
-      </w:r>
-      <w:proofErr w:type="gramEnd"/>
+      <w:proofErr w:type="spellStart"/>
+      <w:r>
+        <w:t>the</w:t>
+      </w:r>
+      <w:proofErr w:type="spellEnd"/>
       <w:r>
         <w:t xml:space="preserve"> </w:t>
       </w:r>
       <w:proofErr w:type="spellStart"/>
       <w:r>
-        <w:t>the</w:t>
+        <w:t>Flag</w:t>
       </w:r>
       <w:proofErr w:type="spellEnd"/>
       <w:r>
-        <w:t xml:space="preserve"> </w:t>
+        <w:t>.</w:t>
+      </w:r>
+    </w:p>
+    <w:p>
+      <w:r>
+        <w:t xml:space="preserve">Estes desafios vão desde criptografia, análise de </w:t>
       </w:r>
       <w:proofErr w:type="spellStart"/>
       <w:r>
-        <w:t>Flag</w:t>
+        <w:t>malwares</w:t>
       </w:r>
       <w:proofErr w:type="spellEnd"/>
       <w:r>
-        <w:t>.</w:t>
-      </w:r>
-    </w:p>
-    <w:p>
-      <w:r>
-        <w:t xml:space="preserve">Estes desafios vão desde desafios de criptografia, análise de </w:t>
+        <w:t xml:space="preserve">, SQL </w:t>
       </w:r>
       <w:proofErr w:type="spellStart"/>
       <w:r>
-        <w:t>malwares</w:t>
+        <w:t>injection</w:t>
       </w:r>
       <w:proofErr w:type="spellEnd"/>
       <w:r>
-        <w:t xml:space="preserve">, SQL </w:t>
+        <w:t xml:space="preserve">, entre outros, </w:t>
+      </w:r>
+      <w:r>
+        <w:t xml:space="preserve">onde alguns deles podem ser resolvidos diretamente na plataforma, enquanto que outros a resolução é feita no sistema do utilizador, por exemplo, uma aplicação com vulnerabilidade, ou então através de SSH para uma máquina onde a vulnerabilidade estará presente. Independentemente do tipo de vulnerabilidade, após realizado o ataque com sucesso, é devolvida uma </w:t>
       </w:r>
       <w:proofErr w:type="spellStart"/>
       <w:r>
-        <w:t>injection</w:t>
+        <w:t>flag</w:t>
       </w:r>
       <w:proofErr w:type="spellEnd"/>
       <w:r>
-        <w:t xml:space="preserve">, entre outros, </w:t>
-      </w:r>
-      <w:r>
-        <w:t xml:space="preserve">onde alguns deles podem ser resolvidos diretamente na plataforma, enquanto que outros a resolução é feita no sistema do utilizador, por exemplo, uma aplicação com vulnerabilidade, ou então através de SSH para uma máquina onde a vulnerabilidade estará presente. Independentemente do tipo de vulnerabilidade, após realizado o ataque com sucesso, é devolvida uma </w:t>
+        <w:t xml:space="preserve"> que pode ser usada seguidamente na página onde o desafio realizado se encontra, obtendo pontos de acordo com o desafio realizado. A plataforma disponibiliza ainda algumas ferramentas que poderão ser usadas </w:t>
+      </w:r>
+      <w:r>
+        <w:lastRenderedPageBreak/>
+        <w:t xml:space="preserve">de forma a resolver certos desafios. Possuí ainda um </w:t>
       </w:r>
       <w:proofErr w:type="spellStart"/>
       <w:r>
-        <w:t>flag</w:t>
+        <w:t>Scoreboard</w:t>
       </w:r>
       <w:proofErr w:type="spellEnd"/>
       <w:r>
-        <w:t xml:space="preserve"> que pode ser usada seguidamente na página onde o desafio realizado se encontra, obtendo pontos de acordo com o desafio realizado. A plataforma disponibiliza ainda algumas ferramentas que poderão ser usadas de forma a resolver certos desafios. Possuí ainda um </w:t>
-      </w:r>
-      <w:proofErr w:type="spellStart"/>
-      <w:r>
-        <w:t>Scoreboard</w:t>
-      </w:r>
-      <w:proofErr w:type="spellEnd"/>
-      <w:r>
         <w:t xml:space="preserve"> onde são apresentados os 50 utilizadores com mais pontos na plataforma.</w:t>
       </w:r>
     </w:p>
+    <w:p/>
     <w:p>
       <w:pPr>
         <w:pStyle w:val="Legenda"/>
@@ -3939,7 +4100,6 @@
       </w:pPr>
       <w:proofErr w:type="spellStart"/>
       <w:r>
-        <w:lastRenderedPageBreak/>
         <w:t>WebGoat</w:t>
       </w:r>
       <w:proofErr w:type="spellEnd"/>
@@ -3955,6 +4115,35 @@
       </w:r>
       <w:proofErr w:type="spellEnd"/>
       <w:r>
+        <w:t xml:space="preserve"> </w:t>
+      </w:r>
+      <w:sdt>
+        <w:sdtPr>
+          <w:id w:val="-1993945174"/>
+          <w:citation/>
+        </w:sdtPr>
+        <w:sdtContent>
+          <w:r>
+            <w:fldChar w:fldCharType="begin"/>
+          </w:r>
+          <w:r>
+            <w:instrText xml:space="preserve"> CITATION OWA18 \l 2070 </w:instrText>
+          </w:r>
+          <w:r>
+            <w:fldChar w:fldCharType="separate"/>
+          </w:r>
+          <w:r>
+            <w:rPr>
+              <w:noProof/>
+            </w:rPr>
+            <w:t>[5]</w:t>
+          </w:r>
+          <w:r>
+            <w:fldChar w:fldCharType="end"/>
+          </w:r>
+        </w:sdtContent>
+      </w:sdt>
+      <w:r>
         <w:t xml:space="preserve"> consiste numa aplicação onde se pode encontrar uma variedade de vulnerabilidades comuns em aplicações desenvolvidas em Java e </w:t>
       </w:r>
       <w:r>
@@ -3966,7 +4155,19 @@
       </w:r>
       <w:proofErr w:type="spellEnd"/>
       <w:r>
-        <w:t xml:space="preserve">. Esta plataforma, para lá de ter vários desafios sobre diversas vulnerabilidades, que vão desde falhas que podem ser exploradas através de injeção de comandos maliciosos, ataques de </w:t>
+        <w:t xml:space="preserve">. Esta plataforma, para lá de ter vários desafios sobre diversas vulnerabilidades, que vão desde falhas que podem ser exploradas através de injeção de </w:t>
+      </w:r>
+      <w:r>
+        <w:t>código</w:t>
+      </w:r>
+      <w:r>
+        <w:t xml:space="preserve"> malic</w:t>
+      </w:r>
+      <w:r>
+        <w:t>ioso</w:t>
+      </w:r>
+      <w:r>
+        <w:t xml:space="preserve">, ataques de </w:t>
       </w:r>
       <w:proofErr w:type="spellStart"/>
       <w:r>
@@ -3977,7 +4178,13 @@
         <w:t xml:space="preserve"> por exemplo, a ataques de </w:t>
       </w:r>
       <w:r>
-        <w:t xml:space="preserve">CSRF entre outros, tem ainda lições teóricas acerca dos vários ataques que podem ser testados na plataforma. Todos os desafios presentes na </w:t>
+        <w:t>CSRF</w:t>
+      </w:r>
+      <w:r>
+        <w:t>,</w:t>
+      </w:r>
+      <w:r>
+        <w:t xml:space="preserve"> entre outros, tem ainda lições teóricas acerca dos vários ataques que podem ser testados na plataforma. Todos os desafios presentes na </w:t>
       </w:r>
       <w:proofErr w:type="spellStart"/>
       <w:r>
@@ -4064,10 +4271,21 @@
       <w:pPr>
         <w:jc w:val="center"/>
       </w:pPr>
+    </w:p>
+    <w:p>
+      <w:pPr>
+        <w:jc w:val="center"/>
+      </w:pPr>
+    </w:p>
+    <w:p>
+      <w:pPr>
+        <w:jc w:val="center"/>
+      </w:pPr>
       <w:r>
         <w:rPr>
           <w:noProof/>
         </w:rPr>
+        <w:lastRenderedPageBreak/>
         <w:drawing>
           <wp:inline distT="0" distB="0" distL="0" distR="0" wp14:anchorId="28214036" wp14:editId="57129E44">
             <wp:extent cx="2009775" cy="3550601"/>
@@ -4107,283 +4325,304 @@
     </w:p>
     <w:p>
       <w:pPr>
+        <w:jc w:val="center"/>
+      </w:pPr>
+    </w:p>
+    <w:p>
+      <w:pPr>
         <w:pStyle w:val="Cabealho2"/>
       </w:pPr>
       <w:r>
+        <w:t>Análise crítica das soluções existentes</w:t>
+      </w:r>
+    </w:p>
+    <w:p>
+      <w:r>
+        <w:t xml:space="preserve">Todas as aplicações apresentadas reúnem um conjunto de características que vão ao encontro dos objetivos </w:t>
+      </w:r>
+      <w:r>
+        <w:t xml:space="preserve">do </w:t>
+      </w:r>
+      <w:proofErr w:type="spellStart"/>
+      <w:r>
+        <w:t>LabSecurity</w:t>
+      </w:r>
+      <w:proofErr w:type="spellEnd"/>
+      <w:r>
+        <w:t>.</w:t>
+      </w:r>
+    </w:p>
+    <w:p/>
+    <w:p>
+      <w:r>
+        <w:t xml:space="preserve">O </w:t>
+      </w:r>
+      <w:proofErr w:type="spellStart"/>
+      <w:r>
+        <w:t>Hacking-Lab</w:t>
+      </w:r>
+      <w:proofErr w:type="spellEnd"/>
+      <w:r>
+        <w:t xml:space="preserve">, </w:t>
+      </w:r>
+      <w:r>
+        <w:t>tem pontos fortes que devem ser referidos</w:t>
+      </w:r>
+      <w:r>
+        <w:t>, como uma grande v</w:t>
+      </w:r>
+      <w:r>
+        <w:t>ariedade de desafios a explorar</w:t>
+      </w:r>
+      <w:r>
+        <w:t xml:space="preserve"> </w:t>
+      </w:r>
+      <w:r>
+        <w:t xml:space="preserve">e que analisam </w:t>
+      </w:r>
+      <w:r>
+        <w:t>uma larga área de</w:t>
+      </w:r>
+      <w:r>
+        <w:t xml:space="preserve"> tipos de vulnerabilidades,</w:t>
+      </w:r>
+      <w:r>
+        <w:t xml:space="preserve"> </w:t>
+      </w:r>
+      <w:r>
+        <w:t xml:space="preserve">que vão desde desafios fáceis a difíceis. Para lá disso, a plataforma online é de fácil uso e possui as informações necessárias à realização de cada desafio. A plataforma apresenta ainda uma secção onde são divulgados eventos de </w:t>
+      </w:r>
+      <w:proofErr w:type="spellStart"/>
+      <w:r>
+        <w:t>cibersegurança</w:t>
+      </w:r>
+      <w:proofErr w:type="spellEnd"/>
+      <w:r>
+        <w:t xml:space="preserve">, que apesar de não ir ao encontro dos objetivos especificados para o </w:t>
+      </w:r>
+      <w:proofErr w:type="spellStart"/>
+      <w:r>
+        <w:t>LabSecurity</w:t>
+      </w:r>
+      <w:proofErr w:type="spellEnd"/>
+      <w:r>
+        <w:t>, não deixa de ser um ponto</w:t>
+      </w:r>
+      <w:r>
+        <w:t xml:space="preserve"> forte já que esses eventos são uma forma de divulgar informação na área da </w:t>
+      </w:r>
+      <w:proofErr w:type="spellStart"/>
+      <w:r>
+        <w:t>cibersegurança</w:t>
+      </w:r>
+      <w:proofErr w:type="spellEnd"/>
+      <w:r>
+        <w:t>.</w:t>
+      </w:r>
+    </w:p>
+    <w:p>
+      <w:r>
+        <w:t xml:space="preserve">Como pontos fracos o </w:t>
+      </w:r>
+      <w:proofErr w:type="spellStart"/>
+      <w:r>
+        <w:t>Hacking-Lab</w:t>
+      </w:r>
+      <w:proofErr w:type="spellEnd"/>
+      <w:r>
+        <w:t xml:space="preserve"> apresenta características como a necessidade de ter</w:t>
+      </w:r>
+      <w:r>
+        <w:t xml:space="preserve"> de</w:t>
+      </w:r>
+      <w:r>
+        <w:t xml:space="preserve"> instala</w:t>
+      </w:r>
+      <w:r>
+        <w:t>r</w:t>
+      </w:r>
+      <w:r>
+        <w:t xml:space="preserve"> a máquina virtual disponibilizada pela plataforma do </w:t>
+      </w:r>
+      <w:proofErr w:type="spellStart"/>
+      <w:r>
+        <w:t>Hacking-Lab</w:t>
+      </w:r>
+      <w:proofErr w:type="spellEnd"/>
+      <w:r>
+        <w:t xml:space="preserve"> e o ac</w:t>
+      </w:r>
+      <w:r>
+        <w:t xml:space="preserve">esso através de VPN </w:t>
+      </w:r>
+      <w:r>
+        <w:t>à plataforma de forma a ter acesso a grande parte dos desafios. Para lá disso</w:t>
+      </w:r>
+      <w:r>
+        <w:t xml:space="preserve"> existem ainda </w:t>
+      </w:r>
+      <w:r>
         <w:lastRenderedPageBreak/>
-        <w:t>Análise crítica das soluções existentes</w:t>
-      </w:r>
-    </w:p>
-    <w:p>
-      <w:r>
-        <w:t xml:space="preserve">Todas as aplicações apresentadas reúnem um conjunto de características que vão ao encontro dos objetivos </w:t>
-      </w:r>
-      <w:r>
-        <w:t xml:space="preserve">do </w:t>
+        <w:t>características como o uso de ferramentas adicionais e a forma como a solução encontrada para cada desafio é avaliada.</w:t>
+      </w:r>
+    </w:p>
+    <w:p/>
+    <w:p>
+      <w:r>
+        <w:t xml:space="preserve">Ao nível do CTF365, esta plataforma tem como principais pontos fortes a ótima apresentação da plataforma, </w:t>
+      </w:r>
+      <w:r>
+        <w:t xml:space="preserve">e variedade de vulnerabilidades que podem ser exploradas devido aos ataques serem executados em </w:t>
       </w:r>
       <w:proofErr w:type="spellStart"/>
       <w:r>
-        <w:t>LabSecurity</w:t>
+        <w:t>sandboxes</w:t>
       </w:r>
       <w:proofErr w:type="spellEnd"/>
       <w:r>
-        <w:t>.</w:t>
+        <w:t>. Tem ainda características positivas como a lib</w:t>
+      </w:r>
+      <w:r>
+        <w:t xml:space="preserve">erdade na criação dos </w:t>
+      </w:r>
+      <w:proofErr w:type="spellStart"/>
+      <w:r>
+        <w:t>fortress</w:t>
+      </w:r>
+      <w:proofErr w:type="spellEnd"/>
+      <w:r>
+        <w:t xml:space="preserve"> de cada equipa e da defesa dos mesmos, bem como a</w:t>
+      </w:r>
+      <w:r>
+        <w:t xml:space="preserve"> situação de ataque ao </w:t>
+      </w:r>
+      <w:proofErr w:type="spellStart"/>
+      <w:r>
+        <w:t>fortress</w:t>
+      </w:r>
+      <w:proofErr w:type="spellEnd"/>
+      <w:r>
+        <w:t xml:space="preserve"> de outras equipas. Como pontos fracos apresentam -se características como a falta de informação acerca das várias vulnerabilidades a serem exploradas, </w:t>
+      </w:r>
+      <w:r>
+        <w:t>a dificuldade que a plataforma apresenta</w:t>
+      </w:r>
+      <w:r>
+        <w:t xml:space="preserve"> </w:t>
+      </w:r>
+      <w:r>
+        <w:t xml:space="preserve">a utilizadores com pouco conhecimento na </w:t>
+      </w:r>
+      <w:r>
+        <w:t>área da programação e segurança e o método de verificação da vulnerabilidade que exige verificação por parte da gestão da plataforma.</w:t>
       </w:r>
     </w:p>
     <w:p/>
     <w:p>
       <w:r>
+        <w:t xml:space="preserve">Ao analisar a plataforma Reversing.kr verificou -se características positivas como a variedade de desafios disponíveis, o método de obtenção automática de uma </w:t>
+      </w:r>
+      <w:proofErr w:type="spellStart"/>
+      <w:r>
+        <w:t>flag</w:t>
+      </w:r>
+      <w:proofErr w:type="spellEnd"/>
+      <w:r>
+        <w:t xml:space="preserve"> após chegar a uma solução correta, e o uso das </w:t>
+      </w:r>
+      <w:proofErr w:type="spellStart"/>
+      <w:r>
+        <w:t>flags</w:t>
+      </w:r>
+      <w:proofErr w:type="spellEnd"/>
+      <w:r>
+        <w:t xml:space="preserve"> para confirmação que a resposta encontrada está correta e obtenção de pontos. </w:t>
+      </w:r>
+      <w:r>
+        <w:t xml:space="preserve">Como características negativas </w:t>
+      </w:r>
+      <w:r>
+        <w:t xml:space="preserve">verificou -se que apesar de haver uma </w:t>
+      </w:r>
+      <w:r>
+        <w:t>boa variedade de desafios disponíveis, todos eles estão relacionados com vulnerabilidades de aplicações, sendo que estas estão ainda limitadas a diversos tipos de sistemas operativos e linguagens de programação o que faz com que seja necessário executar essas aplicações nos sistemas correspondentes. Existe ainda a falta de informação acerca dos vários desafios disponíveis.</w:t>
+      </w:r>
+    </w:p>
+    <w:p/>
+    <w:p>
+      <w:r>
+        <w:t>O RingZer0 Team Online CTF é uma plataforma que apresenta alguns aspetos positivos como uma vasta variedade de desafios disponíveis</w:t>
+      </w:r>
+      <w:r>
+        <w:t xml:space="preserve">, o uso de </w:t>
+      </w:r>
+      <w:proofErr w:type="spellStart"/>
+      <w:r>
+        <w:t>flags</w:t>
+      </w:r>
+      <w:proofErr w:type="spellEnd"/>
+      <w:r>
+        <w:t xml:space="preserve"> para validação e obtenção de pontos por desafio realizado com sucesso, a disponibilização de ferramentas adicionais que podem ser usadas na resolução de certos desafios e a facilidade de uso da plataforma. Como aspetos negativos verificou -se a falta de informação acerca dos desafios disponíveis e </w:t>
+      </w:r>
+      <w:r>
+        <w:t xml:space="preserve">vulnerabilidades a explorar </w:t>
+      </w:r>
+      <w:r>
+        <w:t>e a necessidade de usar SSH para certas máquinas de forma a poderem ser realizados determinados desafios.</w:t>
+      </w:r>
+    </w:p>
+    <w:p/>
+    <w:p>
+      <w:r>
         <w:t xml:space="preserve">O </w:t>
       </w:r>
       <w:proofErr w:type="spellStart"/>
       <w:r>
-        <w:t>Hacking-Lab</w:t>
+        <w:t>WebGoat</w:t>
       </w:r>
       <w:proofErr w:type="spellEnd"/>
       <w:r>
-        <w:t xml:space="preserve">, </w:t>
-      </w:r>
-      <w:r>
-        <w:t>tem pontos fortes que devem ser referidos</w:t>
-      </w:r>
-      <w:r>
-        <w:t>, como uma grande v</w:t>
-      </w:r>
-      <w:r>
-        <w:t>ariedade de desafios a explorar</w:t>
-      </w:r>
-      <w:r>
-        <w:t xml:space="preserve"> </w:t>
-      </w:r>
-      <w:r>
-        <w:t xml:space="preserve">e que analisam </w:t>
-      </w:r>
-      <w:r>
-        <w:t>uma larga área de</w:t>
-      </w:r>
-      <w:r>
-        <w:t xml:space="preserve"> tipos de vulnerabilidades,</w:t>
-      </w:r>
-      <w:r>
-        <w:t xml:space="preserve"> </w:t>
-      </w:r>
-      <w:r>
-        <w:t xml:space="preserve">que vão desde desafios fáceis a difíceis. Para lá disso, a plataforma online é de fácil uso e possui as informações necessárias à realização de cada desafio. A plataforma apresenta ainda uma secção onde são divulgados eventos de </w:t>
+        <w:t xml:space="preserve"> apesar de funcionar como um servidor local, apresenta uma plataforma bastante completa que apresenta características positivas como a variedade de ataques disponíveis, </w:t>
+      </w:r>
+      <w:r>
+        <w:lastRenderedPageBreak/>
+        <w:t>constituídos por informação acerca d</w:t>
+      </w:r>
+      <w:r>
+        <w:t xml:space="preserve">os mesmos e desafios de treino e algumas competições. Como ponto positivo existe ainda o uso de </w:t>
       </w:r>
       <w:proofErr w:type="spellStart"/>
       <w:r>
-        <w:t>cibersegurança</w:t>
+        <w:t>flags</w:t>
       </w:r>
       <w:proofErr w:type="spellEnd"/>
       <w:r>
-        <w:t xml:space="preserve">, que apesar de não ir ao encontro dos objetivos especificados para o </w:t>
+        <w:t xml:space="preserve"> para a validação e obtenção de pontos para o ranking.</w:t>
+      </w:r>
+    </w:p>
+    <w:p>
+      <w:r>
+        <w:t>Esta plataforma apresenta ainda como pontos negativos a característica de esta não ser uma plataforma online e de ter muitas poucas competições disponíveis.</w:t>
+      </w:r>
+    </w:p>
+    <w:p/>
+    <w:p>
+      <w:r>
+        <w:t xml:space="preserve">No geral, todas as plataformas analisadas têm alguns pontos que a plataforma web a desenvolver tem como objetivos, no entanto nenhuma delas tem um sistema de </w:t>
       </w:r>
       <w:proofErr w:type="spellStart"/>
       <w:r>
-        <w:t>LabSecurity</w:t>
+        <w:t>Quizzes</w:t>
       </w:r>
       <w:proofErr w:type="spellEnd"/>
       <w:r>
-        <w:t>, não deixa de ser um ponto</w:t>
-      </w:r>
-      <w:r>
-        <w:t xml:space="preserve"> forte já que esses eventos são uma forma de divulgar informação na área da </w:t>
-      </w:r>
-      <w:proofErr w:type="spellStart"/>
-      <w:r>
-        <w:t>cibersegurança</w:t>
-      </w:r>
-      <w:proofErr w:type="spellEnd"/>
-      <w:r>
-        <w:t>.</w:t>
-      </w:r>
-    </w:p>
-    <w:p>
-      <w:r>
-        <w:t xml:space="preserve">Como pontos fracos o </w:t>
-      </w:r>
-      <w:proofErr w:type="spellStart"/>
-      <w:r>
-        <w:t>Hacking-Lab</w:t>
-      </w:r>
-      <w:proofErr w:type="spellEnd"/>
-      <w:r>
-        <w:t xml:space="preserve"> apresenta características como a necessidade de ter</w:t>
-      </w:r>
-      <w:r>
-        <w:t xml:space="preserve"> de</w:t>
-      </w:r>
-      <w:r>
-        <w:t xml:space="preserve"> </w:t>
-      </w:r>
-      <w:proofErr w:type="spellStart"/>
-      <w:r>
-        <w:t>instalada</w:t>
-      </w:r>
-      <w:r>
-        <w:t>r</w:t>
-      </w:r>
-      <w:proofErr w:type="spellEnd"/>
-      <w:r>
-        <w:t xml:space="preserve"> a máquina virtual disponibilizada pela plataforma do </w:t>
-      </w:r>
-      <w:proofErr w:type="spellStart"/>
-      <w:r>
-        <w:t>Hacking-Lab</w:t>
-      </w:r>
-      <w:proofErr w:type="spellEnd"/>
-      <w:r>
-        <w:t xml:space="preserve"> e o ac</w:t>
-      </w:r>
-      <w:r>
-        <w:t xml:space="preserve">esso através de VPN </w:t>
-      </w:r>
-      <w:r>
-        <w:t>à plataforma de forma a ter acesso a grande parte dos desafios. Para lá disso</w:t>
-      </w:r>
-      <w:r>
-        <w:t xml:space="preserve"> existem ainda características como o uso de ferramentas adicionais e a forma como a solução encontrada para cada desafio é avaliada.</w:t>
-      </w:r>
-    </w:p>
-    <w:p/>
-    <w:p>
-      <w:r>
-        <w:t xml:space="preserve">Ao nível do CTF365, esta plataforma tem como principais pontos fortes a ótima apresentação da plataforma, </w:t>
-      </w:r>
-      <w:r>
-        <w:t xml:space="preserve">e variedade de vulnerabilidades que podem ser exploradas devido aos ataques serem executados em </w:t>
-      </w:r>
-      <w:proofErr w:type="spellStart"/>
-      <w:r>
-        <w:t>sandboxes</w:t>
-      </w:r>
-      <w:proofErr w:type="spellEnd"/>
-      <w:r>
-        <w:t xml:space="preserve">. Tem ainda características positivas como a liberdade na criação dos </w:t>
-      </w:r>
-      <w:proofErr w:type="spellStart"/>
-      <w:r>
-        <w:t>fortresses</w:t>
-      </w:r>
-      <w:proofErr w:type="spellEnd"/>
-      <w:r>
-        <w:t xml:space="preserve"> de cada equipa e da defesa dos mesmos, bem como a situação de ataque a </w:t>
-      </w:r>
-      <w:proofErr w:type="spellStart"/>
-      <w:r>
-        <w:t>fortresses</w:t>
-      </w:r>
-      <w:proofErr w:type="spellEnd"/>
-      <w:r>
-        <w:t xml:space="preserve"> de outras equipas. Como pontos fracos apresentam -se características como a falta de informação acerca das várias vulnerabilidades a serem exploradas, </w:t>
-      </w:r>
-      <w:r>
-        <w:t>a dificuldade que a plataforma apresenta</w:t>
-      </w:r>
-      <w:r>
-        <w:t xml:space="preserve"> </w:t>
-      </w:r>
-      <w:r>
-        <w:t xml:space="preserve">a utilizadores com pouco conhecimento na </w:t>
-      </w:r>
-      <w:r>
-        <w:t>área da programação e segurança e o método de verificação da vulnerabilidade que exige verificação por parte da gestão da plataforma.</w:t>
-      </w:r>
-    </w:p>
-    <w:p/>
-    <w:p>
-      <w:r>
-        <w:t xml:space="preserve">Ao analisar a plataforma Reversing.kr verificou -se características positivas como a variedade de desafios disponíveis, o método de obtenção automática de uma </w:t>
-      </w:r>
-      <w:proofErr w:type="spellStart"/>
-      <w:r>
-        <w:t>flag</w:t>
-      </w:r>
-      <w:proofErr w:type="spellEnd"/>
-      <w:r>
-        <w:t xml:space="preserve"> após chegar a uma solução correta, e o uso das </w:t>
-      </w:r>
-      <w:proofErr w:type="spellStart"/>
-      <w:r>
-        <w:t>flags</w:t>
-      </w:r>
-      <w:proofErr w:type="spellEnd"/>
-      <w:r>
-        <w:t xml:space="preserve"> para confirmação que a resposta encontrada está correta e obtenção de pontos. </w:t>
-      </w:r>
-      <w:r>
-        <w:t xml:space="preserve">Como características negativas </w:t>
-      </w:r>
-      <w:r>
-        <w:t xml:space="preserve">verificou -se que apesar de haver uma </w:t>
-      </w:r>
-      <w:r>
-        <w:t xml:space="preserve">boa variedade de desafios disponíveis, todos eles estão relacionados com vulnerabilidades de aplicações, sendo que </w:t>
-      </w:r>
-      <w:r>
-        <w:lastRenderedPageBreak/>
-        <w:t>estas estão ainda limitadas a diversos tipos de sistemas operativos e linguagens de programação o que faz com que seja necessário executar essas aplicações nos sistemas correspondentes. Existe ainda a falta de informação acerca dos vários desafios disponíveis.</w:t>
-      </w:r>
-    </w:p>
-    <w:p/>
-    <w:p>
-      <w:r>
-        <w:t>O RingZer0 Team Online CTF é uma plataforma que apresenta alguns aspetos positivos como uma vasta variedade de desafios disponíveis</w:t>
-      </w:r>
-      <w:r>
-        <w:t xml:space="preserve">, o uso de </w:t>
-      </w:r>
-      <w:proofErr w:type="spellStart"/>
-      <w:r>
-        <w:t>flags</w:t>
-      </w:r>
-      <w:proofErr w:type="spellEnd"/>
-      <w:r>
-        <w:t xml:space="preserve"> para validação e obtenção de pontos por desafio realizado com sucesso, a disponibilização de ferramentas adicionais que podem ser usadas na resolução de certos desafios e a facilidade de uso da plataforma. Como aspetos negativos verificou -se a falta de informação acerca dos desafios disponíveis e vulnerabilidades a explorar nos mesmos e a necessidade de usar SSH para certas máquinas de forma a poderem ser realizados determinados desafios.</w:t>
-      </w:r>
-    </w:p>
-    <w:p/>
-    <w:p>
-      <w:r>
-        <w:t xml:space="preserve">O </w:t>
-      </w:r>
-      <w:proofErr w:type="spellStart"/>
-      <w:r>
-        <w:t>WebGoat</w:t>
-      </w:r>
-      <w:proofErr w:type="spellEnd"/>
-      <w:r>
-        <w:t xml:space="preserve"> apesar de funcionar como um servidor local, apresenta uma plataforma bastante completa que apresenta características positivas como a variedade de ataques disponíveis, constituídos por informação acerca d</w:t>
-      </w:r>
-      <w:r>
-        <w:t xml:space="preserve">os mesmos e desafios de treino e algumas competições. Como ponto positivo existe ainda o uso de </w:t>
-      </w:r>
-      <w:proofErr w:type="spellStart"/>
-      <w:r>
-        <w:t>flags</w:t>
-      </w:r>
-      <w:proofErr w:type="spellEnd"/>
-      <w:r>
-        <w:t xml:space="preserve"> para a validação e obtenção de pontos para o ranking.</w:t>
-      </w:r>
-    </w:p>
-    <w:p>
-      <w:r>
-        <w:t>Esta plataforma apresenta ainda como pontos negativos a característica de esta não ser uma plataforma online e de ter muitas poucas competições disponíveis.</w:t>
-      </w:r>
-    </w:p>
-    <w:p/>
-    <w:p>
-      <w:r>
-        <w:t xml:space="preserve">No geral, todas as plataformas analisadas têm alguns pontos que a plataforma web a desenvolver tem como objetivos, no entanto nenhuma delas tem um sistema de </w:t>
-      </w:r>
-      <w:proofErr w:type="spellStart"/>
-      <w:r>
-        <w:t>Quizzes</w:t>
-      </w:r>
-      <w:proofErr w:type="spellEnd"/>
-      <w:r>
-        <w:t xml:space="preserve"> ou de Propostas de ataques feitas pelos utilizadores e sendo que a única que apresenta informação teórica acerca das várias vulnerabilidades a serem exploradas é a plataforma </w:t>
+        <w:t xml:space="preserve"> ou de Propostas de ataques feitas pelos utilizadores e sendo que a única que </w:t>
+      </w:r>
+      <w:r>
+        <w:t>fornece</w:t>
+      </w:r>
+      <w:r>
+        <w:t xml:space="preserve"> informação teórica acerca das várias vulnerabilidades a serem exploradas é a plataforma </w:t>
       </w:r>
       <w:proofErr w:type="spellStart"/>
       <w:r>
@@ -4465,10 +4704,10 @@
           <w:sdtContent>
             <w:p>
               <w:pPr>
-                <w:pStyle w:val="Bibliografia"/>
                 <w:rPr>
+                  <w:rFonts w:ascii="Calibri" w:eastAsia="Calibri" w:hAnsi="Calibri"/>
                   <w:noProof/>
-                  <w:szCs w:val="24"/>
+                  <w:sz w:val="20"/>
                   <w:lang w:val="en-US"/>
                 </w:rPr>
               </w:pPr>
@@ -4484,68 +4723,262 @@
               <w:r>
                 <w:fldChar w:fldCharType="separate"/>
               </w:r>
-              <w:r>
+            </w:p>
+            <w:tbl>
+              <w:tblPr>
+                <w:tblW w:w="5000" w:type="pct"/>
+                <w:tblCellSpacing w:w="15" w:type="dxa"/>
+                <w:tblCellMar>
+                  <w:top w:w="15" w:type="dxa"/>
+                  <w:left w:w="15" w:type="dxa"/>
+                  <w:bottom w:w="15" w:type="dxa"/>
+                  <w:right w:w="15" w:type="dxa"/>
+                </w:tblCellMar>
+                <w:tblLook w:val="04A0" w:firstRow="1" w:lastRow="0" w:firstColumn="1" w:lastColumn="0" w:noHBand="0" w:noVBand="1"/>
+              </w:tblPr>
+              <w:tblGrid>
+                <w:gridCol w:w="355"/>
+                <w:gridCol w:w="9063"/>
+              </w:tblGrid>
+              <w:tr>
+                <w:trPr>
+                  <w:divId w:val="1557470846"/>
+                  <w:tblCellSpacing w:w="15" w:type="dxa"/>
+                </w:trPr>
+                <w:tc>
+                  <w:tcPr>
+                    <w:tcW w:w="50" w:type="pct"/>
+                    <w:hideMark/>
+                  </w:tcPr>
+                  <w:p>
+                    <w:pPr>
+                      <w:pStyle w:val="Bibliografia"/>
+                      <w:rPr>
+                        <w:noProof/>
+                        <w:szCs w:val="24"/>
+                      </w:rPr>
+                    </w:pPr>
+                    <w:r>
+                      <w:rPr>
+                        <w:noProof/>
+                      </w:rPr>
+                      <w:t xml:space="preserve">[1] </w:t>
+                    </w:r>
+                  </w:p>
+                </w:tc>
+                <w:tc>
+                  <w:tcPr>
+                    <w:tcW w:w="0" w:type="auto"/>
+                    <w:hideMark/>
+                  </w:tcPr>
+                  <w:p>
+                    <w:pPr>
+                      <w:pStyle w:val="Bibliografia"/>
+                      <w:rPr>
+                        <w:noProof/>
+                      </w:rPr>
+                    </w:pPr>
+                    <w:r>
+                      <w:rPr>
+                        <w:noProof/>
+                      </w:rPr>
+                      <w:t>“Hacking-Lab,” [Online]. Available: https://www.hacking-lab.com/index.html. [Acedido em 12 Junho 2018].</w:t>
+                    </w:r>
+                  </w:p>
+                </w:tc>
+              </w:tr>
+              <w:tr>
+                <w:trPr>
+                  <w:divId w:val="1557470846"/>
+                  <w:tblCellSpacing w:w="15" w:type="dxa"/>
+                </w:trPr>
+                <w:tc>
+                  <w:tcPr>
+                    <w:tcW w:w="50" w:type="pct"/>
+                    <w:hideMark/>
+                  </w:tcPr>
+                  <w:p>
+                    <w:pPr>
+                      <w:pStyle w:val="Bibliografia"/>
+                      <w:rPr>
+                        <w:noProof/>
+                      </w:rPr>
+                    </w:pPr>
+                    <w:r>
+                      <w:rPr>
+                        <w:noProof/>
+                      </w:rPr>
+                      <w:t xml:space="preserve">[2] </w:t>
+                    </w:r>
+                  </w:p>
+                </w:tc>
+                <w:tc>
+                  <w:tcPr>
+                    <w:tcW w:w="0" w:type="auto"/>
+                    <w:hideMark/>
+                  </w:tcPr>
+                  <w:p>
+                    <w:pPr>
+                      <w:pStyle w:val="Bibliografia"/>
+                      <w:rPr>
+                        <w:noProof/>
+                      </w:rPr>
+                    </w:pPr>
+                    <w:r>
+                      <w:rPr>
+                        <w:noProof/>
+                      </w:rPr>
+                      <w:t>“CTF365,” [Online]. Available: https://ctf365.com. [Acedido em 12 Junho 2018].</w:t>
+                    </w:r>
+                  </w:p>
+                </w:tc>
+              </w:tr>
+              <w:tr>
+                <w:trPr>
+                  <w:divId w:val="1557470846"/>
+                  <w:tblCellSpacing w:w="15" w:type="dxa"/>
+                </w:trPr>
+                <w:tc>
+                  <w:tcPr>
+                    <w:tcW w:w="50" w:type="pct"/>
+                    <w:hideMark/>
+                  </w:tcPr>
+                  <w:p>
+                    <w:pPr>
+                      <w:pStyle w:val="Bibliografia"/>
+                      <w:rPr>
+                        <w:noProof/>
+                      </w:rPr>
+                    </w:pPr>
+                    <w:r>
+                      <w:rPr>
+                        <w:noProof/>
+                      </w:rPr>
+                      <w:t xml:space="preserve">[3] </w:t>
+                    </w:r>
+                  </w:p>
+                </w:tc>
+                <w:tc>
+                  <w:tcPr>
+                    <w:tcW w:w="0" w:type="auto"/>
+                    <w:hideMark/>
+                  </w:tcPr>
+                  <w:p>
+                    <w:pPr>
+                      <w:pStyle w:val="Bibliografia"/>
+                      <w:rPr>
+                        <w:noProof/>
+                      </w:rPr>
+                    </w:pPr>
+                    <w:r>
+                      <w:rPr>
+                        <w:noProof/>
+                      </w:rPr>
+                      <w:t>“Reversing.kr,” [Online]. Available: http://reversing.kr/. [Acedido em 13 Junho 2018].</w:t>
+                    </w:r>
+                  </w:p>
+                </w:tc>
+              </w:tr>
+              <w:tr>
+                <w:trPr>
+                  <w:divId w:val="1557470846"/>
+                  <w:tblCellSpacing w:w="15" w:type="dxa"/>
+                </w:trPr>
+                <w:tc>
+                  <w:tcPr>
+                    <w:tcW w:w="50" w:type="pct"/>
+                    <w:hideMark/>
+                  </w:tcPr>
+                  <w:p>
+                    <w:pPr>
+                      <w:pStyle w:val="Bibliografia"/>
+                      <w:rPr>
+                        <w:noProof/>
+                      </w:rPr>
+                    </w:pPr>
+                    <w:r>
+                      <w:rPr>
+                        <w:noProof/>
+                      </w:rPr>
+                      <w:t xml:space="preserve">[4] </w:t>
+                    </w:r>
+                  </w:p>
+                </w:tc>
+                <w:tc>
+                  <w:tcPr>
+                    <w:tcW w:w="0" w:type="auto"/>
+                    <w:hideMark/>
+                  </w:tcPr>
+                  <w:p>
+                    <w:pPr>
+                      <w:pStyle w:val="Bibliografia"/>
+                      <w:rPr>
+                        <w:noProof/>
+                      </w:rPr>
+                    </w:pPr>
+                    <w:r>
+                      <w:rPr>
+                        <w:noProof/>
+                      </w:rPr>
+                      <w:t>“RingZer0 Team Online CTF,” [Online]. Available: https://ringzer0team.com. [Acedido em 13 Junho 2018].</w:t>
+                    </w:r>
+                  </w:p>
+                </w:tc>
+              </w:tr>
+              <w:tr>
+                <w:trPr>
+                  <w:divId w:val="1557470846"/>
+                  <w:tblCellSpacing w:w="15" w:type="dxa"/>
+                </w:trPr>
+                <w:tc>
+                  <w:tcPr>
+                    <w:tcW w:w="50" w:type="pct"/>
+                    <w:hideMark/>
+                  </w:tcPr>
+                  <w:p>
+                    <w:pPr>
+                      <w:pStyle w:val="Bibliografia"/>
+                      <w:rPr>
+                        <w:noProof/>
+                      </w:rPr>
+                    </w:pPr>
+                    <w:r>
+                      <w:rPr>
+                        <w:noProof/>
+                      </w:rPr>
+                      <w:t xml:space="preserve">[5] </w:t>
+                    </w:r>
+                  </w:p>
+                </w:tc>
+                <w:tc>
+                  <w:tcPr>
+                    <w:tcW w:w="0" w:type="auto"/>
+                    <w:hideMark/>
+                  </w:tcPr>
+                  <w:p>
+                    <w:pPr>
+                      <w:pStyle w:val="Bibliografia"/>
+                      <w:rPr>
+                        <w:noProof/>
+                      </w:rPr>
+                    </w:pPr>
+                    <w:r>
+                      <w:rPr>
+                        <w:noProof/>
+                      </w:rPr>
+                      <w:t>“OWASP WebGoat Project,” [Online]. Available: https://www.owasp.org/index.php/Category:OWASP_WebGoat_Project. [Acedido em 13 Junho 2018].</w:t>
+                    </w:r>
+                  </w:p>
+                </w:tc>
+              </w:tr>
+            </w:tbl>
+            <w:p>
+              <w:pPr>
+                <w:divId w:val="1557470846"/>
                 <w:rPr>
                   <w:noProof/>
-                  <w:lang w:val="en-US"/>
-                </w:rPr>
-                <w:t xml:space="preserve">Kassem, A., Hamad, M., Moucary, C. E., Nawfal, E., &amp; </w:t>
-              </w:r>
-              <w:r>
-                <w:rPr>
-                  <w:noProof/>
-                  <w:lang w:val="en-US"/>
-                </w:rPr>
-                <w:t xml:space="preserve">Aoun, A. (2017). MedBed: Smart Medical bed. </w:t>
-              </w:r>
-              <w:r>
-                <w:rPr>
-                  <w:i/>
-                  <w:iCs/>
-                  <w:noProof/>
-                  <w:lang w:val="en-US"/>
-                </w:rPr>
-                <w:t>Advances in Biomedical Engineering (ICABME),2017 Fourth International Conference.</w:t>
-              </w:r>
-              <w:r>
-                <w:rPr>
-                  <w:noProof/>
-                  <w:lang w:val="en-US"/>
-                </w:rPr>
-                <w:t xml:space="preserve"> Beirut, Lebanon: IEEE.</w:t>
-              </w:r>
-            </w:p>
-            <w:p>
-              <w:pPr>
-                <w:pStyle w:val="Bibliografia"/>
-                <w:rPr>
-                  <w:noProof/>
-                  <w:lang w:val="en-US"/>
                 </w:rPr>
               </w:pPr>
-              <w:r>
-                <w:rPr>
-                  <w:noProof/>
-                  <w:lang w:val="en-US"/>
-                </w:rPr>
-                <w:t xml:space="preserve">NodeJs Foundation. (2018, 6 11). </w:t>
-              </w:r>
-              <w:r>
-                <w:rPr>
-                  <w:i/>
-                  <w:iCs/>
-                  <w:noProof/>
-                  <w:lang w:val="en-US"/>
-                </w:rPr>
-                <w:t>Home</w:t>
-              </w:r>
-              <w:r>
-                <w:rPr>
-                  <w:noProof/>
-                  <w:lang w:val="en-US"/>
-                </w:rPr>
-                <w:t>. Retrieved from NodeJs: https://nodejs.org/en/</w:t>
-              </w:r>
             </w:p>
             <w:p>
               <w:r>
@@ -6672,67 +7105,68 @@
 </file>
 
 <file path=customXml/item1.xml><?xml version="1.0" encoding="utf-8"?>
-<b:Sources xmlns:b="http://schemas.openxmlformats.org/officeDocument/2006/bibliography" xmlns="http://schemas.openxmlformats.org/officeDocument/2006/bibliography" SelectedStyle="\APASixthEditionOfficeOnline.xsl" StyleName="APA" Version="6">
+<b:Sources xmlns:b="http://schemas.openxmlformats.org/officeDocument/2006/bibliography" xmlns="http://schemas.openxmlformats.org/officeDocument/2006/bibliography" SelectedStyle="\IEEE2006OfficeOnline.xsl" StyleName="IEEE" Version="2006">
   <b:Source>
-    <b:Tag>Nod18</b:Tag>
+    <b:Tag>Hom18</b:Tag>
     <b:SourceType>InternetSite</b:SourceType>
-    <b:Guid>{56B01408-08B2-47EF-B70E-4D63D2EBCF94}</b:Guid>
-    <b:Title>Home</b:Title>
-    <b:Year>2018</b:Year>
-    <b:Author>
-      <b:Author>
-        <b:Corporate>NodeJs Foundation</b:Corporate>
-      </b:Author>
-    </b:Author>
-    <b:InternetSiteTitle>NodeJs</b:InternetSiteTitle>
-    <b:Month>6</b:Month>
-    <b:Day>11</b:Day>
-    <b:URL>https://nodejs.org/en/</b:URL>
+    <b:Guid>{92210E33-8494-4CF0-B079-90A80EB14F8B}</b:Guid>
+    <b:Title>Hacking-Lab</b:Title>
+    <b:InternetSiteTitle>Hacking-Lab</b:InternetSiteTitle>
+    <b:URL>https://www.hacking-lab.com/index.html</b:URL>
+    <b:YearAccessed>2018</b:YearAccessed>
+    <b:MonthAccessed>Junho</b:MonthAccessed>
+    <b:DayAccessed>12</b:DayAccessed>
     <b:RefOrder>1</b:RefOrder>
   </b:Source>
   <b:Source>
-    <b:Tag>Abd17</b:Tag>
-    <b:SourceType>ConferenceProceedings</b:SourceType>
-    <b:Guid>{EDC82E86-3900-4090-BB27-8AF734746B80}</b:Guid>
-    <b:Title>MedBed: Smart Medical bed</b:Title>
-    <b:Year>2017</b:Year>
-    <b:Author>
-      <b:Author>
-        <b:NameList>
-          <b:Person>
-            <b:Last>Kassem</b:Last>
-            <b:First>Abdallah</b:First>
-          </b:Person>
-          <b:Person>
-            <b:Last>Hamad</b:Last>
-            <b:First>Mustapha</b:First>
-          </b:Person>
-          <b:Person>
-            <b:Last>Moucary</b:Last>
-            <b:First>Chady</b:First>
-            <b:Middle>El</b:Middle>
-          </b:Person>
-          <b:Person>
-            <b:Last>Nawfal</b:Last>
-            <b:First>Elias</b:First>
-          </b:Person>
-          <b:Person>
-            <b:Last>Aoun</b:Last>
-            <b:First>Alain</b:First>
-          </b:Person>
-        </b:NameList>
-      </b:Author>
-    </b:Author>
-    <b:ConferenceName> Advances in Biomedical Engineering (ICABME),2017 Fourth International Conference</b:ConferenceName>
-    <b:City>Beirut, Lebanon</b:City>
-    <b:Publisher>IEEE</b:Publisher>
+    <b:Tag>CTF18</b:Tag>
+    <b:SourceType>InternetSite</b:SourceType>
+    <b:Guid>{0B93997C-1EAE-442D-BCE5-080AEC43EFFD}</b:Guid>
+    <b:Title>CTF365</b:Title>
+    <b:YearAccessed>2018</b:YearAccessed>
+    <b:MonthAccessed>Junho</b:MonthAccessed>
+    <b:DayAccessed>12</b:DayAccessed>
+    <b:URL>https://ctf365.com</b:URL>
     <b:RefOrder>2</b:RefOrder>
+  </b:Source>
+  <b:Source>
+    <b:Tag>Rev18</b:Tag>
+    <b:SourceType>InternetSite</b:SourceType>
+    <b:Guid>{D9BB4D2C-F069-4FCA-B550-143F5302780F}</b:Guid>
+    <b:Title>Reversing.kr</b:Title>
+    <b:YearAccessed>2018</b:YearAccessed>
+    <b:MonthAccessed>Junho</b:MonthAccessed>
+    <b:DayAccessed>13</b:DayAccessed>
+    <b:URL>http://reversing.kr/</b:URL>
+    <b:RefOrder>3</b:RefOrder>
+  </b:Source>
+  <b:Source>
+    <b:Tag>Rin18</b:Tag>
+    <b:SourceType>InternetSite</b:SourceType>
+    <b:Guid>{A4CB7735-696B-4339-89C0-FF64EB39B008}</b:Guid>
+    <b:Title>RingZer0 Team Online CTF</b:Title>
+    <b:YearAccessed>2018</b:YearAccessed>
+    <b:MonthAccessed>Junho</b:MonthAccessed>
+    <b:DayAccessed>13</b:DayAccessed>
+    <b:URL>https://ringzer0team.com</b:URL>
+    <b:RefOrder>4</b:RefOrder>
+  </b:Source>
+  <b:Source>
+    <b:Tag>OWA18</b:Tag>
+    <b:SourceType>InternetSite</b:SourceType>
+    <b:Guid>{52777C88-3FE4-4E72-9F00-C20B7500DCDE}</b:Guid>
+    <b:Title>OWASP WebGoat Project</b:Title>
+    <b:YearAccessed>2018</b:YearAccessed>
+    <b:MonthAccessed>Junho</b:MonthAccessed>
+    <b:DayAccessed>13</b:DayAccessed>
+    <b:URL>https://www.owasp.org/index.php/Category:OWASP_WebGoat_Project</b:URL>
+    <b:RefOrder>5</b:RefOrder>
   </b:Source>
 </b:Sources>
 </file>
 
 <file path=customXml/itemProps1.xml><?xml version="1.0" encoding="utf-8"?>
-<ds:datastoreItem xmlns:ds="http://schemas.openxmlformats.org/officeDocument/2006/customXml" ds:itemID="{33388546-A8C7-48C4-B93B-EE51900A8625}">
+<ds:datastoreItem xmlns:ds="http://schemas.openxmlformats.org/officeDocument/2006/customXml" ds:itemID="{E4CAE8BD-A756-4087-AD02-AB5D38D943D1}">
   <ds:schemaRefs>
     <ds:schemaRef ds:uri="http://schemas.openxmlformats.org/officeDocument/2006/bibliography"/>
   </ds:schemaRefs>

</xml_diff>

<commit_message>
Relatório - Metodologia (Por acabar)
</commit_message>
<xml_diff>
--- a/Documentos/RelatorioProjeto-RuiParedes.docx
+++ b/Documentos/RelatorioProjeto-RuiParedes.docx
@@ -3101,6 +3101,7 @@
           <w:id w:val="2016493125"/>
           <w:citation/>
         </w:sdtPr>
+        <w:sdtEndPr/>
         <w:sdtContent>
           <w:r>
             <w:fldChar w:fldCharType="begin"/>
@@ -3371,6 +3372,7 @@
           <w:id w:val="-2056226977"/>
           <w:citation/>
         </w:sdtPr>
+        <w:sdtEndPr/>
         <w:sdtContent>
           <w:r>
             <w:fldChar w:fldCharType="begin"/>
@@ -3683,6 +3685,7 @@
           <w:id w:val="-885490051"/>
           <w:citation/>
         </w:sdtPr>
+        <w:sdtEndPr/>
         <w:sdtContent>
           <w:r>
             <w:fldChar w:fldCharType="begin"/>
@@ -3902,6 +3905,7 @@
           <w:id w:val="328182605"/>
           <w:citation/>
         </w:sdtPr>
+        <w:sdtEndPr/>
         <w:sdtContent>
           <w:r>
             <w:fldChar w:fldCharType="begin"/>
@@ -4122,6 +4126,7 @@
           <w:id w:val="-1993945174"/>
           <w:citation/>
         </w:sdtPr>
+        <w:sdtEndPr/>
         <w:sdtContent>
           <w:r>
             <w:fldChar w:fldCharType="begin"/>
@@ -4643,11 +4648,260 @@
     </w:p>
     <w:p/>
     <w:p>
+      <w:pPr>
+        <w:sectPr>
+          <w:type w:val="oddPage"/>
+          <w:pgSz w:w="12240" w:h="15840" w:code="1"/>
+          <w:pgMar w:top="1440" w:right="1411" w:bottom="1440" w:left="1411" w:header="432" w:footer="677" w:gutter="0"/>
+          <w:pgNumType w:start="1"/>
+          <w:cols w:space="720"/>
+          <w:titlePg/>
+          <w:docGrid w:linePitch="299"/>
+        </w:sectPr>
+      </w:pPr>
       <w:r>
         <w:t>Seguidamente apresenta -se a metodologia escolhida e que se pretende usar no processo de desenvolvimento da plataforma web.</w:t>
       </w:r>
+    </w:p>
+    <w:p>
+      <w:pPr>
+        <w:pStyle w:val="Cabealho1"/>
+      </w:pPr>
+      <w:r>
+        <w:lastRenderedPageBreak/>
+        <w:t>Metodologia</w:t>
+      </w:r>
+    </w:p>
+    <w:p>
+      <w:r>
+        <w:t xml:space="preserve">De forma a minimizar os riscos de erros e falhas ao nível da comunicação no decorrer do desenvolvimento de uma plataforma web, é aconselhado usar metodologias de desenvolvimento de software. Apesar de existir uma grande variedade de metodologias, estas encontram -se divididas em dois tipos: metodologias tradicionais e metodologias ágeis, tendo por exemplo, como tradicionais a metodologia em espiral, RUP e como metodologias ágeis o SCRUM e o </w:t>
+      </w:r>
+      <w:proofErr w:type="spellStart"/>
+      <w:r>
+        <w:t>eXtreme</w:t>
+      </w:r>
+      <w:proofErr w:type="spellEnd"/>
+      <w:r>
+        <w:t xml:space="preserve"> </w:t>
+      </w:r>
+      <w:proofErr w:type="spellStart"/>
+      <w:r>
+        <w:t>Programming</w:t>
+      </w:r>
+      <w:proofErr w:type="spellEnd"/>
+      <w:r>
+        <w:t xml:space="preserve"> (XP).</w:t>
+      </w:r>
+    </w:p>
+    <w:p/>
+    <w:p>
+      <w:r>
+        <w:t xml:space="preserve">Para o desenvolvimento deste projeto foi </w:t>
+      </w:r>
+      <w:r>
+        <w:t>definida como metodologia de desenvolvimento de software o SCRUM devido a ser uma metodologia focada em desenvolvimento rápido e iterativo de software</w:t>
+      </w:r>
+      <w:r>
+        <w:t>. Além isso, o SCRUM é fácil de usar</w:t>
+      </w:r>
+      <w:r>
+        <w:t xml:space="preserve"> e cria a oportunidade de recolher de forma mais flexível os requisitos necessários para o desenvolvimento da plataforma web e permitir que esse processo se </w:t>
+      </w:r>
+      <w:r>
+        <w:t>desperte</w:t>
+      </w:r>
+      <w:r>
+        <w:t xml:space="preserve"> ainda numa fase inicial</w:t>
+      </w:r>
+      <w:r>
+        <w:t xml:space="preserve"> do desenvolvimento do projeto</w:t>
+      </w:r>
+      <w:r>
+        <w:t xml:space="preserve">. </w:t>
+      </w:r>
+    </w:p>
+    <w:p/>
+    <w:p>
+      <w:pPr>
+        <w:pStyle w:val="Cabealho2"/>
+      </w:pPr>
+      <w:r>
+        <w:t>Metodologia de desenvolvimento ágil: SCRUM</w:t>
+      </w:r>
+    </w:p>
+    <w:p>
+      <w:r>
+        <w:t xml:space="preserve">O SCRUM é uma estrutura da metodologia de desenvolvimento de software ágil </w:t>
+      </w:r>
+      <w:r>
+        <w:t xml:space="preserve">conhecida por </w:t>
+      </w:r>
+      <w:r>
+        <w:t>ser focada em produzir e entregar produtos de g</w:t>
+      </w:r>
+      <w:r>
+        <w:t xml:space="preserve">rande qualidade. É um </w:t>
+      </w:r>
+      <w:proofErr w:type="spellStart"/>
+      <w:r>
+        <w:t>framework</w:t>
+      </w:r>
+      <w:proofErr w:type="spellEnd"/>
+      <w:r>
+        <w:t xml:space="preserve"> </w:t>
+      </w:r>
+      <w:r>
+        <w:t xml:space="preserve">simples de entender, apesar de ser </w:t>
+      </w:r>
+      <w:r>
+        <w:t>complexo</w:t>
+      </w:r>
+      <w:r>
+        <w:t xml:space="preserve"> de colocar em prática</w:t>
+      </w:r>
+      <w:r>
+        <w:t>, e é usado em trabalhos complexos onde não se consegue prever</w:t>
+      </w:r>
+      <w:r>
+        <w:t xml:space="preserve"> futuras</w:t>
+      </w:r>
+      <w:r>
+        <w:t xml:space="preserve"> </w:t>
+      </w:r>
+      <w:r>
+        <w:t>dificuldades.</w:t>
+      </w:r>
+    </w:p>
+    <w:p>
+      <w:r>
+        <w:t xml:space="preserve">O SCRUM é constituído por um conjunto de cargos, eventos e regras interligados que juntos permitem abordar problemas complexos </w:t>
+      </w:r>
+      <w:r>
+        <w:t>e desenvolver prod</w:t>
+      </w:r>
+      <w:r>
+        <w:t>uto de qualidade ao mesmo tempo. Para lá disso, permite ainda saber se as técnicas e método de manutenção do projeto são eficazes, fazendo com que seja possível fazer melhorias continuas ao nível do produto a entregar, ao nível da equipa que se encontra a trabalhar no projeto e no ambiente de trabalho.</w:t>
+      </w:r>
+    </w:p>
+    <w:p>
+      <w:r>
+        <w:t xml:space="preserve">Para lá deste </w:t>
+      </w:r>
+      <w:proofErr w:type="spellStart"/>
+      <w:r>
+        <w:t>framework</w:t>
+      </w:r>
+      <w:proofErr w:type="spellEnd"/>
+      <w:r>
+        <w:t xml:space="preserve"> ser usado no desenvolvimento de software, pode ainda ser usado em muitas outras situações, como por exemplo:</w:t>
+      </w:r>
+    </w:p>
+    <w:p>
+      <w:pPr>
+        <w:pStyle w:val="PargrafodaLista"/>
+        <w:numPr>
+          <w:ilvl w:val="0"/>
+          <w:numId w:val="4"/>
+        </w:numPr>
+      </w:pPr>
+      <w:r>
+        <w:t>Manutenção ou renovação de um produto</w:t>
+      </w:r>
+    </w:p>
+    <w:p>
+      <w:pPr>
+        <w:pStyle w:val="PargrafodaLista"/>
+        <w:numPr>
+          <w:ilvl w:val="0"/>
+          <w:numId w:val="4"/>
+        </w:numPr>
+      </w:pPr>
+      <w:r>
+        <w:t xml:space="preserve">Desenvolvimento e manutenção de um serviço </w:t>
+      </w:r>
+      <w:proofErr w:type="spellStart"/>
+      <w:r>
+        <w:t>Cloud</w:t>
+      </w:r>
+      <w:proofErr w:type="spellEnd"/>
+    </w:p>
+    <w:p>
+      <w:pPr>
+        <w:pStyle w:val="PargrafodaLista"/>
+        <w:numPr>
+          <w:ilvl w:val="0"/>
+          <w:numId w:val="4"/>
+        </w:numPr>
+      </w:pPr>
+      <w:r>
+        <w:lastRenderedPageBreak/>
+        <w:t>Procura e identificação tecnologias, funcionalidades e mercados viáveis.</w:t>
+      </w:r>
+    </w:p>
+    <w:p>
+      <w:pPr>
+        <w:pStyle w:val="PargrafodaLista"/>
+        <w:numPr>
+          <w:ilvl w:val="0"/>
+          <w:numId w:val="4"/>
+        </w:numPr>
+      </w:pPr>
+      <w:r>
+        <w:t>Desenvolvimento de novas funcionalidades.</w:t>
+      </w:r>
+    </w:p>
+    <w:p>
+      <w:r>
+        <w:t xml:space="preserve">Apesar de, neste contexto, </w:t>
+      </w:r>
+      <w:r>
+        <w:t xml:space="preserve">as funcionalidades do SCRUM serem descritas para a área das tecnologias, este </w:t>
+      </w:r>
+      <w:proofErr w:type="spellStart"/>
+      <w:r>
+        <w:t>framework</w:t>
+      </w:r>
+      <w:proofErr w:type="spellEnd"/>
+      <w:r>
+        <w:t xml:space="preserve"> pode ser usado em muitos outros contextos, sendo alguns, por exemplo, no contexto escolar, governamental, ao nível do mercado, entre outros.</w:t>
+      </w:r>
+    </w:p>
+    <w:p>
+      <w:r>
+        <w:t xml:space="preserve">O SCRUM é baseado no controlo empírico de processos e </w:t>
+      </w:r>
+      <w:r>
+        <w:t xml:space="preserve">usa um método iterativo e incremental </w:t>
+      </w:r>
+      <w:r>
+        <w:t>de forma a tentar aumentar a previsão de erros e controlo de riscos.</w:t>
+      </w:r>
+    </w:p>
+    <w:p>
+      <w:r>
+        <w:t>Em todas as implementações de processos de controlo empírico existem três</w:t>
+      </w:r>
+      <w:r>
+        <w:t xml:space="preserve"> pilares essenciais a </w:t>
+      </w:r>
+      <w:r>
+        <w:t xml:space="preserve">seguir: Transparência, </w:t>
+      </w:r>
+      <w:r>
+        <w:t>Inspeção e Adaptação.</w:t>
+      </w:r>
+    </w:p>
+    <w:p>
       <w:bookmarkStart w:id="3" w:name="_GoBack"/>
       <w:bookmarkEnd w:id="3"/>
+    </w:p>
+    <w:p/>
+    <w:p>
+      <w:pPr>
+        <w:rPr>
+          <w:u w:val="single"/>
+        </w:rPr>
+      </w:pPr>
     </w:p>
     <w:p/>
     <w:p/>
@@ -4708,16 +4962,12 @@
                   <w:rFonts w:ascii="Calibri" w:eastAsia="Calibri" w:hAnsi="Calibri"/>
                   <w:noProof/>
                   <w:sz w:val="20"/>
-                  <w:lang w:val="en-US"/>
                 </w:rPr>
               </w:pPr>
               <w:r>
                 <w:fldChar w:fldCharType="begin"/>
               </w:r>
               <w:r>
-                <w:rPr>
-                  <w:lang w:val="en-US"/>
-                </w:rPr>
                 <w:instrText xml:space="preserve"> BIBLIOGRAPHY </w:instrText>
               </w:r>
               <w:r>
@@ -4873,8 +5123,15 @@
                     <w:r>
                       <w:rPr>
                         <w:noProof/>
+                        <w:lang w:val="en-US"/>
                       </w:rPr>
-                      <w:t>“Reversing.kr,” [Online]. Available: http://reversing.kr/. [Acedido em 13 Junho 2018].</w:t>
+                      <w:t xml:space="preserve">“Reversing.kr,” [Online]. Available: http://reversing.kr/. </w:t>
+                    </w:r>
+                    <w:r>
+                      <w:rPr>
+                        <w:noProof/>
+                      </w:rPr>
+                      <w:t>[Acedido em 13 Junho 2018].</w:t>
                     </w:r>
                   </w:p>
                 </w:tc>
@@ -4919,8 +5176,15 @@
                     <w:r>
                       <w:rPr>
                         <w:noProof/>
+                        <w:lang w:val="en-US"/>
                       </w:rPr>
-                      <w:t>“RingZer0 Team Online CTF,” [Online]. Available: https://ringzer0team.com. [Acedido em 13 Junho 2018].</w:t>
+                      <w:t xml:space="preserve">“RingZer0 Team Online CTF,” [Online]. </w:t>
+                    </w:r>
+                    <w:r>
+                      <w:rPr>
+                        <w:noProof/>
+                      </w:rPr>
+                      <w:t>Available: https://ringzer0team.com. [Acedido em 13 Junho 2018].</w:t>
                     </w:r>
                   </w:p>
                 </w:tc>
@@ -4965,8 +5229,15 @@
                     <w:r>
                       <w:rPr>
                         <w:noProof/>
+                        <w:lang w:val="en-US"/>
                       </w:rPr>
-                      <w:t>“OWASP WebGoat Project,” [Online]. Available: https://www.owasp.org/index.php/Category:OWASP_WebGoat_Project. [Acedido em 13 Junho 2018].</w:t>
+                      <w:t xml:space="preserve">“OWASP WebGoat Project,” [Online]. Available: https://www.owasp.org/index.php/Category:OWASP_WebGoat_Project. </w:t>
+                    </w:r>
+                    <w:r>
+                      <w:rPr>
+                        <w:noProof/>
+                      </w:rPr>
+                      <w:t>[Acedido em 13 Junho 2018].</w:t>
                     </w:r>
                   </w:p>
                 </w:tc>
@@ -5575,6 +5846,119 @@
     </w:lvl>
   </w:abstractNum>
   <w:abstractNum w:abstractNumId="1" w15:restartNumberingAfterBreak="0">
+    <w:nsid w:val="270239FE"/>
+    <w:multiLevelType w:val="hybridMultilevel"/>
+    <w:tmpl w:val="15304760"/>
+    <w:lvl w:ilvl="0" w:tplc="08160001">
+      <w:start w:val="1"/>
+      <w:numFmt w:val="bullet"/>
+      <w:lvlText w:val=""/>
+      <w:lvlJc w:val="left"/>
+      <w:pPr>
+        <w:ind w:left="780" w:hanging="360"/>
+      </w:pPr>
+      <w:rPr>
+        <w:rFonts w:ascii="Symbol" w:hAnsi="Symbol" w:hint="default"/>
+      </w:rPr>
+    </w:lvl>
+    <w:lvl w:ilvl="1" w:tplc="08160003" w:tentative="1">
+      <w:start w:val="1"/>
+      <w:numFmt w:val="bullet"/>
+      <w:lvlText w:val="o"/>
+      <w:lvlJc w:val="left"/>
+      <w:pPr>
+        <w:ind w:left="1500" w:hanging="360"/>
+      </w:pPr>
+      <w:rPr>
+        <w:rFonts w:ascii="Courier New" w:hAnsi="Courier New" w:cs="Courier New" w:hint="default"/>
+      </w:rPr>
+    </w:lvl>
+    <w:lvl w:ilvl="2" w:tplc="08160005" w:tentative="1">
+      <w:start w:val="1"/>
+      <w:numFmt w:val="bullet"/>
+      <w:lvlText w:val=""/>
+      <w:lvlJc w:val="left"/>
+      <w:pPr>
+        <w:ind w:left="2220" w:hanging="360"/>
+      </w:pPr>
+      <w:rPr>
+        <w:rFonts w:ascii="Wingdings" w:hAnsi="Wingdings" w:hint="default"/>
+      </w:rPr>
+    </w:lvl>
+    <w:lvl w:ilvl="3" w:tplc="08160001" w:tentative="1">
+      <w:start w:val="1"/>
+      <w:numFmt w:val="bullet"/>
+      <w:lvlText w:val=""/>
+      <w:lvlJc w:val="left"/>
+      <w:pPr>
+        <w:ind w:left="2940" w:hanging="360"/>
+      </w:pPr>
+      <w:rPr>
+        <w:rFonts w:ascii="Symbol" w:hAnsi="Symbol" w:hint="default"/>
+      </w:rPr>
+    </w:lvl>
+    <w:lvl w:ilvl="4" w:tplc="08160003" w:tentative="1">
+      <w:start w:val="1"/>
+      <w:numFmt w:val="bullet"/>
+      <w:lvlText w:val="o"/>
+      <w:lvlJc w:val="left"/>
+      <w:pPr>
+        <w:ind w:left="3660" w:hanging="360"/>
+      </w:pPr>
+      <w:rPr>
+        <w:rFonts w:ascii="Courier New" w:hAnsi="Courier New" w:cs="Courier New" w:hint="default"/>
+      </w:rPr>
+    </w:lvl>
+    <w:lvl w:ilvl="5" w:tplc="08160005" w:tentative="1">
+      <w:start w:val="1"/>
+      <w:numFmt w:val="bullet"/>
+      <w:lvlText w:val=""/>
+      <w:lvlJc w:val="left"/>
+      <w:pPr>
+        <w:ind w:left="4380" w:hanging="360"/>
+      </w:pPr>
+      <w:rPr>
+        <w:rFonts w:ascii="Wingdings" w:hAnsi="Wingdings" w:hint="default"/>
+      </w:rPr>
+    </w:lvl>
+    <w:lvl w:ilvl="6" w:tplc="08160001" w:tentative="1">
+      <w:start w:val="1"/>
+      <w:numFmt w:val="bullet"/>
+      <w:lvlText w:val=""/>
+      <w:lvlJc w:val="left"/>
+      <w:pPr>
+        <w:ind w:left="5100" w:hanging="360"/>
+      </w:pPr>
+      <w:rPr>
+        <w:rFonts w:ascii="Symbol" w:hAnsi="Symbol" w:hint="default"/>
+      </w:rPr>
+    </w:lvl>
+    <w:lvl w:ilvl="7" w:tplc="08160003" w:tentative="1">
+      <w:start w:val="1"/>
+      <w:numFmt w:val="bullet"/>
+      <w:lvlText w:val="o"/>
+      <w:lvlJc w:val="left"/>
+      <w:pPr>
+        <w:ind w:left="5820" w:hanging="360"/>
+      </w:pPr>
+      <w:rPr>
+        <w:rFonts w:ascii="Courier New" w:hAnsi="Courier New" w:cs="Courier New" w:hint="default"/>
+      </w:rPr>
+    </w:lvl>
+    <w:lvl w:ilvl="8" w:tplc="08160005" w:tentative="1">
+      <w:start w:val="1"/>
+      <w:numFmt w:val="bullet"/>
+      <w:lvlText w:val=""/>
+      <w:lvlJc w:val="left"/>
+      <w:pPr>
+        <w:ind w:left="6540" w:hanging="360"/>
+      </w:pPr>
+      <w:rPr>
+        <w:rFonts w:ascii="Wingdings" w:hAnsi="Wingdings" w:hint="default"/>
+      </w:rPr>
+    </w:lvl>
+  </w:abstractNum>
+  <w:abstractNum w:abstractNumId="2" w15:restartNumberingAfterBreak="0">
     <w:nsid w:val="3D48358E"/>
     <w:multiLevelType w:val="multilevel"/>
     <w:tmpl w:val="04090025"/>
@@ -5670,10 +6054,10 @@
     </w:lvl>
   </w:abstractNum>
   <w:num w:numId="1">
-    <w:abstractNumId w:val="1"/>
+    <w:abstractNumId w:val="2"/>
   </w:num>
   <w:num w:numId="2">
-    <w:abstractNumId w:val="1"/>
+    <w:abstractNumId w:val="2"/>
     <w:lvlOverride w:ilvl="0">
       <w:startOverride w:val="1"/>
     </w:lvlOverride>
@@ -5704,6 +6088,9 @@
   </w:num>
   <w:num w:numId="3">
     <w:abstractNumId w:val="0"/>
+  </w:num>
+  <w:num w:numId="4">
+    <w:abstractNumId w:val="1"/>
   </w:num>
 </w:numbering>
 </file>
@@ -7166,7 +7553,7 @@
 </file>
 
 <file path=customXml/itemProps1.xml><?xml version="1.0" encoding="utf-8"?>
-<ds:datastoreItem xmlns:ds="http://schemas.openxmlformats.org/officeDocument/2006/customXml" ds:itemID="{E4CAE8BD-A756-4087-AD02-AB5D38D943D1}">
+<ds:datastoreItem xmlns:ds="http://schemas.openxmlformats.org/officeDocument/2006/customXml" ds:itemID="{B5E2707D-D22F-4BD7-AD4A-6D5F0F4B20BC}">
   <ds:schemaRefs>
     <ds:schemaRef ds:uri="http://schemas.openxmlformats.org/officeDocument/2006/bibliography"/>
   </ds:schemaRefs>

</xml_diff>

<commit_message>
Relatório - Metodologia (Falta corrigir)
</commit_message>
<xml_diff>
--- a/Documentos/RelatorioProjeto-RuiParedes.docx
+++ b/Documentos/RelatorioProjeto-RuiParedes.docx
@@ -4850,25 +4850,18 @@
         <w:t>Desenvolvimento de novas funcionalidades.</w:t>
       </w:r>
     </w:p>
-    <w:p>
-      <w:r>
-        <w:t xml:space="preserve">Apesar de, neste contexto, </w:t>
-      </w:r>
-      <w:r>
-        <w:t xml:space="preserve">as funcionalidades do SCRUM serem descritas para a área das tecnologias, este </w:t>
-      </w:r>
-      <w:proofErr w:type="spellStart"/>
-      <w:r>
-        <w:t>framework</w:t>
-      </w:r>
-      <w:proofErr w:type="spellEnd"/>
-      <w:r>
-        <w:t xml:space="preserve"> pode ser usado em muitos outros contextos, sendo alguns, por exemplo, no contexto escolar, governamental, ao nível do mercado, entre outros.</w:t>
-      </w:r>
-    </w:p>
-    <w:p>
-      <w:r>
-        <w:t xml:space="preserve">O SCRUM é baseado no controlo empírico de processos e </w:t>
+    <w:p/>
+    <w:p>
+      <w:r>
+        <w:t xml:space="preserve">O </w:t>
+      </w:r>
+      <w:proofErr w:type="spellStart"/>
+      <w:r>
+        <w:t>Scrum</w:t>
+      </w:r>
+      <w:proofErr w:type="spellEnd"/>
+      <w:r>
+        <w:t xml:space="preserve"> é baseado no controlo empírico de processos e </w:t>
       </w:r>
       <w:r>
         <w:t xml:space="preserve">usa um método iterativo e incremental </w:t>
@@ -4892,8 +4885,386 @@
       </w:r>
     </w:p>
     <w:p>
-      <w:bookmarkStart w:id="3" w:name="_GoBack"/>
+      <w:r>
+        <w:t xml:space="preserve">A Transparência consiste </w:t>
+      </w:r>
+      <w:r>
+        <w:t>num conjunto de aspetos relevantes no processo de controlo que devem ser visíveis aos responsáveis pelos resultados obtidos.</w:t>
+      </w:r>
+    </w:p>
+    <w:p>
+      <w:r>
+        <w:t>Este conjunto de aspetos devem ser definidos de forma a que os participantes partilhem um mesmo conhecimento do que lhes é apresentado. Um exemplo desses aspetos é saber quando se pode dizer que determinada funcionalidade é dada como terminada.</w:t>
+      </w:r>
+    </w:p>
+    <w:p>
+      <w:r>
+        <w:t>A Inspeção consiste em análises frequentes ao trabalho que se está a desenvolver de forma a verificar se não existem variações do que é pedido e do que se está a desenvolver</w:t>
+      </w:r>
+      <w:r>
+        <w:t xml:space="preserve"> e são normalmente efetuadas por alguém com experiência na execução dessas análises.</w:t>
+      </w:r>
+      <w:r>
+        <w:t xml:space="preserve"> Apesar de ser aconselhado realizar frequentemente estas inspeções, não deve</w:t>
+      </w:r>
+      <w:r>
+        <w:t>m</w:t>
+      </w:r>
+      <w:r>
+        <w:t>, no entanto</w:t>
+      </w:r>
+      <w:r>
+        <w:t>,</w:t>
+      </w:r>
+      <w:r>
+        <w:t xml:space="preserve"> chegar a um po</w:t>
+      </w:r>
+      <w:r>
+        <w:t>nto em que estas atrapalham com o trabalho que se está a realizar.</w:t>
+      </w:r>
+    </w:p>
+    <w:p>
+      <w:r>
+        <w:t>A Adaptação consiste na reorganização do projeto caso se detetem desvios nos objetivos do mesmo, sendo que esta deve ser realizada o mais breve possível de forma a minimizar os riscos causados.</w:t>
+      </w:r>
+    </w:p>
+    <w:p/>
+    <w:p>
+      <w:r>
+        <w:t xml:space="preserve">O </w:t>
+      </w:r>
+      <w:proofErr w:type="spellStart"/>
+      <w:r>
+        <w:t>Scrum</w:t>
+      </w:r>
+      <w:proofErr w:type="spellEnd"/>
+      <w:r>
+        <w:t xml:space="preserve"> é </w:t>
+      </w:r>
+      <w:r>
+        <w:t>constituído por quatro fases que definem o decorrer de uma Sprint, sendo estas, por ordem de realização, Planeamento da Sprint, Reunião Diária, Revisão da Sprint e Retrospetiva da Sprint.</w:t>
+      </w:r>
+    </w:p>
+    <w:p>
+      <w:r>
+        <w:t xml:space="preserve">Uma Sprint consiste numa fase do projeto que é </w:t>
+      </w:r>
+      <w:r>
+        <w:t>iniciada</w:t>
+      </w:r>
+      <w:r>
+        <w:t xml:space="preserve"> e que tem um espaço de tempo já definido para a conclusão da mesma</w:t>
+      </w:r>
+      <w:r>
+        <w:t>, não podendo este exceder um mês</w:t>
+      </w:r>
+      <w:r>
+        <w:t>.</w:t>
+      </w:r>
+      <w:r>
+        <w:t xml:space="preserve"> Uma nova Sprint só começa após a finalização da Sprint que se encontra a decorrer.</w:t>
+      </w:r>
+    </w:p>
+    <w:p>
+      <w:r>
+        <w:t>No desenvolvimento de uma Sprint existe um conjunto de regras que não devem ser violadas, sendo estas as seguintes:</w:t>
+      </w:r>
+    </w:p>
+    <w:p>
+      <w:pPr>
+        <w:pStyle w:val="PargrafodaLista"/>
+        <w:numPr>
+          <w:ilvl w:val="0"/>
+          <w:numId w:val="5"/>
+        </w:numPr>
+      </w:pPr>
+      <w:r>
+        <w:t>Não devem ser feitas mudanças que possam por em perigo o objetivo da Sprint em desenvolvimento.</w:t>
+      </w:r>
+    </w:p>
+    <w:p>
+      <w:pPr>
+        <w:pStyle w:val="PargrafodaLista"/>
+        <w:numPr>
+          <w:ilvl w:val="0"/>
+          <w:numId w:val="5"/>
+        </w:numPr>
+      </w:pPr>
+      <w:r>
+        <w:t>A qualidade mantém -se.</w:t>
+      </w:r>
+    </w:p>
+    <w:p>
+      <w:pPr>
+        <w:pStyle w:val="PargrafodaLista"/>
+        <w:numPr>
+          <w:ilvl w:val="0"/>
+          <w:numId w:val="5"/>
+        </w:numPr>
+      </w:pPr>
+      <w:r>
+        <w:lastRenderedPageBreak/>
+        <w:t>O trabalho que está a ser desenvolvido pode ser melhor esclarecido ou modificado dependendo da comunicação do dono do produto com a equipa de desenvolvimento.</w:t>
+      </w:r>
+    </w:p>
+    <w:p>
+      <w:r>
+        <w:t xml:space="preserve">O uso de Sprints pelo </w:t>
+      </w:r>
+      <w:proofErr w:type="spellStart"/>
+      <w:r>
+        <w:t>Scrum</w:t>
+      </w:r>
+      <w:proofErr w:type="spellEnd"/>
+      <w:r>
+        <w:t xml:space="preserve"> é bastante vantajoso já que estas permitem fazer uma previsão do estado do projeto através da inspeção e adaptação pelo menos a cada mês.</w:t>
+      </w:r>
+    </w:p>
+    <w:p/>
+    <w:p>
+      <w:r>
+        <w:t>Uma Sprint inicia -se por um Planeamento de Sprint.</w:t>
+      </w:r>
+    </w:p>
+    <w:p>
+      <w:r>
+        <w:t>O Planeamento da Sprint</w:t>
+      </w:r>
+      <w:r>
+        <w:t xml:space="preserve"> consiste numa reunião em que participa o dono do produto, o gestor do projeto e a equipa de desenvolvimento, e que tem um tempo máximo que depende da duração que </w:t>
+      </w:r>
+      <w:r>
+        <w:t>a</w:t>
+      </w:r>
+      <w:r>
+        <w:t xml:space="preserve"> Sprint irá ter, sendo que para um Sprint de um mês de duração, o máximo que a reunião de planeamento pode ter é de oito horas. Nesta reunião é decidido o que poderá ser entregue no final da Sprint e como é que vai ser gerido o trabalho a ser realizado.</w:t>
+      </w:r>
+    </w:p>
+    <w:p>
+      <w:r>
+        <w:t>Segue -se depois as Reuniões Diárias que tem como objetivo verificar que trabalho foi realizado desde a última reunião diária, prever que trabalho irá ser feito até à próxima reunião diária e identificar obstáculos que poderão atrasar ou até mesmo impedir que o objetivo da Sprint seja alcançado, permitindo desta forma que o a probabilidade da equipa de desenvolvimento alcance o objetivo da Sprint aumente.</w:t>
+      </w:r>
+    </w:p>
+    <w:p>
+      <w:r>
+        <w:t xml:space="preserve">No Final da Sprint é realizada a Revisão da Sprint que consiste numa reunião </w:t>
+      </w:r>
+      <w:r>
+        <w:t xml:space="preserve">onde devem estar presentes todos os participantes no desenvolvimento do projeto, desde o gestor de projeto, à equipa de desenvolvimento e ao dono do produto, incluindo os seus </w:t>
+      </w:r>
+      <w:proofErr w:type="spellStart"/>
+      <w:r>
+        <w:t>Stakeholders</w:t>
+      </w:r>
+      <w:proofErr w:type="spellEnd"/>
+      <w:r>
+        <w:t xml:space="preserve">, e onde vai ser revisto o trabalho realizado durante a Sprint, bem como na obtenção </w:t>
+      </w:r>
+      <w:r>
+        <w:t>de dados valiosos para serem usados na reunião de planeamento da próxima Sprint.</w:t>
+      </w:r>
+    </w:p>
+    <w:p>
+      <w:r>
+        <w:t xml:space="preserve">Após ser realizada a Revisão da Sprint e antes de se realizar a reunião de planeamento da sprint seguinte, é realizada a Retrospetiva da Sprint, que consiste numa última reunião onde participa a equipa de desenvolvimento e o gestor do projeto e que tem como objetivo verificar </w:t>
+      </w:r>
+      <w:r>
+        <w:t>o que cada pessoa achou da última Sprint, relações entre a equipa,</w:t>
+      </w:r>
+      <w:r>
+        <w:t xml:space="preserve"> processos e ferramentas usadas, bem como identificar </w:t>
+      </w:r>
+      <w:r>
+        <w:t>pontos positivos e potenciais melhorias. É nesta reunião que se tenta melhorar a forma como o processo de desenvolvimento e as suas práticas estão a ser usadas e tentar tornar o mesmo ainda mais efetivo e agradável para a próxima Sprint.</w:t>
+      </w:r>
+    </w:p>
+    <w:p/>
+    <w:p>
+      <w:r>
+        <w:t xml:space="preserve">Todo este processo pode ser observado na </w:t>
+      </w:r>
+      <w:r>
+        <w:fldChar w:fldCharType="begin"/>
+      </w:r>
+      <w:r>
+        <w:instrText xml:space="preserve"> REF _Ref517099646 \h </w:instrText>
+      </w:r>
+      <w:r>
+        <w:fldChar w:fldCharType="separate"/>
+      </w:r>
+      <w:r>
+        <w:t>Figu</w:t>
+      </w:r>
+      <w:r>
+        <w:t>r</w:t>
+      </w:r>
+      <w:r>
+        <w:t xml:space="preserve">a </w:t>
+      </w:r>
+      <w:r>
+        <w:rPr>
+          <w:noProof/>
+        </w:rPr>
+        <w:t>6</w:t>
+      </w:r>
+      <w:r>
+        <w:fldChar w:fldCharType="end"/>
+      </w:r>
+      <w:r>
+        <w:t>.</w:t>
+      </w:r>
+    </w:p>
+    <w:p/>
+    <w:p/>
+    <w:p>
+      <w:pPr>
+        <w:pStyle w:val="Legenda"/>
+        <w:keepNext/>
+      </w:pPr>
+      <w:bookmarkStart w:id="3" w:name="_Ref517099638"/>
+      <w:bookmarkStart w:id="4" w:name="_Ref517099646"/>
+      <w:r>
+        <w:t xml:space="preserve">Figura </w:t>
+      </w:r>
+      <w:r>
+        <w:fldChar w:fldCharType="begin"/>
+      </w:r>
+      <w:r>
+        <w:instrText xml:space="preserve"> SEQ Figura \* ARABIC </w:instrText>
+      </w:r>
+      <w:r>
+        <w:fldChar w:fldCharType="separate"/>
+      </w:r>
+      <w:r>
+        <w:rPr>
+          <w:noProof/>
+        </w:rPr>
+        <w:t>6</w:t>
+      </w:r>
+      <w:r>
+        <w:fldChar w:fldCharType="end"/>
+      </w:r>
+      <w:bookmarkEnd w:id="4"/>
+      <w:r>
+        <w:t>- Processo de uma Sprint</w:t>
+      </w:r>
       <w:bookmarkEnd w:id="3"/>
+    </w:p>
+    <w:p>
+      <w:r>
+        <w:drawing>
+          <wp:inline distT="0" distB="0" distL="0" distR="0" wp14:anchorId="01052AED" wp14:editId="542906F2">
+            <wp:extent cx="5980430" cy="2372995"/>
+            <wp:effectExtent l="0" t="0" r="1270" b="8255"/>
+            <wp:docPr id="3" name="Imagem 3"/>
+            <wp:cNvGraphicFramePr>
+              <a:graphicFrameLocks xmlns:a="http://schemas.openxmlformats.org/drawingml/2006/main" noChangeAspect="1"/>
+            </wp:cNvGraphicFramePr>
+            <a:graphic xmlns:a="http://schemas.openxmlformats.org/drawingml/2006/main">
+              <a:graphicData uri="http://schemas.openxmlformats.org/drawingml/2006/picture">
+                <pic:pic xmlns:pic="http://schemas.openxmlformats.org/drawingml/2006/picture">
+                  <pic:nvPicPr>
+                    <pic:cNvPr id="1" name=""/>
+                    <pic:cNvPicPr/>
+                  </pic:nvPicPr>
+                  <pic:blipFill>
+                    <a:blip r:embed="rId19"/>
+                    <a:stretch>
+                      <a:fillRect/>
+                    </a:stretch>
+                  </pic:blipFill>
+                  <pic:spPr>
+                    <a:xfrm>
+                      <a:off x="0" y="0"/>
+                      <a:ext cx="5980430" cy="2372995"/>
+                    </a:xfrm>
+                    <a:prstGeom prst="rect">
+                      <a:avLst/>
+                    </a:prstGeom>
+                  </pic:spPr>
+                </pic:pic>
+              </a:graphicData>
+            </a:graphic>
+          </wp:inline>
+        </w:drawing>
+      </w:r>
+    </w:p>
+    <w:p/>
+    <w:p>
+      <w:r>
+        <w:t xml:space="preserve">O </w:t>
+      </w:r>
+      <w:proofErr w:type="spellStart"/>
+      <w:r>
+        <w:t>Product</w:t>
+      </w:r>
+      <w:proofErr w:type="spellEnd"/>
+      <w:r>
+        <w:t xml:space="preserve"> </w:t>
+      </w:r>
+      <w:proofErr w:type="spellStart"/>
+      <w:r>
+        <w:t>Backlog</w:t>
+      </w:r>
+      <w:proofErr w:type="spellEnd"/>
+      <w:r>
+        <w:t xml:space="preserve"> consiste numa lista</w:t>
+      </w:r>
+      <w:r>
+        <w:t xml:space="preserve"> que contém todas as funcionalidades que se pretende que o produto tenha no final. Os </w:t>
+      </w:r>
+      <w:proofErr w:type="spellStart"/>
+      <w:r>
+        <w:t>items</w:t>
+      </w:r>
+      <w:proofErr w:type="spellEnd"/>
+      <w:r>
+        <w:t xml:space="preserve"> que constituem esta lista são definidos pelo dono do projeto e este nunca se encontra completo, sendo que sofre alterações ao longo de todo o processo de desenvolvimento. Este documento é us</w:t>
+      </w:r>
+      <w:bookmarkStart w:id="5" w:name="_GoBack"/>
+      <w:bookmarkEnd w:id="5"/>
+      <w:r>
+        <w:t>ado pelo gestor de projeto no Planeamento da Sprint para descrever à equipa de desenvolvimento os objetivos</w:t>
+      </w:r>
+      <w:r>
+        <w:t xml:space="preserve"> do projeto</w:t>
+      </w:r>
+      <w:r>
+        <w:t xml:space="preserve"> </w:t>
+      </w:r>
+      <w:r>
+        <w:t xml:space="preserve">a serem realizados, sendo depois selecionados pela equipa juntamento com o gestor os objetivos que se pretendem realizar na Sprint que são transferidos para o Sprint </w:t>
+      </w:r>
+      <w:proofErr w:type="spellStart"/>
+      <w:r>
+        <w:t>Backlog</w:t>
+      </w:r>
+      <w:proofErr w:type="spellEnd"/>
+      <w:r>
+        <w:t>.</w:t>
+      </w:r>
+    </w:p>
+    <w:p>
+      <w:r>
+        <w:t xml:space="preserve">O Sprint </w:t>
+      </w:r>
+      <w:proofErr w:type="spellStart"/>
+      <w:r>
+        <w:t>Backlog</w:t>
+      </w:r>
+      <w:proofErr w:type="spellEnd"/>
+      <w:r>
+        <w:t xml:space="preserve"> consiste então numa lista das tarefas que a equipa de desenvolvimento e gestor de projeto se comprometem </w:t>
+      </w:r>
+      <w:r>
+        <w:t>a</w:t>
+      </w:r>
+      <w:r>
+        <w:t xml:space="preserve"> fazer durante um Sprint.</w:t>
+      </w:r>
+      <w:r>
+        <w:t xml:space="preserve"> Este documento é atualizado sempre que uma tarefa é completada de forma a saber quais as que ainda estão por completar e quanto tempo a equipa de desenvolvimento acredita que será necessário para completar essas mesmas tarefas.</w:t>
+      </w:r>
     </w:p>
     <w:p/>
     <w:p>
@@ -6053,6 +6424,119 @@
       </w:pPr>
     </w:lvl>
   </w:abstractNum>
+  <w:abstractNum w:abstractNumId="3" w15:restartNumberingAfterBreak="0">
+    <w:nsid w:val="4B066029"/>
+    <w:multiLevelType w:val="hybridMultilevel"/>
+    <w:tmpl w:val="9DE01A58"/>
+    <w:lvl w:ilvl="0" w:tplc="08160001">
+      <w:start w:val="1"/>
+      <w:numFmt w:val="bullet"/>
+      <w:lvlText w:val=""/>
+      <w:lvlJc w:val="left"/>
+      <w:pPr>
+        <w:ind w:left="720" w:hanging="360"/>
+      </w:pPr>
+      <w:rPr>
+        <w:rFonts w:ascii="Symbol" w:hAnsi="Symbol" w:hint="default"/>
+      </w:rPr>
+    </w:lvl>
+    <w:lvl w:ilvl="1" w:tplc="08160003" w:tentative="1">
+      <w:start w:val="1"/>
+      <w:numFmt w:val="bullet"/>
+      <w:lvlText w:val="o"/>
+      <w:lvlJc w:val="left"/>
+      <w:pPr>
+        <w:ind w:left="1440" w:hanging="360"/>
+      </w:pPr>
+      <w:rPr>
+        <w:rFonts w:ascii="Courier New" w:hAnsi="Courier New" w:cs="Courier New" w:hint="default"/>
+      </w:rPr>
+    </w:lvl>
+    <w:lvl w:ilvl="2" w:tplc="08160005" w:tentative="1">
+      <w:start w:val="1"/>
+      <w:numFmt w:val="bullet"/>
+      <w:lvlText w:val=""/>
+      <w:lvlJc w:val="left"/>
+      <w:pPr>
+        <w:ind w:left="2160" w:hanging="360"/>
+      </w:pPr>
+      <w:rPr>
+        <w:rFonts w:ascii="Wingdings" w:hAnsi="Wingdings" w:hint="default"/>
+      </w:rPr>
+    </w:lvl>
+    <w:lvl w:ilvl="3" w:tplc="08160001" w:tentative="1">
+      <w:start w:val="1"/>
+      <w:numFmt w:val="bullet"/>
+      <w:lvlText w:val=""/>
+      <w:lvlJc w:val="left"/>
+      <w:pPr>
+        <w:ind w:left="2880" w:hanging="360"/>
+      </w:pPr>
+      <w:rPr>
+        <w:rFonts w:ascii="Symbol" w:hAnsi="Symbol" w:hint="default"/>
+      </w:rPr>
+    </w:lvl>
+    <w:lvl w:ilvl="4" w:tplc="08160003" w:tentative="1">
+      <w:start w:val="1"/>
+      <w:numFmt w:val="bullet"/>
+      <w:lvlText w:val="o"/>
+      <w:lvlJc w:val="left"/>
+      <w:pPr>
+        <w:ind w:left="3600" w:hanging="360"/>
+      </w:pPr>
+      <w:rPr>
+        <w:rFonts w:ascii="Courier New" w:hAnsi="Courier New" w:cs="Courier New" w:hint="default"/>
+      </w:rPr>
+    </w:lvl>
+    <w:lvl w:ilvl="5" w:tplc="08160005" w:tentative="1">
+      <w:start w:val="1"/>
+      <w:numFmt w:val="bullet"/>
+      <w:lvlText w:val=""/>
+      <w:lvlJc w:val="left"/>
+      <w:pPr>
+        <w:ind w:left="4320" w:hanging="360"/>
+      </w:pPr>
+      <w:rPr>
+        <w:rFonts w:ascii="Wingdings" w:hAnsi="Wingdings" w:hint="default"/>
+      </w:rPr>
+    </w:lvl>
+    <w:lvl w:ilvl="6" w:tplc="08160001" w:tentative="1">
+      <w:start w:val="1"/>
+      <w:numFmt w:val="bullet"/>
+      <w:lvlText w:val=""/>
+      <w:lvlJc w:val="left"/>
+      <w:pPr>
+        <w:ind w:left="5040" w:hanging="360"/>
+      </w:pPr>
+      <w:rPr>
+        <w:rFonts w:ascii="Symbol" w:hAnsi="Symbol" w:hint="default"/>
+      </w:rPr>
+    </w:lvl>
+    <w:lvl w:ilvl="7" w:tplc="08160003" w:tentative="1">
+      <w:start w:val="1"/>
+      <w:numFmt w:val="bullet"/>
+      <w:lvlText w:val="o"/>
+      <w:lvlJc w:val="left"/>
+      <w:pPr>
+        <w:ind w:left="5760" w:hanging="360"/>
+      </w:pPr>
+      <w:rPr>
+        <w:rFonts w:ascii="Courier New" w:hAnsi="Courier New" w:cs="Courier New" w:hint="default"/>
+      </w:rPr>
+    </w:lvl>
+    <w:lvl w:ilvl="8" w:tplc="08160005" w:tentative="1">
+      <w:start w:val="1"/>
+      <w:numFmt w:val="bullet"/>
+      <w:lvlText w:val=""/>
+      <w:lvlJc w:val="left"/>
+      <w:pPr>
+        <w:ind w:left="6480" w:hanging="360"/>
+      </w:pPr>
+      <w:rPr>
+        <w:rFonts w:ascii="Wingdings" w:hAnsi="Wingdings" w:hint="default"/>
+      </w:rPr>
+    </w:lvl>
+  </w:abstractNum>
   <w:num w:numId="1">
     <w:abstractNumId w:val="2"/>
   </w:num>
@@ -6091,6 +6575,9 @@
   </w:num>
   <w:num w:numId="4">
     <w:abstractNumId w:val="1"/>
+  </w:num>
+  <w:num w:numId="5">
+    <w:abstractNumId w:val="3"/>
   </w:num>
 </w:numbering>
 </file>
@@ -7553,7 +8040,7 @@
 </file>
 
 <file path=customXml/itemProps1.xml><?xml version="1.0" encoding="utf-8"?>
-<ds:datastoreItem xmlns:ds="http://schemas.openxmlformats.org/officeDocument/2006/customXml" ds:itemID="{B5E2707D-D22F-4BD7-AD4A-6D5F0F4B20BC}">
+<ds:datastoreItem xmlns:ds="http://schemas.openxmlformats.org/officeDocument/2006/customXml" ds:itemID="{1ED7CC1F-E90F-47BD-B0CB-CFB394591E58}">
   <ds:schemaRefs>
     <ds:schemaRef ds:uri="http://schemas.openxmlformats.org/officeDocument/2006/bibliography"/>
   </ds:schemaRefs>

</xml_diff>

<commit_message>
Relatório - Correções na Introdução
</commit_message>
<xml_diff>
--- a/Documentos/RelatorioProjeto-RuiParedes.docx
+++ b/Documentos/RelatorioProjeto-RuiParedes.docx
@@ -112,20 +112,9 @@
         <w:pStyle w:val="Corpodetexto"/>
         <w:jc w:val="center"/>
       </w:pPr>
-      <w:proofErr w:type="gramStart"/>
-      <w:r>
-        <w:t>EM</w:t>
-      </w:r>
-      <w:r>
-        <w:t xml:space="preserve"> </w:t>
-      </w:r>
-      <w:r>
-        <w:t xml:space="preserve"> </w:t>
-      </w:r>
-      <w:r>
-        <w:t>ENGENHARIA</w:t>
-      </w:r>
-      <w:proofErr w:type="gramEnd"/>
+      <w:r>
+        <w:t>EM ENGENHARIA</w:t>
+      </w:r>
       <w:r>
         <w:t xml:space="preserve"> INFORMÁTICA</w:t>
       </w:r>
@@ -401,106 +390,71 @@
     </w:p>
     <w:p>
       <w:r>
-        <w:t>Todos os dias novos programadores</w:t>
-      </w:r>
-      <w:r>
-        <w:t xml:space="preserve"> entram no mercado de trabalho muitas vezes com pouca informação acerca das várias vulnerabilidades existentes e que podem por em risco o conteúdo que os mesmos desenvolvem.</w:t>
-      </w:r>
-      <w:r>
-        <w:t xml:space="preserve"> Porém, este problema não afeta apenas os programadores, mas também a comunidade em geral que muitas vezes não t</w:t>
-      </w:r>
-      <w:r>
-        <w:t>e</w:t>
-      </w:r>
-      <w:r>
-        <w:t xml:space="preserve">m informações suficientes </w:t>
-      </w:r>
-      <w:r>
-        <w:t xml:space="preserve">acerca de </w:t>
-      </w:r>
-      <w:proofErr w:type="spellStart"/>
-      <w:r>
-        <w:t>ciber</w:t>
-      </w:r>
-      <w:proofErr w:type="spellEnd"/>
-      <w:r>
-        <w:t>-segurança e que são vitimas destes ataques por falta de informação.</w:t>
+        <w:t>Este documento descreve o projeto desenvolvido pelo aluno Rui Paredes no âmbito da unidade curricular Projeto de Informática, da Licenciatura de Engenharia Informática.</w:t>
+      </w:r>
+    </w:p>
+    <w:p>
+      <w:r>
+        <w:t xml:space="preserve">O Projeto desenvolvido consiste numa plataforma web de programação e segurança, onde podem ser obtidas informações sobre vários ciberataques, realizar </w:t>
+      </w:r>
+      <w:proofErr w:type="spellStart"/>
+      <w:r>
+        <w:t>quizzes</w:t>
+      </w:r>
+      <w:proofErr w:type="spellEnd"/>
+      <w:r>
+        <w:t xml:space="preserve"> e competir contra outros utilizadores em competições de </w:t>
+      </w:r>
+      <w:proofErr w:type="spellStart"/>
+      <w:r>
+        <w:t>hac</w:t>
+      </w:r>
+      <w:r>
+        <w:t>king</w:t>
+      </w:r>
+      <w:proofErr w:type="spellEnd"/>
+      <w:r>
+        <w:t>.</w:t>
+      </w:r>
+    </w:p>
+    <w:p>
+      <w:pPr>
+        <w:pStyle w:val="Cabealho2"/>
+      </w:pPr>
+      <w:r>
+        <w:t>Motivação</w:t>
+      </w:r>
+    </w:p>
+    <w:p>
+      <w:r>
+        <w:t xml:space="preserve">Todos os dias novos programadores entram no mercado de trabalho frequentemente com pouca informação acerca das várias vulnerabilidades existentes e que podem pôr em risco o conteúdo que os mesmos desenvolvem. Porém, este problema não afeta apenas os programadores, mas também a comunidade em geral que continuamente não dispõem das informações necessárias em relação ao domínio da </w:t>
+      </w:r>
+      <w:proofErr w:type="spellStart"/>
+      <w:r>
+        <w:t>cibersegurança</w:t>
+      </w:r>
+      <w:proofErr w:type="spellEnd"/>
+      <w:r>
+        <w:t xml:space="preserve"> e que são vítimas destes ataques por falta de informação, sistematicamente colocando -se em perigo a </w:t>
+      </w:r>
+      <w:proofErr w:type="spellStart"/>
+      <w:r>
+        <w:t>sí</w:t>
+      </w:r>
+      <w:proofErr w:type="spellEnd"/>
+      <w:r>
+        <w:t xml:space="preserve"> ou à empresa onde operam.</w:t>
       </w:r>
     </w:p>
     <w:p/>
     <w:p>
       <w:r>
-        <w:t>Por esta</w:t>
-      </w:r>
-      <w:r>
-        <w:t>s</w:t>
-      </w:r>
-      <w:r>
-        <w:t xml:space="preserve"> raz</w:t>
-      </w:r>
-      <w:r>
-        <w:t>ões</w:t>
-      </w:r>
-      <w:r>
-        <w:t xml:space="preserve"> surgiu a ideia de desenvolver um laboratório de </w:t>
-      </w:r>
-      <w:r>
-        <w:t>programação e segurança</w:t>
-      </w:r>
-      <w:r>
-        <w:t>, onde se poderá aprender mais acerca de vulnerabilidades</w:t>
-      </w:r>
-      <w:r>
-        <w:t>, ataques e defesas ao</w:t>
-      </w:r>
-      <w:r>
-        <w:t xml:space="preserve"> nível da</w:t>
-      </w:r>
-      <w:r>
-        <w:t xml:space="preserve"> segurança informática.</w:t>
-      </w:r>
-    </w:p>
-    <w:p>
-      <w:r>
-        <w:t>Este laborat</w:t>
-      </w:r>
-      <w:r>
-        <w:t>ório de programação e segurança</w:t>
-      </w:r>
-      <w:r>
-        <w:t xml:space="preserve"> </w:t>
-      </w:r>
-      <w:r>
-        <w:t>para lá de disponibilizar</w:t>
-      </w:r>
-      <w:r>
-        <w:t xml:space="preserve"> informações acerca de várias vulnerabilid</w:t>
-      </w:r>
-      <w:r>
-        <w:t>ades</w:t>
-      </w:r>
-      <w:r>
-        <w:t>,</w:t>
-      </w:r>
-      <w:r>
-        <w:t xml:space="preserve"> </w:t>
-      </w:r>
-      <w:proofErr w:type="spellStart"/>
-      <w:r>
-        <w:t>ciber-ataques</w:t>
-      </w:r>
-      <w:proofErr w:type="spellEnd"/>
-      <w:r>
-        <w:t xml:space="preserve"> existentes</w:t>
-      </w:r>
-      <w:r>
-        <w:t xml:space="preserve"> e como defender </w:t>
-      </w:r>
-      <w:r>
-        <w:t>dos mesmos</w:t>
-      </w:r>
-      <w:r>
-        <w:t xml:space="preserve">, permite ainda realizar </w:t>
+        <w:t>Por estas razões surgiu a ideia de desenvolver um laboratório de programação e segurança, que consiste numa plataforma web, onde se poderá aprender mais acerca de vulnerabilidades, ataques e defesas ao nível da segurança informática.</w:t>
+      </w:r>
+    </w:p>
+    <w:p>
+      <w:r>
+        <w:t xml:space="preserve">Este laboratório de programação e segurança para lá de disponibilizar informações acerca de várias vulnerabilidades, ciberataques existentes e como defender dos mesmos, permite ainda realizar </w:t>
       </w:r>
       <w:proofErr w:type="spellStart"/>
       <w:r>
@@ -516,16 +470,24 @@
       </w:r>
       <w:proofErr w:type="spellEnd"/>
       <w:r>
-        <w:t xml:space="preserve"> contra outros utilizadores.</w:t>
+        <w:t xml:space="preserve"> contra outros utilizadores, servindo assim como uma plataforma de aprendizagem e de desenvolvimento das cap</w:t>
+      </w:r>
+      <w:r>
+        <w:t>acidades dos seus utilizadores.</w:t>
       </w:r>
     </w:p>
     <w:p/>
     <w:p>
-      <w:r>
-        <w:t>De forma</w:t>
-      </w:r>
-      <w:r>
-        <w:t xml:space="preserve"> a implementar as funcionalidades anteriores foram realizadas várias análises, numa fase inicial do projeto, de forma a definir os requisitos funcionais da plataforma, sendo estes os seguintes:</w:t>
+      <w:pPr>
+        <w:pStyle w:val="Cabealho2"/>
+      </w:pPr>
+      <w:r>
+        <w:t>Objetivos da Plataforma</w:t>
+      </w:r>
+    </w:p>
+    <w:p>
+      <w:r>
+        <w:t>Esta plataforma tem como principais objetivos:</w:t>
       </w:r>
     </w:p>
     <w:p>
@@ -533,38 +495,45 @@
         <w:pStyle w:val="PargrafodaLista"/>
         <w:numPr>
           <w:ilvl w:val="0"/>
-          <w:numId w:val="3"/>
+          <w:numId w:val="6"/>
         </w:numPr>
       </w:pPr>
       <w:r>
-        <w:t>Registar utilizadores</w:t>
-      </w:r>
+        <w:t xml:space="preserve">Realizar desafios de </w:t>
+      </w:r>
+      <w:proofErr w:type="spellStart"/>
+      <w:r>
+        <w:t>cibersegurança</w:t>
+      </w:r>
+      <w:proofErr w:type="spellEnd"/>
     </w:p>
     <w:p>
       <w:pPr>
         <w:pStyle w:val="PargrafodaLista"/>
         <w:numPr>
           <w:ilvl w:val="0"/>
-          <w:numId w:val="3"/>
+          <w:numId w:val="6"/>
         </w:numPr>
       </w:pPr>
       <w:r>
-        <w:t>Registar vulnerabilidades/ataques</w:t>
-      </w:r>
+        <w:t xml:space="preserve">Participar em competições de </w:t>
+      </w:r>
+      <w:proofErr w:type="spellStart"/>
+      <w:r>
+        <w:t>cibersegurança</w:t>
+      </w:r>
+      <w:proofErr w:type="spellEnd"/>
     </w:p>
     <w:p>
       <w:pPr>
         <w:pStyle w:val="PargrafodaLista"/>
         <w:numPr>
           <w:ilvl w:val="0"/>
-          <w:numId w:val="3"/>
+          <w:numId w:val="6"/>
         </w:numPr>
       </w:pPr>
       <w:r>
-        <w:t>Adicionar</w:t>
-      </w:r>
-      <w:r>
-        <w:t xml:space="preserve"> competições</w:t>
+        <w:t>Sistema de Ranking por pontos</w:t>
       </w:r>
     </w:p>
     <w:p>
@@ -572,11 +541,12 @@
         <w:pStyle w:val="PargrafodaLista"/>
         <w:numPr>
           <w:ilvl w:val="0"/>
-          <w:numId w:val="3"/>
+          <w:numId w:val="6"/>
         </w:numPr>
       </w:pPr>
       <w:r>
-        <w:t>Registar utilizadores nas competições</w:t>
+        <w:lastRenderedPageBreak/>
+        <w:t>Plataforma online</w:t>
       </w:r>
     </w:p>
     <w:p>
@@ -584,73 +554,48 @@
         <w:pStyle w:val="PargrafodaLista"/>
         <w:numPr>
           <w:ilvl w:val="0"/>
-          <w:numId w:val="3"/>
+          <w:numId w:val="6"/>
         </w:numPr>
       </w:pPr>
       <w:r>
-        <w:t>Adicionar</w:t>
-      </w:r>
-      <w:r>
-        <w:t xml:space="preserve"> desafios </w:t>
-      </w:r>
-      <w:r>
-        <w:t>de forma modular</w:t>
-      </w:r>
+        <w:t xml:space="preserve">Realizar </w:t>
+      </w:r>
+      <w:proofErr w:type="spellStart"/>
+      <w:r>
+        <w:t>Quizzes</w:t>
+      </w:r>
+      <w:proofErr w:type="spellEnd"/>
     </w:p>
     <w:p>
       <w:pPr>
         <w:pStyle w:val="PargrafodaLista"/>
         <w:numPr>
           <w:ilvl w:val="0"/>
-          <w:numId w:val="3"/>
+          <w:numId w:val="6"/>
         </w:numPr>
       </w:pPr>
       <w:r>
-        <w:t>Adicionar desafios a competições</w:t>
-      </w:r>
-    </w:p>
-    <w:p>
-      <w:pPr>
-        <w:pStyle w:val="PargrafodaLista"/>
-        <w:numPr>
-          <w:ilvl w:val="0"/>
-          <w:numId w:val="3"/>
-        </w:numPr>
-      </w:pPr>
-      <w:r>
-        <w:t xml:space="preserve">Adicionar perguntas/respostas a </w:t>
-      </w:r>
-      <w:proofErr w:type="spellStart"/>
-      <w:r>
-        <w:t>quizzes</w:t>
-      </w:r>
-      <w:proofErr w:type="spellEnd"/>
-      <w:r>
-        <w:t>.</w:t>
-      </w:r>
-    </w:p>
-    <w:p>
-      <w:pPr>
-        <w:pStyle w:val="PargrafodaLista"/>
-        <w:numPr>
-          <w:ilvl w:val="0"/>
-          <w:numId w:val="3"/>
-        </w:numPr>
-      </w:pPr>
-      <w:r>
-        <w:t>Plataforma online</w:t>
+        <w:t>Ver lições teóricas sobre as vulnerabilidades/ataques</w:t>
       </w:r>
     </w:p>
     <w:p/>
     <w:p>
-      <w:r>
-        <w:t>-FASES DO TRABALHO</w:t>
-      </w:r>
+      <w:pPr>
+        <w:pStyle w:val="Cabealho2"/>
+      </w:pPr>
+      <w:r>
+        <w:t>Fases do Trabalho</w:t>
+      </w:r>
+      <w:bookmarkStart w:id="0" w:name="_GoBack"/>
+      <w:bookmarkEnd w:id="0"/>
     </w:p>
     <w:p/>
     <w:p>
-      <w:r>
-        <w:t>-ESTRUTURA DO DOCUMENTO</w:t>
+      <w:pPr>
+        <w:pStyle w:val="Cabealho2"/>
+      </w:pPr>
+      <w:r>
+        <w:t>Estrutura do Documento</w:t>
       </w:r>
     </w:p>
     <w:p>
@@ -839,7 +784,7 @@
         <w:pStyle w:val="Legenda"/>
         <w:keepNext/>
       </w:pPr>
-      <w:bookmarkStart w:id="0" w:name="_Ref516739648"/>
+      <w:bookmarkStart w:id="1" w:name="_Ref516739648"/>
       <w:r>
         <w:t xml:space="preserve">Tabela </w:t>
       </w:r>
@@ -864,7 +809,7 @@
         </w:rPr>
         <w:fldChar w:fldCharType="end"/>
       </w:r>
-      <w:bookmarkEnd w:id="0"/>
+      <w:bookmarkEnd w:id="1"/>
       <w:r>
         <w:t xml:space="preserve">- </w:t>
       </w:r>
@@ -3270,7 +3215,7 @@
         <w:pStyle w:val="Legenda"/>
         <w:keepNext/>
       </w:pPr>
-      <w:bookmarkStart w:id="1" w:name="_Ref516739601"/>
+      <w:bookmarkStart w:id="2" w:name="_Ref516739601"/>
       <w:r>
         <w:t xml:space="preserve">Figura </w:t>
       </w:r>
@@ -3292,7 +3237,7 @@
       <w:r>
         <w:fldChar w:fldCharType="end"/>
       </w:r>
-      <w:bookmarkEnd w:id="1"/>
+      <w:bookmarkEnd w:id="2"/>
       <w:r>
         <w:t xml:space="preserve">- Desafios </w:t>
       </w:r>
@@ -3808,7 +3753,7 @@
         <w:pStyle w:val="Legenda"/>
         <w:keepNext/>
       </w:pPr>
-      <w:bookmarkStart w:id="2" w:name="_Ref516749011"/>
+      <w:bookmarkStart w:id="3" w:name="_Ref516749011"/>
       <w:r>
         <w:t xml:space="preserve">Figura </w:t>
       </w:r>
@@ -3830,7 +3775,7 @@
       <w:r>
         <w:fldChar w:fldCharType="end"/>
       </w:r>
-      <w:bookmarkEnd w:id="2"/>
+      <w:bookmarkEnd w:id="3"/>
       <w:r>
         <w:t xml:space="preserve">- Reversing.kr - </w:t>
       </w:r>
@@ -5093,13 +5038,7 @@
         <w:fldChar w:fldCharType="separate"/>
       </w:r>
       <w:r>
-        <w:t>Figu</w:t>
-      </w:r>
-      <w:r>
-        <w:t>r</w:t>
-      </w:r>
-      <w:r>
-        <w:t xml:space="preserve">a </w:t>
+        <w:t xml:space="preserve">Figura </w:t>
       </w:r>
       <w:r>
         <w:rPr>
@@ -5121,8 +5060,8 @@
         <w:pStyle w:val="Legenda"/>
         <w:keepNext/>
       </w:pPr>
-      <w:bookmarkStart w:id="3" w:name="_Ref517099638"/>
       <w:bookmarkStart w:id="4" w:name="_Ref517099646"/>
+      <w:bookmarkStart w:id="5" w:name="_Ref517099638"/>
       <w:r>
         <w:t xml:space="preserve">Figura </w:t>
       </w:r>
@@ -5148,10 +5087,13 @@
       <w:r>
         <w:t>- Processo de uma Sprint</w:t>
       </w:r>
-      <w:bookmarkEnd w:id="3"/>
-    </w:p>
-    <w:p>
-      <w:r>
+      <w:bookmarkEnd w:id="5"/>
+    </w:p>
+    <w:p>
+      <w:r>
+        <w:rPr>
+          <w:noProof/>
+        </w:rPr>
         <w:drawing>
           <wp:inline distT="0" distB="0" distL="0" distR="0" wp14:anchorId="01052AED" wp14:editId="542906F2">
             <wp:extent cx="5980430" cy="2372995"/>
@@ -5219,12 +5161,7 @@
       </w:r>
       <w:proofErr w:type="spellEnd"/>
       <w:r>
-        <w:t xml:space="preserve"> que constituem esta lista são definidos pelo dono do projeto e este nunca se encontra completo, sendo que sofre alterações ao longo de todo o processo de desenvolvimento. Este documento é us</w:t>
-      </w:r>
-      <w:bookmarkStart w:id="5" w:name="_GoBack"/>
-      <w:bookmarkEnd w:id="5"/>
-      <w:r>
-        <w:t>ado pelo gestor de projeto no Planeamento da Sprint para descrever à equipa de desenvolvimento os objetivos</w:t>
+        <w:t xml:space="preserve"> que constituem esta lista são definidos pelo dono do projeto e este nunca se encontra completo, sendo que sofre alterações ao longo de todo o processo de desenvolvimento. Este documento é usado pelo gestor de projeto no Planeamento da Sprint para descrever à equipa de desenvolvimento os objetivos</w:t>
       </w:r>
       <w:r>
         <w:t xml:space="preserve"> do projeto</w:t>
@@ -6217,16 +6154,16 @@
     </w:lvl>
   </w:abstractNum>
   <w:abstractNum w:abstractNumId="1" w15:restartNumberingAfterBreak="0">
-    <w:nsid w:val="270239FE"/>
+    <w:nsid w:val="172E62C3"/>
     <w:multiLevelType w:val="hybridMultilevel"/>
-    <w:tmpl w:val="15304760"/>
+    <w:tmpl w:val="4B743814"/>
     <w:lvl w:ilvl="0" w:tplc="08160001">
       <w:start w:val="1"/>
       <w:numFmt w:val="bullet"/>
       <w:lvlText w:val=""/>
       <w:lvlJc w:val="left"/>
       <w:pPr>
-        <w:ind w:left="780" w:hanging="360"/>
+        <w:ind w:left="720" w:hanging="360"/>
       </w:pPr>
       <w:rPr>
         <w:rFonts w:ascii="Symbol" w:hAnsi="Symbol" w:hint="default"/>
@@ -6238,7 +6175,7 @@
       <w:lvlText w:val="o"/>
       <w:lvlJc w:val="left"/>
       <w:pPr>
-        <w:ind w:left="1500" w:hanging="360"/>
+        <w:ind w:left="1440" w:hanging="360"/>
       </w:pPr>
       <w:rPr>
         <w:rFonts w:ascii="Courier New" w:hAnsi="Courier New" w:cs="Courier New" w:hint="default"/>
@@ -6250,7 +6187,7 @@
       <w:lvlText w:val=""/>
       <w:lvlJc w:val="left"/>
       <w:pPr>
-        <w:ind w:left="2220" w:hanging="360"/>
+        <w:ind w:left="2160" w:hanging="360"/>
       </w:pPr>
       <w:rPr>
         <w:rFonts w:ascii="Wingdings" w:hAnsi="Wingdings" w:hint="default"/>
@@ -6262,7 +6199,7 @@
       <w:lvlText w:val=""/>
       <w:lvlJc w:val="left"/>
       <w:pPr>
-        <w:ind w:left="2940" w:hanging="360"/>
+        <w:ind w:left="2880" w:hanging="360"/>
       </w:pPr>
       <w:rPr>
         <w:rFonts w:ascii="Symbol" w:hAnsi="Symbol" w:hint="default"/>
@@ -6274,7 +6211,7 @@
       <w:lvlText w:val="o"/>
       <w:lvlJc w:val="left"/>
       <w:pPr>
-        <w:ind w:left="3660" w:hanging="360"/>
+        <w:ind w:left="3600" w:hanging="360"/>
       </w:pPr>
       <w:rPr>
         <w:rFonts w:ascii="Courier New" w:hAnsi="Courier New" w:cs="Courier New" w:hint="default"/>
@@ -6286,7 +6223,7 @@
       <w:lvlText w:val=""/>
       <w:lvlJc w:val="left"/>
       <w:pPr>
-        <w:ind w:left="4380" w:hanging="360"/>
+        <w:ind w:left="4320" w:hanging="360"/>
       </w:pPr>
       <w:rPr>
         <w:rFonts w:ascii="Wingdings" w:hAnsi="Wingdings" w:hint="default"/>
@@ -6298,7 +6235,7 @@
       <w:lvlText w:val=""/>
       <w:lvlJc w:val="left"/>
       <w:pPr>
-        <w:ind w:left="5100" w:hanging="360"/>
+        <w:ind w:left="5040" w:hanging="360"/>
       </w:pPr>
       <w:rPr>
         <w:rFonts w:ascii="Symbol" w:hAnsi="Symbol" w:hint="default"/>
@@ -6310,7 +6247,7 @@
       <w:lvlText w:val="o"/>
       <w:lvlJc w:val="left"/>
       <w:pPr>
-        <w:ind w:left="5820" w:hanging="360"/>
+        <w:ind w:left="5760" w:hanging="360"/>
       </w:pPr>
       <w:rPr>
         <w:rFonts w:ascii="Courier New" w:hAnsi="Courier New" w:cs="Courier New" w:hint="default"/>
@@ -6322,7 +6259,7 @@
       <w:lvlText w:val=""/>
       <w:lvlJc w:val="left"/>
       <w:pPr>
-        <w:ind w:left="6540" w:hanging="360"/>
+        <w:ind w:left="6480" w:hanging="360"/>
       </w:pPr>
       <w:rPr>
         <w:rFonts w:ascii="Wingdings" w:hAnsi="Wingdings" w:hint="default"/>
@@ -6330,6 +6267,119 @@
     </w:lvl>
   </w:abstractNum>
   <w:abstractNum w:abstractNumId="2" w15:restartNumberingAfterBreak="0">
+    <w:nsid w:val="270239FE"/>
+    <w:multiLevelType w:val="hybridMultilevel"/>
+    <w:tmpl w:val="15304760"/>
+    <w:lvl w:ilvl="0" w:tplc="08160001">
+      <w:start w:val="1"/>
+      <w:numFmt w:val="bullet"/>
+      <w:lvlText w:val=""/>
+      <w:lvlJc w:val="left"/>
+      <w:pPr>
+        <w:ind w:left="780" w:hanging="360"/>
+      </w:pPr>
+      <w:rPr>
+        <w:rFonts w:ascii="Symbol" w:hAnsi="Symbol" w:hint="default"/>
+      </w:rPr>
+    </w:lvl>
+    <w:lvl w:ilvl="1" w:tplc="08160003" w:tentative="1">
+      <w:start w:val="1"/>
+      <w:numFmt w:val="bullet"/>
+      <w:lvlText w:val="o"/>
+      <w:lvlJc w:val="left"/>
+      <w:pPr>
+        <w:ind w:left="1500" w:hanging="360"/>
+      </w:pPr>
+      <w:rPr>
+        <w:rFonts w:ascii="Courier New" w:hAnsi="Courier New" w:cs="Courier New" w:hint="default"/>
+      </w:rPr>
+    </w:lvl>
+    <w:lvl w:ilvl="2" w:tplc="08160005" w:tentative="1">
+      <w:start w:val="1"/>
+      <w:numFmt w:val="bullet"/>
+      <w:lvlText w:val=""/>
+      <w:lvlJc w:val="left"/>
+      <w:pPr>
+        <w:ind w:left="2220" w:hanging="360"/>
+      </w:pPr>
+      <w:rPr>
+        <w:rFonts w:ascii="Wingdings" w:hAnsi="Wingdings" w:hint="default"/>
+      </w:rPr>
+    </w:lvl>
+    <w:lvl w:ilvl="3" w:tplc="08160001" w:tentative="1">
+      <w:start w:val="1"/>
+      <w:numFmt w:val="bullet"/>
+      <w:lvlText w:val=""/>
+      <w:lvlJc w:val="left"/>
+      <w:pPr>
+        <w:ind w:left="2940" w:hanging="360"/>
+      </w:pPr>
+      <w:rPr>
+        <w:rFonts w:ascii="Symbol" w:hAnsi="Symbol" w:hint="default"/>
+      </w:rPr>
+    </w:lvl>
+    <w:lvl w:ilvl="4" w:tplc="08160003" w:tentative="1">
+      <w:start w:val="1"/>
+      <w:numFmt w:val="bullet"/>
+      <w:lvlText w:val="o"/>
+      <w:lvlJc w:val="left"/>
+      <w:pPr>
+        <w:ind w:left="3660" w:hanging="360"/>
+      </w:pPr>
+      <w:rPr>
+        <w:rFonts w:ascii="Courier New" w:hAnsi="Courier New" w:cs="Courier New" w:hint="default"/>
+      </w:rPr>
+    </w:lvl>
+    <w:lvl w:ilvl="5" w:tplc="08160005" w:tentative="1">
+      <w:start w:val="1"/>
+      <w:numFmt w:val="bullet"/>
+      <w:lvlText w:val=""/>
+      <w:lvlJc w:val="left"/>
+      <w:pPr>
+        <w:ind w:left="4380" w:hanging="360"/>
+      </w:pPr>
+      <w:rPr>
+        <w:rFonts w:ascii="Wingdings" w:hAnsi="Wingdings" w:hint="default"/>
+      </w:rPr>
+    </w:lvl>
+    <w:lvl w:ilvl="6" w:tplc="08160001" w:tentative="1">
+      <w:start w:val="1"/>
+      <w:numFmt w:val="bullet"/>
+      <w:lvlText w:val=""/>
+      <w:lvlJc w:val="left"/>
+      <w:pPr>
+        <w:ind w:left="5100" w:hanging="360"/>
+      </w:pPr>
+      <w:rPr>
+        <w:rFonts w:ascii="Symbol" w:hAnsi="Symbol" w:hint="default"/>
+      </w:rPr>
+    </w:lvl>
+    <w:lvl w:ilvl="7" w:tplc="08160003" w:tentative="1">
+      <w:start w:val="1"/>
+      <w:numFmt w:val="bullet"/>
+      <w:lvlText w:val="o"/>
+      <w:lvlJc w:val="left"/>
+      <w:pPr>
+        <w:ind w:left="5820" w:hanging="360"/>
+      </w:pPr>
+      <w:rPr>
+        <w:rFonts w:ascii="Courier New" w:hAnsi="Courier New" w:cs="Courier New" w:hint="default"/>
+      </w:rPr>
+    </w:lvl>
+    <w:lvl w:ilvl="8" w:tplc="08160005" w:tentative="1">
+      <w:start w:val="1"/>
+      <w:numFmt w:val="bullet"/>
+      <w:lvlText w:val=""/>
+      <w:lvlJc w:val="left"/>
+      <w:pPr>
+        <w:ind w:left="6540" w:hanging="360"/>
+      </w:pPr>
+      <w:rPr>
+        <w:rFonts w:ascii="Wingdings" w:hAnsi="Wingdings" w:hint="default"/>
+      </w:rPr>
+    </w:lvl>
+  </w:abstractNum>
+  <w:abstractNum w:abstractNumId="3" w15:restartNumberingAfterBreak="0">
     <w:nsid w:val="3D48358E"/>
     <w:multiLevelType w:val="multilevel"/>
     <w:tmpl w:val="04090025"/>
@@ -6424,7 +6474,7 @@
       </w:pPr>
     </w:lvl>
   </w:abstractNum>
-  <w:abstractNum w:abstractNumId="3" w15:restartNumberingAfterBreak="0">
+  <w:abstractNum w:abstractNumId="4" w15:restartNumberingAfterBreak="0">
     <w:nsid w:val="4B066029"/>
     <w:multiLevelType w:val="hybridMultilevel"/>
     <w:tmpl w:val="9DE01A58"/>
@@ -6538,10 +6588,10 @@
     </w:lvl>
   </w:abstractNum>
   <w:num w:numId="1">
-    <w:abstractNumId w:val="2"/>
+    <w:abstractNumId w:val="3"/>
   </w:num>
   <w:num w:numId="2">
-    <w:abstractNumId w:val="2"/>
+    <w:abstractNumId w:val="3"/>
     <w:lvlOverride w:ilvl="0">
       <w:startOverride w:val="1"/>
     </w:lvlOverride>
@@ -6574,10 +6624,13 @@
     <w:abstractNumId w:val="0"/>
   </w:num>
   <w:num w:numId="4">
-    <w:abstractNumId w:val="1"/>
+    <w:abstractNumId w:val="2"/>
   </w:num>
   <w:num w:numId="5">
-    <w:abstractNumId w:val="3"/>
+    <w:abstractNumId w:val="4"/>
+  </w:num>
+  <w:num w:numId="6">
+    <w:abstractNumId w:val="1"/>
   </w:num>
 </w:numbering>
 </file>
@@ -8040,7 +8093,7 @@
 </file>
 
 <file path=customXml/itemProps1.xml><?xml version="1.0" encoding="utf-8"?>
-<ds:datastoreItem xmlns:ds="http://schemas.openxmlformats.org/officeDocument/2006/customXml" ds:itemID="{1ED7CC1F-E90F-47BD-B0CB-CFB394591E58}">
+<ds:datastoreItem xmlns:ds="http://schemas.openxmlformats.org/officeDocument/2006/customXml" ds:itemID="{39229ECE-C73A-4D1E-B522-8F27674F7E6D}">
   <ds:schemaRefs>
     <ds:schemaRef ds:uri="http://schemas.openxmlformats.org/officeDocument/2006/bibliography"/>
   </ds:schemaRefs>

</xml_diff>

<commit_message>
Preparação da Apresentação Intermédia
</commit_message>
<xml_diff>
--- a/Documentos/RelatorioProjeto-RuiParedes.docx
+++ b/Documentos/RelatorioProjeto-RuiParedes.docx
@@ -435,13 +435,13 @@
       </w:r>
       <w:proofErr w:type="spellEnd"/>
       <w:r>
-        <w:t xml:space="preserve"> e que são vítimas destes ataques por falta de informação, sistematicamente colocando -se em perigo a </w:t>
-      </w:r>
-      <w:proofErr w:type="spellStart"/>
-      <w:r>
-        <w:t>sí</w:t>
-      </w:r>
-      <w:proofErr w:type="spellEnd"/>
+        <w:t xml:space="preserve"> e que são vítimas destes ataques por falta de informação, sistematicamente colocando -se em perigo a s</w:t>
+      </w:r>
+      <w:r>
+        <w:t>i</w:t>
+      </w:r>
+      <w:bookmarkStart w:id="0" w:name="_GoBack"/>
+      <w:bookmarkEnd w:id="0"/>
       <w:r>
         <w:t xml:space="preserve"> ou à empresa onde operam.</w:t>
       </w:r>
@@ -863,7 +863,7 @@
         <w:pStyle w:val="Legenda"/>
         <w:keepNext/>
       </w:pPr>
-      <w:bookmarkStart w:id="0" w:name="_Ref516739648"/>
+      <w:bookmarkStart w:id="1" w:name="_Ref516739648"/>
       <w:r>
         <w:t xml:space="preserve">Tabela </w:t>
       </w:r>
@@ -888,7 +888,7 @@
         </w:rPr>
         <w:fldChar w:fldCharType="end"/>
       </w:r>
-      <w:bookmarkEnd w:id="0"/>
+      <w:bookmarkEnd w:id="1"/>
       <w:r>
         <w:t xml:space="preserve">- </w:t>
       </w:r>
@@ -3298,7 +3298,7 @@
         <w:pStyle w:val="Legenda"/>
         <w:keepNext/>
       </w:pPr>
-      <w:bookmarkStart w:id="1" w:name="_Ref516739601"/>
+      <w:bookmarkStart w:id="2" w:name="_Ref516739601"/>
       <w:r>
         <w:t xml:space="preserve">Figura </w:t>
       </w:r>
@@ -3320,7 +3320,7 @@
       <w:r>
         <w:fldChar w:fldCharType="end"/>
       </w:r>
-      <w:bookmarkEnd w:id="1"/>
+      <w:bookmarkEnd w:id="2"/>
       <w:r>
         <w:t xml:space="preserve">- Desafios </w:t>
       </w:r>
@@ -3674,7 +3674,7 @@
         <w:pStyle w:val="Legenda"/>
         <w:keepNext/>
       </w:pPr>
-      <w:bookmarkStart w:id="2" w:name="_Ref517211486"/>
+      <w:bookmarkStart w:id="3" w:name="_Ref517211486"/>
       <w:r>
         <w:t xml:space="preserve">Figura </w:t>
       </w:r>
@@ -3696,7 +3696,7 @@
       <w:r>
         <w:fldChar w:fldCharType="end"/>
       </w:r>
-      <w:bookmarkEnd w:id="2"/>
+      <w:bookmarkEnd w:id="3"/>
       <w:r>
         <w:t>- CTF365 Submeter Vulnerabilidade</w:t>
       </w:r>
@@ -3917,7 +3917,7 @@
         <w:pStyle w:val="Legenda"/>
         <w:keepNext/>
       </w:pPr>
-      <w:bookmarkStart w:id="3" w:name="_Ref516749011"/>
+      <w:bookmarkStart w:id="4" w:name="_Ref516749011"/>
       <w:r>
         <w:t xml:space="preserve">Figura </w:t>
       </w:r>
@@ -3939,7 +3939,7 @@
       <w:r>
         <w:fldChar w:fldCharType="end"/>
       </w:r>
-      <w:bookmarkEnd w:id="3"/>
+      <w:bookmarkEnd w:id="4"/>
       <w:r>
         <w:t xml:space="preserve">- Reversing.kr - </w:t>
       </w:r>
@@ -4412,7 +4412,7 @@
         <w:pStyle w:val="Legenda"/>
         <w:keepNext/>
       </w:pPr>
-      <w:bookmarkStart w:id="4" w:name="_Ref517212257"/>
+      <w:bookmarkStart w:id="5" w:name="_Ref517212257"/>
       <w:r>
         <w:t xml:space="preserve">Figura </w:t>
       </w:r>
@@ -4434,7 +4434,7 @@
       <w:r>
         <w:fldChar w:fldCharType="end"/>
       </w:r>
-      <w:bookmarkEnd w:id="4"/>
+      <w:bookmarkEnd w:id="5"/>
       <w:r>
         <w:t xml:space="preserve">- </w:t>
       </w:r>
@@ -5061,12 +5061,7 @@
     </w:p>
     <w:p>
       <w:r>
-        <w:t>A Adaptação consiste na reorganização do projeto caso se detetem desvio</w:t>
-      </w:r>
-      <w:bookmarkStart w:id="5" w:name="_GoBack"/>
-      <w:bookmarkEnd w:id="5"/>
-      <w:r>
-        <w:t>s nos objetivos do mesmo, sendo que esta deve ser realizada o mais breve possível de forma a minimizar os riscos causados.</w:t>
+        <w:t>A Adaptação consiste na reorganização do projeto caso se detetem desvios nos objetivos do mesmo, sendo que esta deve ser realizada o mais breve possível de forma a minimizar os riscos causados.</w:t>
       </w:r>
     </w:p>
     <w:p/>
@@ -5455,6 +5450,13 @@
     </w:p>
     <w:sdt>
       <w:sdtPr>
+        <w:id w:val="-693382854"/>
+        <w:docPartObj>
+          <w:docPartGallery w:val="Bibliographies"/>
+          <w:docPartUnique/>
+        </w:docPartObj>
+      </w:sdtPr>
+      <w:sdtEndPr>
         <w:rPr>
           <w:b w:val="0"/>
           <w:bCs w:val="0"/>
@@ -5462,30 +5464,21 @@
           <w:sz w:val="24"/>
           <w:szCs w:val="20"/>
         </w:rPr>
-        <w:id w:val="-224371244"/>
-        <w:docPartObj>
-          <w:docPartGallery w:val="Bibliographies"/>
-          <w:docPartUnique/>
-        </w:docPartObj>
-      </w:sdtPr>
-      <w:sdtEndPr/>
+      </w:sdtEndPr>
       <w:sdtContent>
         <w:p>
           <w:pPr>
             <w:pStyle w:val="Cabealho1"/>
           </w:pPr>
-          <w:proofErr w:type="spellStart"/>
           <w:r>
-            <w:t>Bibliography</w:t>
+            <w:t>Bibliografia</w:t>
           </w:r>
-          <w:proofErr w:type="spellEnd"/>
         </w:p>
         <w:sdt>
           <w:sdtPr>
             <w:id w:val="111145805"/>
             <w:bibliography/>
           </w:sdtPr>
-          <w:sdtEndPr/>
           <w:sdtContent>
             <w:p>
               <w:pPr>
@@ -5493,13 +5486,14 @@
                   <w:rFonts w:ascii="Calibri" w:eastAsia="Calibri" w:hAnsi="Calibri"/>
                   <w:noProof/>
                   <w:sz w:val="20"/>
+                  <w:lang w:val="en-US"/>
                 </w:rPr>
               </w:pPr>
               <w:r>
                 <w:fldChar w:fldCharType="begin"/>
               </w:r>
               <w:r>
-                <w:instrText xml:space="preserve"> BIBLIOGRAPHY </w:instrText>
+                <w:instrText>BIBLIOGRAPHY</w:instrText>
               </w:r>
               <w:r>
                 <w:fldChar w:fldCharType="separate"/>
@@ -5523,7 +5517,7 @@
               </w:tblGrid>
               <w:tr>
                 <w:trPr>
-                  <w:divId w:val="1557470846"/>
+                  <w:divId w:val="217714465"/>
                   <w:tblCellSpacing w:w="15" w:type="dxa"/>
                 </w:trPr>
                 <w:tc>
@@ -5570,7 +5564,7 @@
               </w:tr>
               <w:tr>
                 <w:trPr>
-                  <w:divId w:val="1557470846"/>
+                  <w:divId w:val="217714465"/>
                   <w:tblCellSpacing w:w="15" w:type="dxa"/>
                 </w:trPr>
                 <w:tc>
@@ -5616,7 +5610,7 @@
               </w:tr>
               <w:tr>
                 <w:trPr>
-                  <w:divId w:val="1557470846"/>
+                  <w:divId w:val="217714465"/>
                   <w:tblCellSpacing w:w="15" w:type="dxa"/>
                 </w:trPr>
                 <w:tc>
@@ -5669,7 +5663,7 @@
               </w:tr>
               <w:tr>
                 <w:trPr>
-                  <w:divId w:val="1557470846"/>
+                  <w:divId w:val="217714465"/>
                   <w:tblCellSpacing w:w="15" w:type="dxa"/>
                 </w:trPr>
                 <w:tc>
@@ -5722,7 +5716,7 @@
               </w:tr>
               <w:tr>
                 <w:trPr>
-                  <w:divId w:val="1557470846"/>
+                  <w:divId w:val="217714465"/>
                   <w:tblCellSpacing w:w="15" w:type="dxa"/>
                 </w:trPr>
                 <w:tc>
@@ -5776,7 +5770,7 @@
             </w:tbl>
             <w:p>
               <w:pPr>
-                <w:divId w:val="1557470846"/>
+                <w:divId w:val="217714465"/>
                 <w:rPr>
                   <w:noProof/>
                 </w:rPr>
@@ -5787,7 +5781,6 @@
                 <w:rPr>
                   <w:b/>
                   <w:bCs/>
-                  <w:noProof/>
                 </w:rPr>
                 <w:fldChar w:fldCharType="end"/>
               </w:r>
@@ -5796,6 +5789,7 @@
         </w:sdt>
       </w:sdtContent>
     </w:sdt>
+    <w:p/>
     <w:p/>
     <w:sectPr>
       <w:type w:val="oddPage"/>
@@ -8316,7 +8310,7 @@
 </file>
 
 <file path=customXml/itemProps1.xml><?xml version="1.0" encoding="utf-8"?>
-<ds:datastoreItem xmlns:ds="http://schemas.openxmlformats.org/officeDocument/2006/customXml" ds:itemID="{C2A587B2-373B-4CEA-BF70-DFAE655584EA}">
+<ds:datastoreItem xmlns:ds="http://schemas.openxmlformats.org/officeDocument/2006/customXml" ds:itemID="{60779E51-0533-40B9-B65C-06F5086AE1B7}">
   <ds:schemaRefs>
     <ds:schemaRef ds:uri="http://schemas.openxmlformats.org/officeDocument/2006/bibliography"/>
   </ds:schemaRefs>

</xml_diff>

<commit_message>
Apresentação Intermédia - PowerPoint
</commit_message>
<xml_diff>
--- a/Documentos/RelatorioProjeto-RuiParedes.docx
+++ b/Documentos/RelatorioProjeto-RuiParedes.docx
@@ -357,9 +357,16 @@
     <w:p>
       <w:pPr>
         <w:pStyle w:val="Cabealho2"/>
-        <w:rPr>
-          <w:u w:val="single"/>
-        </w:rPr>
+      </w:pPr>
+      <w:r>
+        <w:lastRenderedPageBreak/>
+        <w:t>Siglário</w:t>
+      </w:r>
+    </w:p>
+    <w:p/>
+    <w:p/>
+    <w:p>
+      <w:pPr>
         <w:sectPr>
           <w:type w:val="oddPage"/>
           <w:pgSz w:w="12240" w:h="15840" w:code="1"/>
@@ -370,10 +377,8 @@
           <w:docGrid w:linePitch="299"/>
         </w:sectPr>
       </w:pPr>
-      <w:r>
-        <w:lastRenderedPageBreak/>
-        <w:t>Siglário</w:t>
-      </w:r>
+      <w:bookmarkStart w:id="0" w:name="_GoBack"/>
+      <w:bookmarkEnd w:id="0"/>
     </w:p>
     <w:p>
       <w:pPr>
@@ -399,6 +404,9 @@
       </w:r>
       <w:proofErr w:type="spellStart"/>
       <w:r>
+        <w:rPr>
+          <w:i/>
+        </w:rPr>
         <w:t>quizzes</w:t>
       </w:r>
       <w:proofErr w:type="spellEnd"/>
@@ -407,9 +415,15 @@
       </w:r>
       <w:proofErr w:type="spellStart"/>
       <w:r>
+        <w:rPr>
+          <w:i/>
+        </w:rPr>
         <w:t>hac</w:t>
       </w:r>
       <w:r>
+        <w:rPr>
+          <w:i/>
+        </w:rPr>
         <w:t>king</w:t>
       </w:r>
       <w:proofErr w:type="spellEnd"/>
@@ -427,7 +441,10 @@
     </w:p>
     <w:p>
       <w:r>
-        <w:t xml:space="preserve">Todos os dias novos programadores entram no mercado de trabalho frequentemente com pouca informação acerca das várias vulnerabilidades existentes e que podem pôr em risco o conteúdo que os mesmos desenvolvem. Porém, este problema não afeta apenas os programadores, mas também a comunidade em geral que continuamente não dispõem das informações necessárias em relação ao domínio da </w:t>
+        <w:t xml:space="preserve">Todos os anos alunos da UC de Programação e Segurança </w:t>
+      </w:r>
+      <w:r>
+        <w:t xml:space="preserve">desenvolvem exemplos que ilustram vulnerabilidades, ataques e defesas na área da </w:t>
       </w:r>
       <w:proofErr w:type="spellStart"/>
       <w:r>
@@ -435,21 +452,25 @@
       </w:r>
       <w:proofErr w:type="spellEnd"/>
       <w:r>
-        <w:t xml:space="preserve"> e que são vítimas destes ataques por falta de informação, sistematicamente colocando -se em perigo a s</w:t>
-      </w:r>
-      <w:r>
-        <w:t>i</w:t>
-      </w:r>
-      <w:bookmarkStart w:id="0" w:name="_GoBack"/>
-      <w:bookmarkEnd w:id="0"/>
-      <w:r>
-        <w:t xml:space="preserve"> ou à empresa onde operam.</w:t>
+        <w:t>. Porém, após a apresentação dos mesmos para avaliação, estes exemplos provavelmente não voltam a ser usados para o estudo de determinadas vulnerabilidades.</w:t>
       </w:r>
     </w:p>
     <w:p/>
     <w:p>
       <w:r>
-        <w:t>Por estas razões surgiu a ideia de desenvolver um laboratório de programação e segurança, que consiste numa plataforma web, onde se poderá aprender mais acerca de vulnerabilidades, ataques e defesas ao nível da segurança informática.</w:t>
+        <w:t>Por estas razões surgiu a ideia de desenvolver um laboratório de programação e segurança, que consiste numa plataforma web, onde se poderá aprender mais acerca de vulnerabilidades, ataques e defesas ao nível da segurança informática</w:t>
+      </w:r>
+      <w:r>
+        <w:t>, contando</w:t>
+      </w:r>
+      <w:r>
+        <w:t xml:space="preserve"> </w:t>
+      </w:r>
+      <w:r>
+        <w:t>com vários exemplos desenvolvidos por alunos da UC de Programação e Segurança, servindo ainda desta forma como um repositório</w:t>
+      </w:r>
+      <w:r>
+        <w:t>.</w:t>
       </w:r>
     </w:p>
     <w:p>
@@ -458,6 +479,9 @@
       </w:r>
       <w:proofErr w:type="spellStart"/>
       <w:r>
+        <w:rPr>
+          <w:i/>
+        </w:rPr>
         <w:t>quizzes</w:t>
       </w:r>
       <w:proofErr w:type="spellEnd"/>
@@ -466,6 +490,9 @@
       </w:r>
       <w:proofErr w:type="spellStart"/>
       <w:r>
+        <w:rPr>
+          <w:i/>
+        </w:rPr>
         <w:t>hacking</w:t>
       </w:r>
       <w:proofErr w:type="spellEnd"/>
@@ -533,7 +560,15 @@
         </w:numPr>
       </w:pPr>
       <w:r>
-        <w:t>Sistema de Ranking por pontos</w:t>
+        <w:t xml:space="preserve">Verificação automática das respostas a </w:t>
+      </w:r>
+      <w:proofErr w:type="spellStart"/>
+      <w:r>
+        <w:t>quizzes</w:t>
+      </w:r>
+      <w:proofErr w:type="spellEnd"/>
+      <w:r>
+        <w:t xml:space="preserve"> ou desafios.</w:t>
       </w:r>
     </w:p>
     <w:p>
@@ -545,8 +580,7 @@
         </w:numPr>
       </w:pPr>
       <w:r>
-        <w:lastRenderedPageBreak/>
-        <w:t>Plataforma online</w:t>
+        <w:t>Sistema de Ranking por pontos</w:t>
       </w:r>
     </w:p>
     <w:p>
@@ -558,13 +592,9 @@
         </w:numPr>
       </w:pPr>
       <w:r>
-        <w:t xml:space="preserve">Realizar </w:t>
-      </w:r>
-      <w:proofErr w:type="spellStart"/>
-      <w:r>
-        <w:t>Quizzes</w:t>
-      </w:r>
-      <w:proofErr w:type="spellEnd"/>
+        <w:lastRenderedPageBreak/>
+        <w:t>Plataforma online</w:t>
+      </w:r>
     </w:p>
     <w:p>
       <w:pPr>
@@ -575,7 +605,36 @@
         </w:numPr>
       </w:pPr>
       <w:r>
+        <w:t xml:space="preserve">Realizar </w:t>
+      </w:r>
+      <w:proofErr w:type="spellStart"/>
+      <w:r>
+        <w:t>Quizzes</w:t>
+      </w:r>
+      <w:proofErr w:type="spellEnd"/>
+    </w:p>
+    <w:p>
+      <w:pPr>
+        <w:pStyle w:val="PargrafodaLista"/>
+        <w:numPr>
+          <w:ilvl w:val="0"/>
+          <w:numId w:val="6"/>
+        </w:numPr>
+      </w:pPr>
+      <w:r>
         <w:t>Ver lições teóricas sobre as vulnerabilidades/ataques</w:t>
+      </w:r>
+    </w:p>
+    <w:p>
+      <w:pPr>
+        <w:pStyle w:val="PargrafodaLista"/>
+        <w:numPr>
+          <w:ilvl w:val="0"/>
+          <w:numId w:val="6"/>
+        </w:numPr>
+      </w:pPr>
+      <w:r>
+        <w:t>Inserção de Propostas</w:t>
       </w:r>
     </w:p>
     <w:p/>
@@ -3162,6 +3221,9 @@
       </w:r>
       <w:proofErr w:type="spellStart"/>
       <w:r>
+        <w:rPr>
+          <w:i/>
+        </w:rPr>
         <w:t>hacking</w:t>
       </w:r>
       <w:proofErr w:type="spellEnd"/>
@@ -3175,15 +3237,13 @@
         <w:t>que contem</w:t>
       </w:r>
       <w:r>
-        <w:t xml:space="preserve"> várias competições que vão desde criptografia, a engenharia-reversa, </w:t>
-      </w:r>
-      <w:proofErr w:type="spellStart"/>
-      <w:r>
-        <w:t>hacking</w:t>
-      </w:r>
-      <w:proofErr w:type="spellEnd"/>
-      <w:r>
-        <w:t xml:space="preserve"> ético, entre outras</w:t>
+        <w:t xml:space="preserve"> várias competições que vão desde crip</w:t>
+      </w:r>
+      <w:r>
+        <w:t>tografia, a engenharia-reversa</w:t>
+      </w:r>
+      <w:r>
+        <w:t>, entre outras</w:t>
       </w:r>
       <w:r>
         <w:t>, e que variam ainda dentro de cada categoria em dificuldade</w:t>
@@ -3282,6 +3342,9 @@
       </w:r>
       <w:proofErr w:type="spellStart"/>
       <w:r>
+        <w:rPr>
+          <w:i/>
+        </w:rPr>
         <w:t>rank</w:t>
       </w:r>
       <w:proofErr w:type="spellEnd"/>
@@ -3511,6 +3574,9 @@
       </w:r>
       <w:proofErr w:type="spellStart"/>
       <w:r>
+        <w:rPr>
+          <w:i/>
+        </w:rPr>
         <w:t>Fortress</w:t>
       </w:r>
       <w:proofErr w:type="spellEnd"/>
@@ -3519,9 +3585,15 @@
       </w:r>
       <w:proofErr w:type="spellStart"/>
       <w:r>
+        <w:rPr>
+          <w:i/>
+        </w:rPr>
         <w:t>f</w:t>
       </w:r>
       <w:r>
+        <w:rPr>
+          <w:i/>
+        </w:rPr>
         <w:t>ortress</w:t>
       </w:r>
       <w:proofErr w:type="spellEnd"/>
@@ -3542,9 +3614,15 @@
       </w:r>
       <w:proofErr w:type="spellStart"/>
       <w:r>
+        <w:rPr>
+          <w:i/>
+        </w:rPr>
         <w:t>f</w:t>
       </w:r>
       <w:r>
+        <w:rPr>
+          <w:i/>
+        </w:rPr>
         <w:t>ortress</w:t>
       </w:r>
       <w:proofErr w:type="spellEnd"/>
@@ -3576,6 +3654,9 @@
       </w:r>
       <w:proofErr w:type="spellStart"/>
       <w:r>
+        <w:rPr>
+          <w:i/>
+        </w:rPr>
         <w:t>fortress</w:t>
       </w:r>
       <w:proofErr w:type="spellEnd"/>
@@ -3607,6 +3688,9 @@
       </w:r>
       <w:proofErr w:type="spellStart"/>
       <w:r>
+        <w:rPr>
+          <w:i/>
+        </w:rPr>
         <w:t>fortress</w:t>
       </w:r>
       <w:proofErr w:type="spellEnd"/>
@@ -3645,6 +3729,9 @@
       </w:r>
       <w:proofErr w:type="spellStart"/>
       <w:r>
+        <w:rPr>
+          <w:i/>
+        </w:rPr>
         <w:t>fortress</w:t>
       </w:r>
       <w:proofErr w:type="spellEnd"/>
@@ -3656,6 +3743,9 @@
       </w:r>
       <w:proofErr w:type="spellStart"/>
       <w:r>
+        <w:rPr>
+          <w:i/>
+        </w:rPr>
         <w:t>rank</w:t>
       </w:r>
       <w:proofErr w:type="spellEnd"/>
@@ -3811,6 +3901,9 @@
       </w:r>
       <w:proofErr w:type="spellStart"/>
       <w:r>
+        <w:rPr>
+          <w:i/>
+        </w:rPr>
         <w:t>cracking</w:t>
       </w:r>
       <w:proofErr w:type="spellEnd"/>
@@ -3891,9 +3984,18 @@
         <w:t xml:space="preserve">numa secção própria na plataforma do Reversing.kr. Após </w:t>
       </w:r>
       <w:r>
-        <w:t>obtenção dos pontos, estes passam a ser visíveis na tabela de Rank</w:t>
-      </w:r>
-      <w:r>
+        <w:t xml:space="preserve">obtenção dos pontos, estes passam a ser visíveis na tabela de </w:t>
+      </w:r>
+      <w:r>
+        <w:rPr>
+          <w:i/>
+        </w:rPr>
+        <w:t>Rank</w:t>
+      </w:r>
+      <w:r>
+        <w:rPr>
+          <w:i/>
+        </w:rPr>
         <w:t>ing</w:t>
       </w:r>
       <w:r>
@@ -4051,24 +4153,45 @@
         <w:t xml:space="preserve"> em </w:t>
       </w:r>
       <w:r>
-        <w:t>jogos capture</w:t>
-      </w:r>
-      <w:r>
+        <w:t xml:space="preserve">jogos </w:t>
+      </w:r>
+      <w:r>
+        <w:rPr>
+          <w:i/>
+        </w:rPr>
+        <w:t>capture</w:t>
+      </w:r>
+      <w:r>
+        <w:rPr>
+          <w:i/>
+        </w:rPr>
         <w:t xml:space="preserve"> </w:t>
       </w:r>
       <w:proofErr w:type="spellStart"/>
       <w:r>
+        <w:rPr>
+          <w:i/>
+        </w:rPr>
         <w:t>the</w:t>
       </w:r>
       <w:proofErr w:type="spellEnd"/>
       <w:r>
+        <w:rPr>
+          <w:i/>
+        </w:rPr>
         <w:t xml:space="preserve"> </w:t>
       </w:r>
       <w:proofErr w:type="spellStart"/>
       <w:r>
+        <w:rPr>
+          <w:i/>
+        </w:rPr>
         <w:t>f</w:t>
       </w:r>
       <w:r>
+        <w:rPr>
+          <w:i/>
+        </w:rPr>
         <w:t>lag</w:t>
       </w:r>
       <w:proofErr w:type="spellEnd"/>
@@ -4082,15 +4205,21 @@
       </w:r>
       <w:proofErr w:type="spellStart"/>
       <w:r>
+        <w:rPr>
+          <w:i/>
+        </w:rPr>
         <w:t>malwares</w:t>
       </w:r>
       <w:proofErr w:type="spellEnd"/>
       <w:r>
-        <w:t xml:space="preserve">, SQL </w:t>
-      </w:r>
-      <w:proofErr w:type="spellStart"/>
-      <w:r>
-        <w:t>injection</w:t>
+        <w:t xml:space="preserve">, </w:t>
+      </w:r>
+      <w:proofErr w:type="spellStart"/>
+      <w:r>
+        <w:t>S</w:t>
+      </w:r>
+      <w:r>
+        <w:t>QLi</w:t>
       </w:r>
       <w:proofErr w:type="spellEnd"/>
       <w:r>
@@ -4101,18 +4230,24 @@
       </w:r>
       <w:proofErr w:type="spellStart"/>
       <w:r>
+        <w:rPr>
+          <w:i/>
+        </w:rPr>
         <w:t>flag</w:t>
       </w:r>
       <w:proofErr w:type="spellEnd"/>
       <w:r>
-        <w:t xml:space="preserve"> que pode ser usada seguidamente na página onde o desafio realizado se encontra, obtendo pontos de acordo com o desafio realizado. A plataforma disponibiliza ainda algumas ferramentas que poderão ser usadas </w:t>
+        <w:t xml:space="preserve"> que pode ser usada seguidamente na página onde o desafio realizado se encontra, obtendo pontos de acordo com o desafio realizado. A plataforma disponibiliza ainda algumas ferramentas que poderão ser usadas de forma a resolver </w:t>
       </w:r>
       <w:r>
         <w:lastRenderedPageBreak/>
-        <w:t xml:space="preserve">de forma a resolver certos desafios. Possuí ainda um </w:t>
-      </w:r>
-      <w:proofErr w:type="spellStart"/>
-      <w:r>
+        <w:t xml:space="preserve">certos desafios. Possuí ainda um </w:t>
+      </w:r>
+      <w:proofErr w:type="spellStart"/>
+      <w:r>
+        <w:rPr>
+          <w:i/>
+        </w:rPr>
         <w:t>Scoreboard</w:t>
       </w:r>
       <w:proofErr w:type="spellEnd"/>
@@ -4262,10 +4397,19 @@
         <w:t xml:space="preserve"> consiste numa aplicação onde se pode encontrar uma variedade de vulnerabilidades comuns em aplicações desenvolvidas em Java e </w:t>
       </w:r>
       <w:r>
-        <w:t xml:space="preserve">componentes open </w:t>
-      </w:r>
-      <w:proofErr w:type="spellStart"/>
-      <w:r>
+        <w:t xml:space="preserve">componentes </w:t>
+      </w:r>
+      <w:r>
+        <w:rPr>
+          <w:i/>
+        </w:rPr>
+        <w:t xml:space="preserve">open </w:t>
+      </w:r>
+      <w:proofErr w:type="spellStart"/>
+      <w:r>
+        <w:rPr>
+          <w:i/>
+        </w:rPr>
         <w:t>source</w:t>
       </w:r>
       <w:proofErr w:type="spellEnd"/>
@@ -4380,6 +4524,9 @@
       </w:r>
       <w:proofErr w:type="spellStart"/>
       <w:r>
+        <w:rPr>
+          <w:i/>
+        </w:rPr>
         <w:t>Flag</w:t>
       </w:r>
       <w:proofErr w:type="spellEnd"/>
@@ -4445,6 +4592,9 @@
       <w:proofErr w:type="spellEnd"/>
       <w:r>
         <w:t xml:space="preserve"> - Menu Principal</w:t>
+      </w:r>
+      <w:r>
+        <w:t xml:space="preserve"> </w:t>
       </w:r>
     </w:p>
     <w:p>
@@ -4677,6 +4827,9 @@
       </w:r>
       <w:proofErr w:type="spellStart"/>
       <w:r>
+        <w:rPr>
+          <w:i/>
+        </w:rPr>
         <w:t>sandboxes</w:t>
       </w:r>
       <w:proofErr w:type="spellEnd"/>
@@ -4688,6 +4841,9 @@
       </w:r>
       <w:proofErr w:type="spellStart"/>
       <w:r>
+        <w:rPr>
+          <w:i/>
+        </w:rPr>
         <w:t>fortress</w:t>
       </w:r>
       <w:proofErr w:type="spellEnd"/>
@@ -4699,6 +4855,9 @@
       </w:r>
       <w:proofErr w:type="spellStart"/>
       <w:r>
+        <w:rPr>
+          <w:i/>
+        </w:rPr>
         <w:t>fortress</w:t>
       </w:r>
       <w:proofErr w:type="spellEnd"/>
@@ -4725,6 +4884,9 @@
       </w:r>
       <w:proofErr w:type="spellStart"/>
       <w:r>
+        <w:rPr>
+          <w:i/>
+        </w:rPr>
         <w:t>flag</w:t>
       </w:r>
       <w:proofErr w:type="spellEnd"/>
@@ -4733,6 +4895,9 @@
       </w:r>
       <w:proofErr w:type="spellStart"/>
       <w:r>
+        <w:rPr>
+          <w:i/>
+        </w:rPr>
         <w:t>flags</w:t>
       </w:r>
       <w:proofErr w:type="spellEnd"/>
@@ -4765,6 +4930,9 @@
       </w:r>
       <w:proofErr w:type="spellStart"/>
       <w:r>
+        <w:rPr>
+          <w:i/>
+        </w:rPr>
         <w:t>flags</w:t>
       </w:r>
       <w:proofErr w:type="spellEnd"/>
@@ -4812,11 +4980,23 @@
       </w:r>
       <w:proofErr w:type="spellStart"/>
       <w:r>
+        <w:rPr>
+          <w:i/>
+        </w:rPr>
         <w:t>flags</w:t>
       </w:r>
       <w:proofErr w:type="spellEnd"/>
       <w:r>
-        <w:t xml:space="preserve"> para a validação e obtenção de pontos para o ranking.</w:t>
+        <w:t xml:space="preserve"> para a validação e obtenção de pontos para o </w:t>
+      </w:r>
+      <w:r>
+        <w:rPr>
+          <w:i/>
+        </w:rPr>
+        <w:t>ranking</w:t>
+      </w:r>
+      <w:r>
+        <w:t>.</w:t>
       </w:r>
     </w:p>
     <w:p>
@@ -4831,6 +5011,9 @@
       </w:r>
       <w:proofErr w:type="spellStart"/>
       <w:r>
+        <w:rPr>
+          <w:i/>
+        </w:rPr>
         <w:t>Quizzes</w:t>
       </w:r>
       <w:proofErr w:type="spellEnd"/>
@@ -4951,7 +5134,39 @@
     </w:p>
     <w:p>
       <w:r>
-        <w:t xml:space="preserve">O SCRUM é uma estrutura da metodologia de desenvolvimento de software ágil </w:t>
+        <w:t xml:space="preserve">O SCRUM </w:t>
+      </w:r>
+      <w:sdt>
+        <w:sdtPr>
+          <w:id w:val="-754428867"/>
+          <w:citation/>
+        </w:sdtPr>
+        <w:sdtContent>
+          <w:r>
+            <w:fldChar w:fldCharType="begin"/>
+          </w:r>
+          <w:r>
+            <w:instrText xml:space="preserve"> CITATION SCR18 \l 2070 </w:instrText>
+          </w:r>
+          <w:r>
+            <w:fldChar w:fldCharType="separate"/>
+          </w:r>
+          <w:r>
+            <w:rPr>
+              <w:noProof/>
+            </w:rPr>
+            <w:t>[6]</w:t>
+          </w:r>
+          <w:r>
+            <w:fldChar w:fldCharType="end"/>
+          </w:r>
+        </w:sdtContent>
+      </w:sdt>
+      <w:r>
+        <w:t xml:space="preserve"> </w:t>
+      </w:r>
+      <w:r>
+        <w:t xml:space="preserve">é uma estrutura da metodologia de desenvolvimento de software ágil </w:t>
       </w:r>
       <w:r>
         <w:t xml:space="preserve">conhecida por </w:t>
@@ -4964,6 +5179,9 @@
       </w:r>
       <w:proofErr w:type="spellStart"/>
       <w:r>
+        <w:rPr>
+          <w:i/>
+        </w:rPr>
         <w:t>framework</w:t>
       </w:r>
       <w:proofErr w:type="spellEnd"/>
@@ -5081,10 +5299,16 @@
         <w:t xml:space="preserve">constituído por quatro fases que definem o decorrer de uma Sprint, sendo estas, por ordem de realização, </w:t>
       </w:r>
       <w:r>
+        <w:rPr>
+          <w:i/>
+        </w:rPr>
         <w:t xml:space="preserve">Sprint </w:t>
       </w:r>
       <w:proofErr w:type="spellStart"/>
       <w:r>
+        <w:rPr>
+          <w:i/>
+        </w:rPr>
         <w:t>Planning</w:t>
       </w:r>
       <w:proofErr w:type="spellEnd"/>
@@ -5093,14 +5317,23 @@
       </w:r>
       <w:proofErr w:type="spellStart"/>
       <w:r>
+        <w:rPr>
+          <w:i/>
+        </w:rPr>
         <w:t>Daily</w:t>
       </w:r>
       <w:proofErr w:type="spellEnd"/>
       <w:r>
+        <w:rPr>
+          <w:i/>
+        </w:rPr>
         <w:t xml:space="preserve"> </w:t>
       </w:r>
       <w:proofErr w:type="spellStart"/>
       <w:r>
+        <w:rPr>
+          <w:i/>
+        </w:rPr>
         <w:t>Scrum</w:t>
       </w:r>
       <w:proofErr w:type="spellEnd"/>
@@ -5108,10 +5341,16 @@
         <w:t xml:space="preserve">, </w:t>
       </w:r>
       <w:r>
+        <w:rPr>
+          <w:i/>
+        </w:rPr>
         <w:t xml:space="preserve">Sprint </w:t>
       </w:r>
       <w:proofErr w:type="spellStart"/>
       <w:r>
+        <w:rPr>
+          <w:i/>
+        </w:rPr>
         <w:t>Review</w:t>
       </w:r>
       <w:proofErr w:type="spellEnd"/>
@@ -5119,10 +5358,16 @@
         <w:t xml:space="preserve"> e </w:t>
       </w:r>
       <w:r>
+        <w:rPr>
+          <w:i/>
+        </w:rPr>
         <w:t xml:space="preserve">Sprint </w:t>
       </w:r>
       <w:proofErr w:type="spellStart"/>
       <w:r>
+        <w:rPr>
+          <w:i/>
+        </w:rPr>
         <w:t>Retrospective</w:t>
       </w:r>
       <w:proofErr w:type="spellEnd"/>
@@ -5132,7 +5377,16 @@
     </w:p>
     <w:p>
       <w:r>
-        <w:t xml:space="preserve">Uma Sprint consiste numa fase do projeto que é </w:t>
+        <w:t xml:space="preserve">Uma </w:t>
+      </w:r>
+      <w:r>
+        <w:rPr>
+          <w:i/>
+        </w:rPr>
+        <w:t>Sprint</w:t>
+      </w:r>
+      <w:r>
+        <w:t xml:space="preserve"> consiste numa fase do projeto que é </w:t>
       </w:r>
       <w:r>
         <w:t>iniciada</w:t>
@@ -5147,7 +5401,25 @@
         <w:t>.</w:t>
       </w:r>
       <w:r>
-        <w:t xml:space="preserve"> Uma nova Sprint só começa após a finalização da Sprint que se encontra a decorrer.</w:t>
+        <w:t xml:space="preserve"> Uma nova </w:t>
+      </w:r>
+      <w:r>
+        <w:rPr>
+          <w:i/>
+        </w:rPr>
+        <w:t>Sprint</w:t>
+      </w:r>
+      <w:r>
+        <w:t xml:space="preserve"> só começa após a finalização da </w:t>
+      </w:r>
+      <w:r>
+        <w:rPr>
+          <w:i/>
+        </w:rPr>
+        <w:t>Sprint</w:t>
+      </w:r>
+      <w:r>
+        <w:t xml:space="preserve"> que se encontra a decorrer.</w:t>
       </w:r>
     </w:p>
     <w:p>
@@ -5155,10 +5427,19 @@
         <w:t xml:space="preserve">O uso de </w:t>
       </w:r>
       <w:r>
+        <w:rPr>
+          <w:i/>
+        </w:rPr>
         <w:t>s</w:t>
       </w:r>
       <w:r>
-        <w:t xml:space="preserve">prints pelo </w:t>
+        <w:rPr>
+          <w:i/>
+        </w:rPr>
+        <w:t>prints</w:t>
+      </w:r>
+      <w:r>
+        <w:t xml:space="preserve"> pelo </w:t>
       </w:r>
       <w:proofErr w:type="spellStart"/>
       <w:r>
@@ -5171,13 +5452,31 @@
     </w:p>
     <w:p>
       <w:r>
-        <w:t xml:space="preserve">Uma sprint inicia -se </w:t>
-      </w:r>
-      <w:r>
-        <w:t xml:space="preserve">por uma Sprint </w:t>
-      </w:r>
-      <w:proofErr w:type="spellStart"/>
-      <w:r>
+        <w:t xml:space="preserve">Uma </w:t>
+      </w:r>
+      <w:r>
+        <w:rPr>
+          <w:i/>
+        </w:rPr>
+        <w:t>sprint</w:t>
+      </w:r>
+      <w:r>
+        <w:t xml:space="preserve"> inicia -se </w:t>
+      </w:r>
+      <w:r>
+        <w:t xml:space="preserve">por uma </w:t>
+      </w:r>
+      <w:r>
+        <w:rPr>
+          <w:i/>
+        </w:rPr>
+        <w:t xml:space="preserve">Sprint </w:t>
+      </w:r>
+      <w:proofErr w:type="spellStart"/>
+      <w:r>
+        <w:rPr>
+          <w:i/>
+        </w:rPr>
         <w:t>Planning</w:t>
       </w:r>
       <w:proofErr w:type="spellEnd"/>
@@ -5186,27 +5485,54 @@
       </w:r>
       <w:proofErr w:type="spellStart"/>
       <w:r>
+        <w:rPr>
+          <w:i/>
+        </w:rPr>
         <w:t>Product</w:t>
       </w:r>
       <w:proofErr w:type="spellEnd"/>
       <w:r>
+        <w:rPr>
+          <w:i/>
+        </w:rPr>
         <w:t xml:space="preserve"> </w:t>
       </w:r>
       <w:proofErr w:type="spellStart"/>
       <w:r>
+        <w:rPr>
+          <w:i/>
+        </w:rPr>
         <w:t>Backlog</w:t>
       </w:r>
       <w:proofErr w:type="spellEnd"/>
       <w:r>
-        <w:t xml:space="preserve">, que contém todas as funcionalidades que se pretende que o produto tenha no final do seu desenvolvimento, e no final da mesma deve resultar um documento, designado de Sprint </w:t>
-      </w:r>
-      <w:proofErr w:type="spellStart"/>
-      <w:r>
+        <w:t xml:space="preserve">, que contém todas as funcionalidades que se pretende que o produto tenha no final do seu desenvolvimento, e no final da mesma deve resultar um documento, designado de </w:t>
+      </w:r>
+      <w:r>
+        <w:rPr>
+          <w:i/>
+        </w:rPr>
+        <w:t xml:space="preserve">Sprint </w:t>
+      </w:r>
+      <w:proofErr w:type="spellStart"/>
+      <w:r>
+        <w:rPr>
+          <w:i/>
+        </w:rPr>
         <w:t>Backlog</w:t>
       </w:r>
       <w:proofErr w:type="spellEnd"/>
       <w:r>
-        <w:t>, que consiste numa lista de todas as funcionalidades a que a equipa de desenvolvimento, juntamente com o gestor do projeto se comprometem a entregar no final da sprint.</w:t>
+        <w:t xml:space="preserve">, que consiste numa lista de todas as funcionalidades a que a equipa de desenvolvimento, juntamente com o gestor do projeto se comprometem a entregar no final da </w:t>
+      </w:r>
+      <w:r>
+        <w:rPr>
+          <w:i/>
+        </w:rPr>
+        <w:t>sprint</w:t>
+      </w:r>
+      <w:r>
+        <w:t>.</w:t>
       </w:r>
     </w:p>
     <w:p>
@@ -5215,14 +5541,23 @@
       </w:r>
       <w:proofErr w:type="spellStart"/>
       <w:r>
+        <w:rPr>
+          <w:i/>
+        </w:rPr>
         <w:t>Daily</w:t>
       </w:r>
       <w:proofErr w:type="spellEnd"/>
       <w:r>
+        <w:rPr>
+          <w:i/>
+        </w:rPr>
         <w:t xml:space="preserve"> </w:t>
       </w:r>
       <w:proofErr w:type="spellStart"/>
       <w:r>
+        <w:rPr>
+          <w:i/>
+        </w:rPr>
         <w:t>Scrum</w:t>
       </w:r>
       <w:proofErr w:type="spellEnd"/>
@@ -5231,14 +5566,23 @@
       </w:r>
       <w:proofErr w:type="spellStart"/>
       <w:r>
+        <w:rPr>
+          <w:i/>
+        </w:rPr>
         <w:t>Daily</w:t>
       </w:r>
       <w:proofErr w:type="spellEnd"/>
       <w:r>
+        <w:rPr>
+          <w:i/>
+        </w:rPr>
         <w:t xml:space="preserve"> </w:t>
       </w:r>
       <w:proofErr w:type="spellStart"/>
       <w:r>
+        <w:rPr>
+          <w:i/>
+        </w:rPr>
         <w:t>Scrum</w:t>
       </w:r>
       <w:proofErr w:type="spellEnd"/>
@@ -5255,44 +5599,107 @@
       </w:r>
       <w:r>
         <w:lastRenderedPageBreak/>
-        <w:t>de desenvolvimento alcançar o objetivo da Spring, e até mesmo aumentar a mesma através de ajustes a vários níveis.</w:t>
-      </w:r>
-    </w:p>
-    <w:p>
-      <w:r>
-        <w:t xml:space="preserve">No Final da sprint é feita a Sprint </w:t>
-      </w:r>
-      <w:proofErr w:type="spellStart"/>
-      <w:r>
+        <w:t xml:space="preserve">de desenvolvimento alcançar o objetivo da </w:t>
+      </w:r>
+      <w:r>
+        <w:rPr>
+          <w:i/>
+        </w:rPr>
+        <w:t>sprint</w:t>
+      </w:r>
+      <w:r>
+        <w:t>, e até mesmo aumentar a mesma através de ajustes a vários níveis.</w:t>
+      </w:r>
+    </w:p>
+    <w:p>
+      <w:r>
+        <w:t xml:space="preserve">No Final da </w:t>
+      </w:r>
+      <w:r>
+        <w:rPr>
+          <w:i/>
+        </w:rPr>
+        <w:t>sprint</w:t>
+      </w:r>
+      <w:r>
+        <w:t xml:space="preserve"> é feita a </w:t>
+      </w:r>
+      <w:r>
+        <w:rPr>
+          <w:i/>
+        </w:rPr>
+        <w:t xml:space="preserve">Sprint </w:t>
+      </w:r>
+      <w:proofErr w:type="spellStart"/>
+      <w:r>
+        <w:rPr>
+          <w:i/>
+        </w:rPr>
         <w:t>Review</w:t>
       </w:r>
       <w:proofErr w:type="spellEnd"/>
       <w:r>
-        <w:t xml:space="preserve"> que consiste numa reunião onde participa o proprietário do produto, o gestor de projeto e equipa de desenvolvimento, onde é revisto o trabalho realizado durante a sprint e apontadas informações valiosas abordadas durante a reunião.</w:t>
-      </w:r>
-    </w:p>
-    <w:p>
-      <w:r>
-        <w:t xml:space="preserve">Entre a Sprint </w:t>
-      </w:r>
-      <w:proofErr w:type="spellStart"/>
-      <w:r>
+        <w:t xml:space="preserve"> que consiste numa reunião onde participa o proprietário do produto, o gestor de projeto e equipa de desenvolvimento, onde é revisto o trabalho realizado durante a </w:t>
+      </w:r>
+      <w:r>
+        <w:rPr>
+          <w:i/>
+        </w:rPr>
+        <w:t>sprint</w:t>
+      </w:r>
+      <w:r>
+        <w:t xml:space="preserve"> e apontadas informações valiosas abordadas durante a reunião.</w:t>
+      </w:r>
+    </w:p>
+    <w:p>
+      <w:r>
+        <w:t xml:space="preserve">Entre a </w:t>
+      </w:r>
+      <w:r>
+        <w:rPr>
+          <w:i/>
+        </w:rPr>
+        <w:t xml:space="preserve">Sprint </w:t>
+      </w:r>
+      <w:proofErr w:type="spellStart"/>
+      <w:r>
+        <w:rPr>
+          <w:i/>
+        </w:rPr>
         <w:t>Review</w:t>
       </w:r>
       <w:proofErr w:type="spellEnd"/>
       <w:r>
-        <w:t xml:space="preserve"> e a nova Sprint </w:t>
-      </w:r>
-      <w:proofErr w:type="spellStart"/>
-      <w:r>
+        <w:t xml:space="preserve"> e a nova </w:t>
+      </w:r>
+      <w:r>
+        <w:rPr>
+          <w:i/>
+        </w:rPr>
+        <w:t xml:space="preserve">Sprint </w:t>
+      </w:r>
+      <w:proofErr w:type="spellStart"/>
+      <w:r>
+        <w:rPr>
+          <w:i/>
+        </w:rPr>
         <w:t>Planning</w:t>
       </w:r>
       <w:proofErr w:type="spellEnd"/>
       <w:r>
-        <w:t xml:space="preserve">, realiza -se a Sprint </w:t>
-      </w:r>
-      <w:proofErr w:type="spellStart"/>
-      <w:r>
+        <w:t xml:space="preserve">, realiza -se a </w:t>
+      </w:r>
+      <w:r>
+        <w:rPr>
+          <w:i/>
+        </w:rPr>
+        <w:t xml:space="preserve">Sprint </w:t>
+      </w:r>
+      <w:proofErr w:type="spellStart"/>
+      <w:r>
+        <w:rPr>
+          <w:i/>
+        </w:rPr>
         <w:t>Retrospective</w:t>
       </w:r>
       <w:proofErr w:type="spellEnd"/>
@@ -5303,7 +5710,13 @@
         <w:t xml:space="preserve"> o gestor do projeto e a equipa de desenvolvimento com o objetivo de melhorar o</w:t>
       </w:r>
       <w:r>
-        <w:t xml:space="preserve"> rendimento da próxima sprint</w:t>
+        <w:t xml:space="preserve"> rendimento da próxima </w:t>
+      </w:r>
+      <w:r>
+        <w:rPr>
+          <w:i/>
+        </w:rPr>
+        <w:t>sprint</w:t>
       </w:r>
       <w:r>
         <w:t xml:space="preserve"> </w:t>
@@ -5377,6 +5790,32 @@
         <w:t>- Processo de uma Sprint</w:t>
       </w:r>
       <w:bookmarkEnd w:id="7"/>
+      <w:sdt>
+        <w:sdtPr>
+          <w:id w:val="1658339257"/>
+          <w:citation/>
+        </w:sdtPr>
+        <w:sdtContent>
+          <w:r>
+            <w:fldChar w:fldCharType="begin"/>
+          </w:r>
+          <w:r>
+            <w:instrText xml:space="preserve"> CITATION SCR18 \l 2070 </w:instrText>
+          </w:r>
+          <w:r>
+            <w:fldChar w:fldCharType="separate"/>
+          </w:r>
+          <w:r>
+            <w:rPr>
+              <w:noProof/>
+            </w:rPr>
+            <w:t xml:space="preserve"> [6]</w:t>
+          </w:r>
+          <w:r>
+            <w:fldChar w:fldCharType="end"/>
+          </w:r>
+        </w:sdtContent>
+      </w:sdt>
     </w:p>
     <w:p>
       <w:r>
@@ -5450,21 +5889,20 @@
     </w:p>
     <w:sdt>
       <w:sdtPr>
+        <w:rPr>
+          <w:b w:val="0"/>
+          <w:bCs w:val="0"/>
+          <w:kern w:val="0"/>
+          <w:sz w:val="24"/>
+          <w:szCs w:val="20"/>
+        </w:rPr>
         <w:id w:val="-693382854"/>
         <w:docPartObj>
           <w:docPartGallery w:val="Bibliographies"/>
           <w:docPartUnique/>
         </w:docPartObj>
       </w:sdtPr>
-      <w:sdtEndPr>
-        <w:rPr>
-          <w:b w:val="0"/>
-          <w:bCs w:val="0"/>
-          <w:kern w:val="0"/>
-          <w:sz w:val="24"/>
-          <w:szCs w:val="20"/>
-        </w:rPr>
-      </w:sdtEndPr>
+      <w:sdtEndPr/>
       <w:sdtContent>
         <w:p>
           <w:pPr>
@@ -5479,6 +5917,7 @@
             <w:id w:val="111145805"/>
             <w:bibliography/>
           </w:sdtPr>
+          <w:sdtEndPr/>
           <w:sdtContent>
             <w:p>
               <w:pPr>
@@ -5517,7 +5956,7 @@
               </w:tblGrid>
               <w:tr>
                 <w:trPr>
-                  <w:divId w:val="217714465"/>
+                  <w:divId w:val="497772531"/>
                   <w:tblCellSpacing w:w="15" w:type="dxa"/>
                 </w:trPr>
                 <w:tc>
@@ -5564,7 +6003,7 @@
               </w:tr>
               <w:tr>
                 <w:trPr>
-                  <w:divId w:val="217714465"/>
+                  <w:divId w:val="497772531"/>
                   <w:tblCellSpacing w:w="15" w:type="dxa"/>
                 </w:trPr>
                 <w:tc>
@@ -5610,7 +6049,7 @@
               </w:tr>
               <w:tr>
                 <w:trPr>
-                  <w:divId w:val="217714465"/>
+                  <w:divId w:val="497772531"/>
                   <w:tblCellSpacing w:w="15" w:type="dxa"/>
                 </w:trPr>
                 <w:tc>
@@ -5663,7 +6102,7 @@
               </w:tr>
               <w:tr>
                 <w:trPr>
-                  <w:divId w:val="217714465"/>
+                  <w:divId w:val="497772531"/>
                   <w:tblCellSpacing w:w="15" w:type="dxa"/>
                 </w:trPr>
                 <w:tc>
@@ -5716,7 +6155,7 @@
               </w:tr>
               <w:tr>
                 <w:trPr>
-                  <w:divId w:val="217714465"/>
+                  <w:divId w:val="497772531"/>
                   <w:tblCellSpacing w:w="15" w:type="dxa"/>
                 </w:trPr>
                 <w:tc>
@@ -5767,10 +6206,63 @@
                   </w:p>
                 </w:tc>
               </w:tr>
+              <w:tr>
+                <w:trPr>
+                  <w:divId w:val="497772531"/>
+                  <w:tblCellSpacing w:w="15" w:type="dxa"/>
+                </w:trPr>
+                <w:tc>
+                  <w:tcPr>
+                    <w:tcW w:w="50" w:type="pct"/>
+                    <w:hideMark/>
+                  </w:tcPr>
+                  <w:p>
+                    <w:pPr>
+                      <w:pStyle w:val="Bibliografia"/>
+                      <w:rPr>
+                        <w:noProof/>
+                      </w:rPr>
+                    </w:pPr>
+                    <w:r>
+                      <w:rPr>
+                        <w:noProof/>
+                      </w:rPr>
+                      <w:t xml:space="preserve">[6] </w:t>
+                    </w:r>
+                  </w:p>
+                </w:tc>
+                <w:tc>
+                  <w:tcPr>
+                    <w:tcW w:w="0" w:type="auto"/>
+                    <w:hideMark/>
+                  </w:tcPr>
+                  <w:p>
+                    <w:pPr>
+                      <w:pStyle w:val="Bibliografia"/>
+                      <w:rPr>
+                        <w:noProof/>
+                      </w:rPr>
+                    </w:pPr>
+                    <w:r>
+                      <w:rPr>
+                        <w:noProof/>
+                        <w:lang w:val="en-US"/>
+                      </w:rPr>
+                      <w:t xml:space="preserve">“SCRUM,” [Online]. Available: https://www.scrum.org/resources/what-is-scrum. </w:t>
+                    </w:r>
+                    <w:r>
+                      <w:rPr>
+                        <w:noProof/>
+                      </w:rPr>
+                      <w:t>[Acedido em 17 Junho 2018].</w:t>
+                    </w:r>
+                  </w:p>
+                </w:tc>
+              </w:tr>
             </w:tbl>
             <w:p>
               <w:pPr>
-                <w:divId w:val="217714465"/>
+                <w:divId w:val="497772531"/>
                 <w:rPr>
                   <w:noProof/>
                 </w:rPr>
@@ -8306,11 +8798,22 @@
     <b:URL>https://www.owasp.org/index.php/Category:OWASP_WebGoat_Project</b:URL>
     <b:RefOrder>5</b:RefOrder>
   </b:Source>
+  <b:Source>
+    <b:Tag>SCR18</b:Tag>
+    <b:SourceType>InternetSite</b:SourceType>
+    <b:Guid>{4803EFBF-2DA5-4186-863D-5D37BB4FC331}</b:Guid>
+    <b:Title>SCRUM</b:Title>
+    <b:YearAccessed>2018</b:YearAccessed>
+    <b:MonthAccessed>Junho</b:MonthAccessed>
+    <b:DayAccessed>17</b:DayAccessed>
+    <b:URL>https://www.scrum.org/resources/what-is-scrum</b:URL>
+    <b:RefOrder>6</b:RefOrder>
+  </b:Source>
 </b:Sources>
 </file>
 
 <file path=customXml/itemProps1.xml><?xml version="1.0" encoding="utf-8"?>
-<ds:datastoreItem xmlns:ds="http://schemas.openxmlformats.org/officeDocument/2006/customXml" ds:itemID="{60779E51-0533-40B9-B65C-06F5086AE1B7}">
+<ds:datastoreItem xmlns:ds="http://schemas.openxmlformats.org/officeDocument/2006/customXml" ds:itemID="{B4B76FC1-DCF5-4C0E-8383-FEDD42A12BB4}">
   <ds:schemaRefs>
     <ds:schemaRef ds:uri="http://schemas.openxmlformats.org/officeDocument/2006/bibliography"/>
   </ds:schemaRefs>

</xml_diff>

<commit_message>
Análise de Requisitos (Atores e respetivos casos de uso e Diagrama de Casos de uso)
</commit_message>
<xml_diff>
--- a/Documentos/RelatorioProjeto-RuiParedes.docx
+++ b/Documentos/RelatorioProjeto-RuiParedes.docx
@@ -377,8 +377,6 @@
           <w:docGrid w:linePitch="299"/>
         </w:sectPr>
       </w:pPr>
-      <w:bookmarkStart w:id="0" w:name="_GoBack"/>
-      <w:bookmarkEnd w:id="0"/>
     </w:p>
     <w:p>
       <w:pPr>
@@ -922,7 +920,7 @@
         <w:pStyle w:val="Legenda"/>
         <w:keepNext/>
       </w:pPr>
-      <w:bookmarkStart w:id="1" w:name="_Ref516739648"/>
+      <w:bookmarkStart w:id="0" w:name="_Ref516739648"/>
       <w:r>
         <w:t xml:space="preserve">Tabela </w:t>
       </w:r>
@@ -947,7 +945,7 @@
         </w:rPr>
         <w:fldChar w:fldCharType="end"/>
       </w:r>
-      <w:bookmarkEnd w:id="1"/>
+      <w:bookmarkEnd w:id="0"/>
       <w:r>
         <w:t xml:space="preserve">- </w:t>
       </w:r>
@@ -957,7 +955,7 @@
     </w:p>
     <w:tbl>
       <w:tblPr>
-        <w:tblW w:w="9616" w:type="dxa"/>
+        <w:tblW w:w="8536" w:type="dxa"/>
         <w:tblLayout w:type="fixed"/>
         <w:tblCellMar>
           <w:top w:w="15" w:type="dxa"/>
@@ -969,7 +967,6 @@
       </w:tblPr>
       <w:tblGrid>
         <w:gridCol w:w="1160"/>
-        <w:gridCol w:w="1080"/>
         <w:gridCol w:w="900"/>
         <w:gridCol w:w="810"/>
         <w:gridCol w:w="1080"/>
@@ -1024,46 +1021,6 @@
         </w:tc>
         <w:tc>
           <w:tcPr>
-            <w:tcW w:w="1080" w:type="dxa"/>
-            <w:tcBorders>
-              <w:top w:val="single" w:sz="8" w:space="0" w:color="000000"/>
-              <w:left w:val="single" w:sz="8" w:space="0" w:color="000000"/>
-              <w:bottom w:val="single" w:sz="8" w:space="0" w:color="000000"/>
-              <w:right w:val="single" w:sz="8" w:space="0" w:color="000000"/>
-            </w:tcBorders>
-            <w:tcMar>
-              <w:top w:w="100" w:type="dxa"/>
-              <w:left w:w="100" w:type="dxa"/>
-              <w:bottom w:w="100" w:type="dxa"/>
-              <w:right w:w="100" w:type="dxa"/>
-            </w:tcMar>
-            <w:hideMark/>
-          </w:tcPr>
-          <w:p>
-            <w:pPr>
-              <w:spacing w:line="240" w:lineRule="auto"/>
-              <w:jc w:val="left"/>
-              <w:rPr>
-                <w:sz w:val="18"/>
-                <w:szCs w:val="18"/>
-                <w:lang w:eastAsia="pt-PT"/>
-              </w:rPr>
-            </w:pPr>
-            <w:r>
-              <w:rPr>
-                <w:b/>
-                <w:bCs/>
-                <w:color w:val="000000"/>
-                <w:sz w:val="18"/>
-                <w:szCs w:val="18"/>
-                <w:lang w:eastAsia="pt-PT"/>
-              </w:rPr>
-              <w:t>Plataforma online</w:t>
-            </w:r>
-          </w:p>
-        </w:tc>
-        <w:tc>
-          <w:tcPr>
             <w:tcW w:w="900" w:type="dxa"/>
             <w:tcBorders>
               <w:top w:val="single" w:sz="8" w:space="0" w:color="000000"/>
@@ -1427,46 +1384,6 @@
         </w:tc>
         <w:tc>
           <w:tcPr>
-            <w:tcW w:w="1080" w:type="dxa"/>
-            <w:tcBorders>
-              <w:top w:val="single" w:sz="8" w:space="0" w:color="000000"/>
-              <w:left w:val="single" w:sz="8" w:space="0" w:color="000000"/>
-              <w:bottom w:val="single" w:sz="8" w:space="0" w:color="000000"/>
-              <w:right w:val="single" w:sz="8" w:space="0" w:color="000000"/>
-            </w:tcBorders>
-            <w:tcMar>
-              <w:top w:w="100" w:type="dxa"/>
-              <w:left w:w="100" w:type="dxa"/>
-              <w:bottom w:w="100" w:type="dxa"/>
-              <w:right w:w="100" w:type="dxa"/>
-            </w:tcMar>
-          </w:tcPr>
-          <w:p>
-            <w:pPr>
-              <w:spacing w:line="240" w:lineRule="auto"/>
-              <w:jc w:val="left"/>
-              <w:rPr>
-                <w:bCs/>
-                <w:color w:val="000000"/>
-                <w:sz w:val="18"/>
-                <w:szCs w:val="18"/>
-                <w:lang w:eastAsia="pt-PT"/>
-              </w:rPr>
-            </w:pPr>
-            <w:r>
-              <w:rPr>
-                <w:bCs/>
-                <w:color w:val="000000"/>
-                <w:sz w:val="18"/>
-                <w:szCs w:val="18"/>
-                <w:lang w:eastAsia="pt-PT"/>
-              </w:rPr>
-              <w:t>Sim</w:t>
-            </w:r>
-          </w:p>
-        </w:tc>
-        <w:tc>
-          <w:tcPr>
             <w:tcW w:w="900" w:type="dxa"/>
             <w:tcBorders>
               <w:top w:val="single" w:sz="8" w:space="0" w:color="000000"/>
@@ -1788,46 +1705,6 @@
         </w:tc>
         <w:tc>
           <w:tcPr>
-            <w:tcW w:w="1080" w:type="dxa"/>
-            <w:tcBorders>
-              <w:top w:val="single" w:sz="8" w:space="0" w:color="000000"/>
-              <w:left w:val="single" w:sz="8" w:space="0" w:color="000000"/>
-              <w:bottom w:val="single" w:sz="8" w:space="0" w:color="000000"/>
-              <w:right w:val="single" w:sz="8" w:space="0" w:color="000000"/>
-            </w:tcBorders>
-            <w:tcMar>
-              <w:top w:w="100" w:type="dxa"/>
-              <w:left w:w="100" w:type="dxa"/>
-              <w:bottom w:w="100" w:type="dxa"/>
-              <w:right w:w="100" w:type="dxa"/>
-            </w:tcMar>
-          </w:tcPr>
-          <w:p>
-            <w:pPr>
-              <w:spacing w:line="240" w:lineRule="auto"/>
-              <w:jc w:val="left"/>
-              <w:rPr>
-                <w:bCs/>
-                <w:color w:val="000000"/>
-                <w:sz w:val="18"/>
-                <w:szCs w:val="18"/>
-                <w:lang w:eastAsia="pt-PT"/>
-              </w:rPr>
-            </w:pPr>
-            <w:r>
-              <w:rPr>
-                <w:bCs/>
-                <w:color w:val="000000"/>
-                <w:sz w:val="18"/>
-                <w:szCs w:val="18"/>
-                <w:lang w:eastAsia="pt-PT"/>
-              </w:rPr>
-              <w:t>Sim</w:t>
-            </w:r>
-          </w:p>
-        </w:tc>
-        <w:tc>
-          <w:tcPr>
             <w:tcW w:w="900" w:type="dxa"/>
             <w:tcBorders>
               <w:top w:val="single" w:sz="8" w:space="0" w:color="000000"/>
@@ -2144,44 +2021,6 @@
         </w:tc>
         <w:tc>
           <w:tcPr>
-            <w:tcW w:w="1080" w:type="dxa"/>
-            <w:tcBorders>
-              <w:top w:val="single" w:sz="8" w:space="0" w:color="000000"/>
-              <w:left w:val="single" w:sz="8" w:space="0" w:color="000000"/>
-              <w:bottom w:val="single" w:sz="8" w:space="0" w:color="000000"/>
-              <w:right w:val="single" w:sz="8" w:space="0" w:color="000000"/>
-            </w:tcBorders>
-            <w:tcMar>
-              <w:top w:w="100" w:type="dxa"/>
-              <w:left w:w="100" w:type="dxa"/>
-              <w:bottom w:w="100" w:type="dxa"/>
-              <w:right w:w="100" w:type="dxa"/>
-            </w:tcMar>
-            <w:hideMark/>
-          </w:tcPr>
-          <w:p>
-            <w:pPr>
-              <w:spacing w:line="240" w:lineRule="auto"/>
-              <w:jc w:val="left"/>
-              <w:rPr>
-                <w:sz w:val="18"/>
-                <w:szCs w:val="18"/>
-                <w:lang w:eastAsia="pt-PT"/>
-              </w:rPr>
-            </w:pPr>
-            <w:r>
-              <w:rPr>
-                <w:color w:val="000000"/>
-                <w:sz w:val="18"/>
-                <w:szCs w:val="18"/>
-                <w:lang w:eastAsia="pt-PT"/>
-              </w:rPr>
-              <w:t>Sim</w:t>
-            </w:r>
-          </w:p>
-        </w:tc>
-        <w:tc>
-          <w:tcPr>
             <w:tcW w:w="900" w:type="dxa"/>
             <w:tcBorders>
               <w:top w:val="single" w:sz="8" w:space="0" w:color="000000"/>
@@ -2491,44 +2330,6 @@
         </w:tc>
         <w:tc>
           <w:tcPr>
-            <w:tcW w:w="1080" w:type="dxa"/>
-            <w:tcBorders>
-              <w:top w:val="single" w:sz="8" w:space="0" w:color="000000"/>
-              <w:left w:val="single" w:sz="8" w:space="0" w:color="000000"/>
-              <w:bottom w:val="single" w:sz="8" w:space="0" w:color="000000"/>
-              <w:right w:val="single" w:sz="8" w:space="0" w:color="000000"/>
-            </w:tcBorders>
-            <w:tcMar>
-              <w:top w:w="100" w:type="dxa"/>
-              <w:left w:w="100" w:type="dxa"/>
-              <w:bottom w:w="100" w:type="dxa"/>
-              <w:right w:w="100" w:type="dxa"/>
-            </w:tcMar>
-            <w:hideMark/>
-          </w:tcPr>
-          <w:p>
-            <w:pPr>
-              <w:spacing w:line="240" w:lineRule="auto"/>
-              <w:jc w:val="left"/>
-              <w:rPr>
-                <w:sz w:val="18"/>
-                <w:szCs w:val="18"/>
-                <w:lang w:eastAsia="pt-PT"/>
-              </w:rPr>
-            </w:pPr>
-            <w:r>
-              <w:rPr>
-                <w:color w:val="000000"/>
-                <w:sz w:val="18"/>
-                <w:szCs w:val="18"/>
-                <w:lang w:eastAsia="pt-PT"/>
-              </w:rPr>
-              <w:t>Sim</w:t>
-            </w:r>
-          </w:p>
-        </w:tc>
-        <w:tc>
-          <w:tcPr>
             <w:tcW w:w="900" w:type="dxa"/>
             <w:tcBorders>
               <w:top w:val="single" w:sz="8" w:space="0" w:color="000000"/>
@@ -2837,44 +2638,6 @@
         </w:tc>
         <w:tc>
           <w:tcPr>
-            <w:tcW w:w="1080" w:type="dxa"/>
-            <w:tcBorders>
-              <w:top w:val="single" w:sz="8" w:space="0" w:color="000000"/>
-              <w:left w:val="single" w:sz="8" w:space="0" w:color="000000"/>
-              <w:bottom w:val="single" w:sz="8" w:space="0" w:color="000000"/>
-              <w:right w:val="single" w:sz="8" w:space="0" w:color="000000"/>
-            </w:tcBorders>
-            <w:tcMar>
-              <w:top w:w="100" w:type="dxa"/>
-              <w:left w:w="100" w:type="dxa"/>
-              <w:bottom w:w="100" w:type="dxa"/>
-              <w:right w:w="100" w:type="dxa"/>
-            </w:tcMar>
-            <w:hideMark/>
-          </w:tcPr>
-          <w:p>
-            <w:pPr>
-              <w:spacing w:line="240" w:lineRule="auto"/>
-              <w:jc w:val="left"/>
-              <w:rPr>
-                <w:sz w:val="18"/>
-                <w:szCs w:val="18"/>
-                <w:lang w:eastAsia="pt-PT"/>
-              </w:rPr>
-            </w:pPr>
-            <w:r>
-              <w:rPr>
-                <w:color w:val="000000"/>
-                <w:sz w:val="18"/>
-                <w:szCs w:val="18"/>
-                <w:lang w:eastAsia="pt-PT"/>
-              </w:rPr>
-              <w:t>Não</w:t>
-            </w:r>
-          </w:p>
-        </w:tc>
-        <w:tc>
-          <w:tcPr>
             <w:tcW w:w="900" w:type="dxa"/>
             <w:tcBorders>
               <w:top w:val="single" w:sz="8" w:space="0" w:color="000000"/>
@@ -3361,7 +3124,7 @@
         <w:pStyle w:val="Legenda"/>
         <w:keepNext/>
       </w:pPr>
-      <w:bookmarkStart w:id="2" w:name="_Ref516739601"/>
+      <w:bookmarkStart w:id="1" w:name="_Ref516739601"/>
       <w:r>
         <w:t xml:space="preserve">Figura </w:t>
       </w:r>
@@ -3383,7 +3146,7 @@
       <w:r>
         <w:fldChar w:fldCharType="end"/>
       </w:r>
-      <w:bookmarkEnd w:id="2"/>
+      <w:bookmarkEnd w:id="1"/>
       <w:r>
         <w:t xml:space="preserve">- Desafios </w:t>
       </w:r>
@@ -3764,7 +3527,7 @@
         <w:pStyle w:val="Legenda"/>
         <w:keepNext/>
       </w:pPr>
-      <w:bookmarkStart w:id="3" w:name="_Ref517211486"/>
+      <w:bookmarkStart w:id="2" w:name="_Ref517211486"/>
       <w:r>
         <w:t xml:space="preserve">Figura </w:t>
       </w:r>
@@ -3786,7 +3549,7 @@
       <w:r>
         <w:fldChar w:fldCharType="end"/>
       </w:r>
-      <w:bookmarkEnd w:id="3"/>
+      <w:bookmarkEnd w:id="2"/>
       <w:r>
         <w:t>- CTF365 Submeter Vulnerabilidade</w:t>
       </w:r>
@@ -4019,7 +3782,7 @@
         <w:pStyle w:val="Legenda"/>
         <w:keepNext/>
       </w:pPr>
-      <w:bookmarkStart w:id="4" w:name="_Ref516749011"/>
+      <w:bookmarkStart w:id="3" w:name="_Ref516749011"/>
       <w:r>
         <w:t xml:space="preserve">Figura </w:t>
       </w:r>
@@ -4041,7 +3804,7 @@
       <w:r>
         <w:fldChar w:fldCharType="end"/>
       </w:r>
-      <w:bookmarkEnd w:id="4"/>
+      <w:bookmarkEnd w:id="3"/>
       <w:r>
         <w:t xml:space="preserve">- Reversing.kr - </w:t>
       </w:r>
@@ -4559,7 +4322,7 @@
         <w:pStyle w:val="Legenda"/>
         <w:keepNext/>
       </w:pPr>
-      <w:bookmarkStart w:id="5" w:name="_Ref517212257"/>
+      <w:bookmarkStart w:id="4" w:name="_Ref517212257"/>
       <w:r>
         <w:t xml:space="preserve">Figura </w:t>
       </w:r>
@@ -4581,7 +4344,7 @@
       <w:r>
         <w:fldChar w:fldCharType="end"/>
       </w:r>
-      <w:bookmarkEnd w:id="5"/>
+      <w:bookmarkEnd w:id="4"/>
       <w:r>
         <w:t xml:space="preserve">- </w:t>
       </w:r>
@@ -5141,6 +4904,7 @@
           <w:id w:val="-754428867"/>
           <w:citation/>
         </w:sdtPr>
+        <w:sdtEndPr/>
         <w:sdtContent>
           <w:r>
             <w:fldChar w:fldCharType="begin"/>
@@ -5762,8 +5526,8 @@
         <w:pStyle w:val="Legenda"/>
         <w:keepNext/>
       </w:pPr>
-      <w:bookmarkStart w:id="6" w:name="_Ref517099646"/>
-      <w:bookmarkStart w:id="7" w:name="_Ref517099638"/>
+      <w:bookmarkStart w:id="5" w:name="_Ref517099646"/>
+      <w:bookmarkStart w:id="6" w:name="_Ref517099638"/>
       <w:r>
         <w:t xml:space="preserve">Figura </w:t>
       </w:r>
@@ -5785,16 +5549,17 @@
       <w:r>
         <w:fldChar w:fldCharType="end"/>
       </w:r>
+      <w:bookmarkEnd w:id="5"/>
+      <w:r>
+        <w:t>- Processo de uma Sprint</w:t>
+      </w:r>
       <w:bookmarkEnd w:id="6"/>
-      <w:r>
-        <w:t>- Processo de uma Sprint</w:t>
-      </w:r>
-      <w:bookmarkEnd w:id="7"/>
       <w:sdt>
         <w:sdtPr>
           <w:id w:val="1658339257"/>
           <w:citation/>
         </w:sdtPr>
+        <w:sdtEndPr/>
         <w:sdtContent>
           <w:r>
             <w:fldChar w:fldCharType="begin"/>
@@ -5859,8 +5624,559 @@
         </w:drawing>
       </w:r>
     </w:p>
+    <w:p>
+      <w:pPr>
+        <w:sectPr>
+          <w:type w:val="oddPage"/>
+          <w:pgSz w:w="12240" w:h="15840" w:code="1"/>
+          <w:pgMar w:top="1440" w:right="1411" w:bottom="1440" w:left="1411" w:header="432" w:footer="677" w:gutter="0"/>
+          <w:pgNumType w:start="1"/>
+          <w:cols w:space="720"/>
+          <w:titlePg/>
+          <w:docGrid w:linePitch="299"/>
+        </w:sectPr>
+      </w:pPr>
+    </w:p>
+    <w:p>
+      <w:pPr>
+        <w:pStyle w:val="Cabealho1"/>
+      </w:pPr>
+      <w:r>
+        <w:lastRenderedPageBreak/>
+        <w:t>Análise de Requisitos</w:t>
+      </w:r>
+    </w:p>
+    <w:p>
+      <w:pPr>
+        <w:pStyle w:val="Cabealho2"/>
+      </w:pPr>
+      <w:r>
+        <w:t>Atores e respetivos casos de uso</w:t>
+      </w:r>
+    </w:p>
+    <w:p>
+      <w:r>
+        <w:t xml:space="preserve">A plataforma terá como atores que usam a </w:t>
+      </w:r>
+      <w:r>
+        <w:t>mesma</w:t>
+      </w:r>
+      <w:r>
+        <w:t>:</w:t>
+      </w:r>
+    </w:p>
+    <w:p>
+      <w:pPr>
+        <w:pStyle w:val="PargrafodaLista"/>
+        <w:numPr>
+          <w:ilvl w:val="0"/>
+          <w:numId w:val="7"/>
+        </w:numPr>
+      </w:pPr>
+      <w:r>
+        <w:rPr>
+          <w:b/>
+        </w:rPr>
+        <w:t xml:space="preserve">Gestor da Plataforma – </w:t>
+      </w:r>
+      <w:r>
+        <w:t>Pessoa(as) responsável por gerir a plataforma.</w:t>
+      </w:r>
+    </w:p>
+    <w:p>
+      <w:pPr>
+        <w:pStyle w:val="PargrafodaLista"/>
+        <w:numPr>
+          <w:ilvl w:val="0"/>
+          <w:numId w:val="7"/>
+        </w:numPr>
+      </w:pPr>
+      <w:r>
+        <w:rPr>
+          <w:b/>
+        </w:rPr>
+        <w:t>Aluno</w:t>
+      </w:r>
+      <w:r>
+        <w:rPr>
+          <w:b/>
+        </w:rPr>
+        <w:t xml:space="preserve"> –</w:t>
+      </w:r>
+      <w:r>
+        <w:t xml:space="preserve"> Utilizadores que irão poder participar nas várias componentes que a plataforma disponibiliza.</w:t>
+      </w:r>
+    </w:p>
+    <w:p>
+      <w:r>
+        <w:t xml:space="preserve">De forma a que a plataforma funcione corretamente, existem funcionalidades que são específicas para o gestor da plataforma e </w:t>
+      </w:r>
+      <w:r>
+        <w:t>todas as outras comuns</w:t>
+      </w:r>
+      <w:r>
+        <w:t xml:space="preserve"> para os alunos</w:t>
+      </w:r>
+      <w:r>
+        <w:t xml:space="preserve"> e o gestor</w:t>
+      </w:r>
+      <w:r>
+        <w:t>, sendo estas apresentadas na</w:t>
+      </w:r>
+      <w:r>
+        <w:t xml:space="preserve"> </w:t>
+      </w:r>
+      <w:r>
+        <w:fldChar w:fldCharType="begin"/>
+      </w:r>
+      <w:r>
+        <w:instrText xml:space="preserve"> REF _Ref517687416 \h </w:instrText>
+      </w:r>
+      <w:r>
+        <w:fldChar w:fldCharType="separate"/>
+      </w:r>
+      <w:r>
+        <w:t xml:space="preserve">Tabela </w:t>
+      </w:r>
+      <w:r>
+        <w:rPr>
+          <w:noProof/>
+        </w:rPr>
+        <w:t>2</w:t>
+      </w:r>
+      <w:r>
+        <w:fldChar w:fldCharType="end"/>
+      </w:r>
+      <w:r>
+        <w:t>.</w:t>
+      </w:r>
+    </w:p>
     <w:p/>
+    <w:p>
+      <w:pPr>
+        <w:pStyle w:val="Legenda"/>
+        <w:keepNext/>
+      </w:pPr>
+      <w:bookmarkStart w:id="7" w:name="_Ref517687416"/>
+      <w:r>
+        <w:t xml:space="preserve">Tabela </w:t>
+      </w:r>
+      <w:r>
+        <w:fldChar w:fldCharType="begin"/>
+      </w:r>
+      <w:r>
+        <w:instrText xml:space="preserve"> SEQ Tabela \* ARABIC </w:instrText>
+      </w:r>
+      <w:r>
+        <w:fldChar w:fldCharType="separate"/>
+      </w:r>
+      <w:r>
+        <w:rPr>
+          <w:noProof/>
+        </w:rPr>
+        <w:t>2</w:t>
+      </w:r>
+      <w:r>
+        <w:fldChar w:fldCharType="end"/>
+      </w:r>
+      <w:bookmarkEnd w:id="7"/>
+      <w:r>
+        <w:t>- Atores e respetivos casos de uso</w:t>
+      </w:r>
+    </w:p>
+    <w:tbl>
+      <w:tblPr>
+        <w:tblStyle w:val="TabelacomGrelha"/>
+        <w:tblW w:w="0" w:type="auto"/>
+        <w:tblLook w:val="04A0" w:firstRow="1" w:lastRow="0" w:firstColumn="1" w:lastColumn="0" w:noHBand="0" w:noVBand="1"/>
+      </w:tblPr>
+      <w:tblGrid>
+        <w:gridCol w:w="2245"/>
+        <w:gridCol w:w="7163"/>
+      </w:tblGrid>
+      <w:tr>
+        <w:tc>
+          <w:tcPr>
+            <w:tcW w:w="2245" w:type="dxa"/>
+            <w:vAlign w:val="center"/>
+          </w:tcPr>
+          <w:p>
+            <w:pPr>
+              <w:jc w:val="center"/>
+              <w:rPr>
+                <w:b/>
+              </w:rPr>
+            </w:pPr>
+            <w:r>
+              <w:rPr>
+                <w:b/>
+              </w:rPr>
+              <w:t>Atores</w:t>
+            </w:r>
+          </w:p>
+        </w:tc>
+        <w:tc>
+          <w:tcPr>
+            <w:tcW w:w="7163" w:type="dxa"/>
+          </w:tcPr>
+          <w:p>
+            <w:pPr>
+              <w:jc w:val="center"/>
+              <w:rPr>
+                <w:b/>
+              </w:rPr>
+            </w:pPr>
+            <w:r>
+              <w:rPr>
+                <w:b/>
+              </w:rPr>
+              <w:t>Casos de Uso</w:t>
+            </w:r>
+          </w:p>
+        </w:tc>
+      </w:tr>
+      <w:tr>
+        <w:tc>
+          <w:tcPr>
+            <w:tcW w:w="2245" w:type="dxa"/>
+            <w:vAlign w:val="center"/>
+          </w:tcPr>
+          <w:p>
+            <w:pPr>
+              <w:jc w:val="center"/>
+            </w:pPr>
+            <w:r>
+              <w:t>Gestor da Plataforma</w:t>
+            </w:r>
+          </w:p>
+        </w:tc>
+        <w:tc>
+          <w:tcPr>
+            <w:tcW w:w="7163" w:type="dxa"/>
+          </w:tcPr>
+          <w:p>
+            <w:pPr>
+              <w:pStyle w:val="PargrafodaLista"/>
+              <w:numPr>
+                <w:ilvl w:val="0"/>
+                <w:numId w:val="8"/>
+              </w:numPr>
+            </w:pPr>
+            <w:r>
+              <w:t>Criar, Editar, Eliminar Competição</w:t>
+            </w:r>
+          </w:p>
+          <w:p>
+            <w:pPr>
+              <w:pStyle w:val="PargrafodaLista"/>
+              <w:numPr>
+                <w:ilvl w:val="0"/>
+                <w:numId w:val="8"/>
+              </w:numPr>
+            </w:pPr>
+            <w:r>
+              <w:t>Criar, Editar, Eliminar Desafio</w:t>
+            </w:r>
+          </w:p>
+          <w:p>
+            <w:pPr>
+              <w:pStyle w:val="PargrafodaLista"/>
+              <w:numPr>
+                <w:ilvl w:val="0"/>
+                <w:numId w:val="8"/>
+              </w:numPr>
+            </w:pPr>
+            <w:r>
+              <w:t>Inserir Desafio para competição</w:t>
+            </w:r>
+          </w:p>
+          <w:p>
+            <w:pPr>
+              <w:pStyle w:val="PargrafodaLista"/>
+              <w:numPr>
+                <w:ilvl w:val="0"/>
+                <w:numId w:val="8"/>
+              </w:numPr>
+            </w:pPr>
+            <w:r>
+              <w:t>Criar, Editar, Eliminar Pergunta</w:t>
+            </w:r>
+          </w:p>
+          <w:p>
+            <w:pPr>
+              <w:pStyle w:val="PargrafodaLista"/>
+              <w:numPr>
+                <w:ilvl w:val="0"/>
+                <w:numId w:val="8"/>
+              </w:numPr>
+            </w:pPr>
+            <w:r>
+              <w:t xml:space="preserve">Criar, Editar, Eliminar </w:t>
+            </w:r>
+            <w:proofErr w:type="spellStart"/>
+            <w:r>
+              <w:t>Quizz</w:t>
+            </w:r>
+            <w:proofErr w:type="spellEnd"/>
+          </w:p>
+          <w:p>
+            <w:pPr>
+              <w:pStyle w:val="PargrafodaLista"/>
+              <w:numPr>
+                <w:ilvl w:val="0"/>
+                <w:numId w:val="8"/>
+              </w:numPr>
+            </w:pPr>
+            <w:r>
+              <w:t xml:space="preserve">Inserir pergunta para </w:t>
+            </w:r>
+            <w:proofErr w:type="spellStart"/>
+            <w:r>
+              <w:t>Quizz</w:t>
+            </w:r>
+            <w:proofErr w:type="spellEnd"/>
+          </w:p>
+          <w:p>
+            <w:pPr>
+              <w:pStyle w:val="PargrafodaLista"/>
+              <w:numPr>
+                <w:ilvl w:val="0"/>
+                <w:numId w:val="8"/>
+              </w:numPr>
+            </w:pPr>
+            <w:r>
+              <w:t>Ver Sugestão</w:t>
+            </w:r>
+          </w:p>
+          <w:p>
+            <w:pPr>
+              <w:pStyle w:val="PargrafodaLista"/>
+              <w:numPr>
+                <w:ilvl w:val="0"/>
+                <w:numId w:val="8"/>
+              </w:numPr>
+            </w:pPr>
+            <w:r>
+              <w:t>Aceitar Sugestão</w:t>
+            </w:r>
+          </w:p>
+          <w:p>
+            <w:pPr>
+              <w:pStyle w:val="PargrafodaLista"/>
+              <w:numPr>
+                <w:ilvl w:val="0"/>
+                <w:numId w:val="8"/>
+              </w:numPr>
+            </w:pPr>
+            <w:r>
+              <w:t>Rejeitar Sugestão</w:t>
+            </w:r>
+          </w:p>
+        </w:tc>
+      </w:tr>
+      <w:tr>
+        <w:tc>
+          <w:tcPr>
+            <w:tcW w:w="2245" w:type="dxa"/>
+            <w:vAlign w:val="center"/>
+          </w:tcPr>
+          <w:p>
+            <w:pPr>
+              <w:jc w:val="center"/>
+            </w:pPr>
+            <w:r>
+              <w:t>Aluno</w:t>
+            </w:r>
+          </w:p>
+        </w:tc>
+        <w:tc>
+          <w:tcPr>
+            <w:tcW w:w="7163" w:type="dxa"/>
+          </w:tcPr>
+          <w:p>
+            <w:pPr>
+              <w:pStyle w:val="PargrafodaLista"/>
+              <w:numPr>
+                <w:ilvl w:val="0"/>
+                <w:numId w:val="9"/>
+              </w:numPr>
+            </w:pPr>
+            <w:r>
+              <w:t>Criar, Editar, Eliminar Conta</w:t>
+            </w:r>
+          </w:p>
+          <w:p>
+            <w:pPr>
+              <w:pStyle w:val="PargrafodaLista"/>
+              <w:numPr>
+                <w:ilvl w:val="0"/>
+                <w:numId w:val="9"/>
+              </w:numPr>
+            </w:pPr>
+            <w:r>
+              <w:t>Ver</w:t>
+            </w:r>
+            <w:r>
+              <w:t>, Realizar</w:t>
+            </w:r>
+            <w:r>
+              <w:t xml:space="preserve"> Competiç</w:t>
+            </w:r>
+            <w:r>
+              <w:t>ão</w:t>
+            </w:r>
+          </w:p>
+          <w:p>
+            <w:pPr>
+              <w:pStyle w:val="PargrafodaLista"/>
+              <w:numPr>
+                <w:ilvl w:val="0"/>
+                <w:numId w:val="9"/>
+              </w:numPr>
+            </w:pPr>
+            <w:r>
+              <w:t>Registar ou Desistir de competi</w:t>
+            </w:r>
+            <w:r>
+              <w:t>ção</w:t>
+            </w:r>
+          </w:p>
+          <w:p>
+            <w:pPr>
+              <w:pStyle w:val="PargrafodaLista"/>
+              <w:numPr>
+                <w:ilvl w:val="0"/>
+                <w:numId w:val="9"/>
+              </w:numPr>
+            </w:pPr>
+            <w:r>
+              <w:t xml:space="preserve">Ver </w:t>
+            </w:r>
+            <w:proofErr w:type="spellStart"/>
+            <w:r>
+              <w:t>Scoreboard</w:t>
+            </w:r>
+            <w:proofErr w:type="spellEnd"/>
+          </w:p>
+          <w:p>
+            <w:pPr>
+              <w:pStyle w:val="PargrafodaLista"/>
+              <w:numPr>
+                <w:ilvl w:val="0"/>
+                <w:numId w:val="9"/>
+              </w:numPr>
+            </w:pPr>
+            <w:r>
+              <w:t>Ver, Realizar Desafio</w:t>
+            </w:r>
+          </w:p>
+          <w:p>
+            <w:pPr>
+              <w:pStyle w:val="PargrafodaLista"/>
+              <w:numPr>
+                <w:ilvl w:val="0"/>
+                <w:numId w:val="9"/>
+              </w:numPr>
+            </w:pPr>
+            <w:r>
+              <w:t xml:space="preserve">Ver, Realizar </w:t>
+            </w:r>
+            <w:proofErr w:type="spellStart"/>
+            <w:r>
+              <w:t>Quizz</w:t>
+            </w:r>
+            <w:proofErr w:type="spellEnd"/>
+          </w:p>
+          <w:p>
+            <w:pPr>
+              <w:pStyle w:val="PargrafodaLista"/>
+              <w:numPr>
+                <w:ilvl w:val="0"/>
+                <w:numId w:val="9"/>
+              </w:numPr>
+            </w:pPr>
+            <w:r>
+              <w:lastRenderedPageBreak/>
+              <w:t>Ver, Realizar Pergunta</w:t>
+            </w:r>
+          </w:p>
+          <w:p>
+            <w:pPr>
+              <w:pStyle w:val="PargrafodaLista"/>
+              <w:numPr>
+                <w:ilvl w:val="0"/>
+                <w:numId w:val="9"/>
+              </w:numPr>
+            </w:pPr>
+            <w:r>
+              <w:t>Criar Sugestão</w:t>
+            </w:r>
+          </w:p>
+        </w:tc>
+      </w:tr>
+    </w:tbl>
     <w:p/>
+    <w:p>
+      <w:pPr>
+        <w:pStyle w:val="Cabealho2"/>
+      </w:pPr>
+      <w:r>
+        <w:t xml:space="preserve">Diagrama </w:t>
+      </w:r>
+      <w:r>
+        <w:t>de casos de uso</w:t>
+      </w:r>
+    </w:p>
+    <w:p>
+      <w:r>
+        <w:rPr>
+          <w:noProof/>
+        </w:rPr>
+        <w:drawing>
+          <wp:inline distT="0" distB="0" distL="0" distR="0">
+            <wp:extent cx="5980430" cy="6816725"/>
+            <wp:effectExtent l="0" t="0" r="1270" b="3175"/>
+            <wp:docPr id="5" name="Imagem 5" descr="Uma imagem com texto, mapa&#10;&#10;Descrição gerada com confiança muito alta"/>
+            <wp:cNvGraphicFramePr>
+              <a:graphicFrameLocks xmlns:a="http://schemas.openxmlformats.org/drawingml/2006/main" noChangeAspect="1"/>
+            </wp:cNvGraphicFramePr>
+            <a:graphic xmlns:a="http://schemas.openxmlformats.org/drawingml/2006/main">
+              <a:graphicData uri="http://schemas.openxmlformats.org/drawingml/2006/picture">
+                <pic:pic xmlns:pic="http://schemas.openxmlformats.org/drawingml/2006/picture">
+                  <pic:nvPicPr>
+                    <pic:cNvPr id="5" name="Diagrama de Casos de Uso Projeto.jpg"/>
+                    <pic:cNvPicPr/>
+                  </pic:nvPicPr>
+                  <pic:blipFill>
+                    <a:blip r:embed="rId20">
+                      <a:extLst>
+                        <a:ext uri="{28A0092B-C50C-407E-A947-70E740481C1C}">
+                          <a14:useLocalDpi xmlns:a14="http://schemas.microsoft.com/office/drawing/2010/main" val="0"/>
+                        </a:ext>
+                      </a:extLst>
+                    </a:blip>
+                    <a:stretch>
+                      <a:fillRect/>
+                    </a:stretch>
+                  </pic:blipFill>
+                  <pic:spPr>
+                    <a:xfrm>
+                      <a:off x="0" y="0"/>
+                      <a:ext cx="5980430" cy="6816725"/>
+                    </a:xfrm>
+                    <a:prstGeom prst="rect">
+                      <a:avLst/>
+                    </a:prstGeom>
+                  </pic:spPr>
+                </pic:pic>
+              </a:graphicData>
+            </a:graphic>
+          </wp:inline>
+        </w:drawing>
+      </w:r>
+      <w:bookmarkStart w:id="8" w:name="_GoBack"/>
+      <w:bookmarkEnd w:id="8"/>
+    </w:p>
     <w:p>
       <w:pPr>
         <w:rPr>
@@ -6976,16 +7292,16 @@
     </w:lvl>
   </w:abstractNum>
   <w:abstractNum w:abstractNumId="2" w15:restartNumberingAfterBreak="0">
-    <w:nsid w:val="270239FE"/>
+    <w:nsid w:val="1D9348E1"/>
     <w:multiLevelType w:val="hybridMultilevel"/>
-    <w:tmpl w:val="15304760"/>
+    <w:tmpl w:val="57DAA112"/>
     <w:lvl w:ilvl="0" w:tplc="08160001">
       <w:start w:val="1"/>
       <w:numFmt w:val="bullet"/>
       <w:lvlText w:val=""/>
       <w:lvlJc w:val="left"/>
       <w:pPr>
-        <w:ind w:left="780" w:hanging="360"/>
+        <w:ind w:left="720" w:hanging="360"/>
       </w:pPr>
       <w:rPr>
         <w:rFonts w:ascii="Symbol" w:hAnsi="Symbol" w:hint="default"/>
@@ -6997,7 +7313,7 @@
       <w:lvlText w:val="o"/>
       <w:lvlJc w:val="left"/>
       <w:pPr>
-        <w:ind w:left="1500" w:hanging="360"/>
+        <w:ind w:left="1440" w:hanging="360"/>
       </w:pPr>
       <w:rPr>
         <w:rFonts w:ascii="Courier New" w:hAnsi="Courier New" w:cs="Courier New" w:hint="default"/>
@@ -7009,7 +7325,7 @@
       <w:lvlText w:val=""/>
       <w:lvlJc w:val="left"/>
       <w:pPr>
-        <w:ind w:left="2220" w:hanging="360"/>
+        <w:ind w:left="2160" w:hanging="360"/>
       </w:pPr>
       <w:rPr>
         <w:rFonts w:ascii="Wingdings" w:hAnsi="Wingdings" w:hint="default"/>
@@ -7021,7 +7337,7 @@
       <w:lvlText w:val=""/>
       <w:lvlJc w:val="left"/>
       <w:pPr>
-        <w:ind w:left="2940" w:hanging="360"/>
+        <w:ind w:left="2880" w:hanging="360"/>
       </w:pPr>
       <w:rPr>
         <w:rFonts w:ascii="Symbol" w:hAnsi="Symbol" w:hint="default"/>
@@ -7033,7 +7349,7 @@
       <w:lvlText w:val="o"/>
       <w:lvlJc w:val="left"/>
       <w:pPr>
-        <w:ind w:left="3660" w:hanging="360"/>
+        <w:ind w:left="3600" w:hanging="360"/>
       </w:pPr>
       <w:rPr>
         <w:rFonts w:ascii="Courier New" w:hAnsi="Courier New" w:cs="Courier New" w:hint="default"/>
@@ -7045,7 +7361,7 @@
       <w:lvlText w:val=""/>
       <w:lvlJc w:val="left"/>
       <w:pPr>
-        <w:ind w:left="4380" w:hanging="360"/>
+        <w:ind w:left="4320" w:hanging="360"/>
       </w:pPr>
       <w:rPr>
         <w:rFonts w:ascii="Wingdings" w:hAnsi="Wingdings" w:hint="default"/>
@@ -7057,7 +7373,7 @@
       <w:lvlText w:val=""/>
       <w:lvlJc w:val="left"/>
       <w:pPr>
-        <w:ind w:left="5100" w:hanging="360"/>
+        <w:ind w:left="5040" w:hanging="360"/>
       </w:pPr>
       <w:rPr>
         <w:rFonts w:ascii="Symbol" w:hAnsi="Symbol" w:hint="default"/>
@@ -7069,7 +7385,7 @@
       <w:lvlText w:val="o"/>
       <w:lvlJc w:val="left"/>
       <w:pPr>
-        <w:ind w:left="5820" w:hanging="360"/>
+        <w:ind w:left="5760" w:hanging="360"/>
       </w:pPr>
       <w:rPr>
         <w:rFonts w:ascii="Courier New" w:hAnsi="Courier New" w:cs="Courier New" w:hint="default"/>
@@ -7081,7 +7397,7 @@
       <w:lvlText w:val=""/>
       <w:lvlJc w:val="left"/>
       <w:pPr>
-        <w:ind w:left="6540" w:hanging="360"/>
+        <w:ind w:left="6480" w:hanging="360"/>
       </w:pPr>
       <w:rPr>
         <w:rFonts w:ascii="Wingdings" w:hAnsi="Wingdings" w:hint="default"/>
@@ -7089,6 +7405,119 @@
     </w:lvl>
   </w:abstractNum>
   <w:abstractNum w:abstractNumId="3" w15:restartNumberingAfterBreak="0">
+    <w:nsid w:val="270239FE"/>
+    <w:multiLevelType w:val="hybridMultilevel"/>
+    <w:tmpl w:val="15304760"/>
+    <w:lvl w:ilvl="0" w:tplc="08160001">
+      <w:start w:val="1"/>
+      <w:numFmt w:val="bullet"/>
+      <w:lvlText w:val=""/>
+      <w:lvlJc w:val="left"/>
+      <w:pPr>
+        <w:ind w:left="780" w:hanging="360"/>
+      </w:pPr>
+      <w:rPr>
+        <w:rFonts w:ascii="Symbol" w:hAnsi="Symbol" w:hint="default"/>
+      </w:rPr>
+    </w:lvl>
+    <w:lvl w:ilvl="1" w:tplc="08160003" w:tentative="1">
+      <w:start w:val="1"/>
+      <w:numFmt w:val="bullet"/>
+      <w:lvlText w:val="o"/>
+      <w:lvlJc w:val="left"/>
+      <w:pPr>
+        <w:ind w:left="1500" w:hanging="360"/>
+      </w:pPr>
+      <w:rPr>
+        <w:rFonts w:ascii="Courier New" w:hAnsi="Courier New" w:cs="Courier New" w:hint="default"/>
+      </w:rPr>
+    </w:lvl>
+    <w:lvl w:ilvl="2" w:tplc="08160005" w:tentative="1">
+      <w:start w:val="1"/>
+      <w:numFmt w:val="bullet"/>
+      <w:lvlText w:val=""/>
+      <w:lvlJc w:val="left"/>
+      <w:pPr>
+        <w:ind w:left="2220" w:hanging="360"/>
+      </w:pPr>
+      <w:rPr>
+        <w:rFonts w:ascii="Wingdings" w:hAnsi="Wingdings" w:hint="default"/>
+      </w:rPr>
+    </w:lvl>
+    <w:lvl w:ilvl="3" w:tplc="08160001" w:tentative="1">
+      <w:start w:val="1"/>
+      <w:numFmt w:val="bullet"/>
+      <w:lvlText w:val=""/>
+      <w:lvlJc w:val="left"/>
+      <w:pPr>
+        <w:ind w:left="2940" w:hanging="360"/>
+      </w:pPr>
+      <w:rPr>
+        <w:rFonts w:ascii="Symbol" w:hAnsi="Symbol" w:hint="default"/>
+      </w:rPr>
+    </w:lvl>
+    <w:lvl w:ilvl="4" w:tplc="08160003" w:tentative="1">
+      <w:start w:val="1"/>
+      <w:numFmt w:val="bullet"/>
+      <w:lvlText w:val="o"/>
+      <w:lvlJc w:val="left"/>
+      <w:pPr>
+        <w:ind w:left="3660" w:hanging="360"/>
+      </w:pPr>
+      <w:rPr>
+        <w:rFonts w:ascii="Courier New" w:hAnsi="Courier New" w:cs="Courier New" w:hint="default"/>
+      </w:rPr>
+    </w:lvl>
+    <w:lvl w:ilvl="5" w:tplc="08160005" w:tentative="1">
+      <w:start w:val="1"/>
+      <w:numFmt w:val="bullet"/>
+      <w:lvlText w:val=""/>
+      <w:lvlJc w:val="left"/>
+      <w:pPr>
+        <w:ind w:left="4380" w:hanging="360"/>
+      </w:pPr>
+      <w:rPr>
+        <w:rFonts w:ascii="Wingdings" w:hAnsi="Wingdings" w:hint="default"/>
+      </w:rPr>
+    </w:lvl>
+    <w:lvl w:ilvl="6" w:tplc="08160001" w:tentative="1">
+      <w:start w:val="1"/>
+      <w:numFmt w:val="bullet"/>
+      <w:lvlText w:val=""/>
+      <w:lvlJc w:val="left"/>
+      <w:pPr>
+        <w:ind w:left="5100" w:hanging="360"/>
+      </w:pPr>
+      <w:rPr>
+        <w:rFonts w:ascii="Symbol" w:hAnsi="Symbol" w:hint="default"/>
+      </w:rPr>
+    </w:lvl>
+    <w:lvl w:ilvl="7" w:tplc="08160003" w:tentative="1">
+      <w:start w:val="1"/>
+      <w:numFmt w:val="bullet"/>
+      <w:lvlText w:val="o"/>
+      <w:lvlJc w:val="left"/>
+      <w:pPr>
+        <w:ind w:left="5820" w:hanging="360"/>
+      </w:pPr>
+      <w:rPr>
+        <w:rFonts w:ascii="Courier New" w:hAnsi="Courier New" w:cs="Courier New" w:hint="default"/>
+      </w:rPr>
+    </w:lvl>
+    <w:lvl w:ilvl="8" w:tplc="08160005" w:tentative="1">
+      <w:start w:val="1"/>
+      <w:numFmt w:val="bullet"/>
+      <w:lvlText w:val=""/>
+      <w:lvlJc w:val="left"/>
+      <w:pPr>
+        <w:ind w:left="6540" w:hanging="360"/>
+      </w:pPr>
+      <w:rPr>
+        <w:rFonts w:ascii="Wingdings" w:hAnsi="Wingdings" w:hint="default"/>
+      </w:rPr>
+    </w:lvl>
+  </w:abstractNum>
+  <w:abstractNum w:abstractNumId="4" w15:restartNumberingAfterBreak="0">
     <w:nsid w:val="3D48358E"/>
     <w:multiLevelType w:val="multilevel"/>
     <w:tmpl w:val="04090025"/>
@@ -7183,10 +7612,10 @@
       </w:pPr>
     </w:lvl>
   </w:abstractNum>
-  <w:abstractNum w:abstractNumId="4" w15:restartNumberingAfterBreak="0">
-    <w:nsid w:val="4B066029"/>
+  <w:abstractNum w:abstractNumId="5" w15:restartNumberingAfterBreak="0">
+    <w:nsid w:val="44F8128A"/>
     <w:multiLevelType w:val="hybridMultilevel"/>
-    <w:tmpl w:val="9DE01A58"/>
+    <w:tmpl w:val="C0841A6C"/>
     <w:lvl w:ilvl="0" w:tplc="08160001">
       <w:start w:val="1"/>
       <w:numFmt w:val="bullet"/>
@@ -7296,11 +7725,237 @@
       </w:rPr>
     </w:lvl>
   </w:abstractNum>
+  <w:abstractNum w:abstractNumId="6" w15:restartNumberingAfterBreak="0">
+    <w:nsid w:val="4B066029"/>
+    <w:multiLevelType w:val="hybridMultilevel"/>
+    <w:tmpl w:val="9DE01A58"/>
+    <w:lvl w:ilvl="0" w:tplc="08160001">
+      <w:start w:val="1"/>
+      <w:numFmt w:val="bullet"/>
+      <w:lvlText w:val=""/>
+      <w:lvlJc w:val="left"/>
+      <w:pPr>
+        <w:ind w:left="720" w:hanging="360"/>
+      </w:pPr>
+      <w:rPr>
+        <w:rFonts w:ascii="Symbol" w:hAnsi="Symbol" w:hint="default"/>
+      </w:rPr>
+    </w:lvl>
+    <w:lvl w:ilvl="1" w:tplc="08160003" w:tentative="1">
+      <w:start w:val="1"/>
+      <w:numFmt w:val="bullet"/>
+      <w:lvlText w:val="o"/>
+      <w:lvlJc w:val="left"/>
+      <w:pPr>
+        <w:ind w:left="1440" w:hanging="360"/>
+      </w:pPr>
+      <w:rPr>
+        <w:rFonts w:ascii="Courier New" w:hAnsi="Courier New" w:cs="Courier New" w:hint="default"/>
+      </w:rPr>
+    </w:lvl>
+    <w:lvl w:ilvl="2" w:tplc="08160005" w:tentative="1">
+      <w:start w:val="1"/>
+      <w:numFmt w:val="bullet"/>
+      <w:lvlText w:val=""/>
+      <w:lvlJc w:val="left"/>
+      <w:pPr>
+        <w:ind w:left="2160" w:hanging="360"/>
+      </w:pPr>
+      <w:rPr>
+        <w:rFonts w:ascii="Wingdings" w:hAnsi="Wingdings" w:hint="default"/>
+      </w:rPr>
+    </w:lvl>
+    <w:lvl w:ilvl="3" w:tplc="08160001" w:tentative="1">
+      <w:start w:val="1"/>
+      <w:numFmt w:val="bullet"/>
+      <w:lvlText w:val=""/>
+      <w:lvlJc w:val="left"/>
+      <w:pPr>
+        <w:ind w:left="2880" w:hanging="360"/>
+      </w:pPr>
+      <w:rPr>
+        <w:rFonts w:ascii="Symbol" w:hAnsi="Symbol" w:hint="default"/>
+      </w:rPr>
+    </w:lvl>
+    <w:lvl w:ilvl="4" w:tplc="08160003" w:tentative="1">
+      <w:start w:val="1"/>
+      <w:numFmt w:val="bullet"/>
+      <w:lvlText w:val="o"/>
+      <w:lvlJc w:val="left"/>
+      <w:pPr>
+        <w:ind w:left="3600" w:hanging="360"/>
+      </w:pPr>
+      <w:rPr>
+        <w:rFonts w:ascii="Courier New" w:hAnsi="Courier New" w:cs="Courier New" w:hint="default"/>
+      </w:rPr>
+    </w:lvl>
+    <w:lvl w:ilvl="5" w:tplc="08160005" w:tentative="1">
+      <w:start w:val="1"/>
+      <w:numFmt w:val="bullet"/>
+      <w:lvlText w:val=""/>
+      <w:lvlJc w:val="left"/>
+      <w:pPr>
+        <w:ind w:left="4320" w:hanging="360"/>
+      </w:pPr>
+      <w:rPr>
+        <w:rFonts w:ascii="Wingdings" w:hAnsi="Wingdings" w:hint="default"/>
+      </w:rPr>
+    </w:lvl>
+    <w:lvl w:ilvl="6" w:tplc="08160001" w:tentative="1">
+      <w:start w:val="1"/>
+      <w:numFmt w:val="bullet"/>
+      <w:lvlText w:val=""/>
+      <w:lvlJc w:val="left"/>
+      <w:pPr>
+        <w:ind w:left="5040" w:hanging="360"/>
+      </w:pPr>
+      <w:rPr>
+        <w:rFonts w:ascii="Symbol" w:hAnsi="Symbol" w:hint="default"/>
+      </w:rPr>
+    </w:lvl>
+    <w:lvl w:ilvl="7" w:tplc="08160003" w:tentative="1">
+      <w:start w:val="1"/>
+      <w:numFmt w:val="bullet"/>
+      <w:lvlText w:val="o"/>
+      <w:lvlJc w:val="left"/>
+      <w:pPr>
+        <w:ind w:left="5760" w:hanging="360"/>
+      </w:pPr>
+      <w:rPr>
+        <w:rFonts w:ascii="Courier New" w:hAnsi="Courier New" w:cs="Courier New" w:hint="default"/>
+      </w:rPr>
+    </w:lvl>
+    <w:lvl w:ilvl="8" w:tplc="08160005" w:tentative="1">
+      <w:start w:val="1"/>
+      <w:numFmt w:val="bullet"/>
+      <w:lvlText w:val=""/>
+      <w:lvlJc w:val="left"/>
+      <w:pPr>
+        <w:ind w:left="6480" w:hanging="360"/>
+      </w:pPr>
+      <w:rPr>
+        <w:rFonts w:ascii="Wingdings" w:hAnsi="Wingdings" w:hint="default"/>
+      </w:rPr>
+    </w:lvl>
+  </w:abstractNum>
+  <w:abstractNum w:abstractNumId="7" w15:restartNumberingAfterBreak="0">
+    <w:nsid w:val="65AD5A1F"/>
+    <w:multiLevelType w:val="hybridMultilevel"/>
+    <w:tmpl w:val="341C8E38"/>
+    <w:lvl w:ilvl="0" w:tplc="08160001">
+      <w:start w:val="1"/>
+      <w:numFmt w:val="bullet"/>
+      <w:lvlText w:val=""/>
+      <w:lvlJc w:val="left"/>
+      <w:pPr>
+        <w:ind w:left="720" w:hanging="360"/>
+      </w:pPr>
+      <w:rPr>
+        <w:rFonts w:ascii="Symbol" w:hAnsi="Symbol" w:hint="default"/>
+      </w:rPr>
+    </w:lvl>
+    <w:lvl w:ilvl="1" w:tplc="08160003" w:tentative="1">
+      <w:start w:val="1"/>
+      <w:numFmt w:val="bullet"/>
+      <w:lvlText w:val="o"/>
+      <w:lvlJc w:val="left"/>
+      <w:pPr>
+        <w:ind w:left="1440" w:hanging="360"/>
+      </w:pPr>
+      <w:rPr>
+        <w:rFonts w:ascii="Courier New" w:hAnsi="Courier New" w:cs="Courier New" w:hint="default"/>
+      </w:rPr>
+    </w:lvl>
+    <w:lvl w:ilvl="2" w:tplc="08160005" w:tentative="1">
+      <w:start w:val="1"/>
+      <w:numFmt w:val="bullet"/>
+      <w:lvlText w:val=""/>
+      <w:lvlJc w:val="left"/>
+      <w:pPr>
+        <w:ind w:left="2160" w:hanging="360"/>
+      </w:pPr>
+      <w:rPr>
+        <w:rFonts w:ascii="Wingdings" w:hAnsi="Wingdings" w:hint="default"/>
+      </w:rPr>
+    </w:lvl>
+    <w:lvl w:ilvl="3" w:tplc="08160001" w:tentative="1">
+      <w:start w:val="1"/>
+      <w:numFmt w:val="bullet"/>
+      <w:lvlText w:val=""/>
+      <w:lvlJc w:val="left"/>
+      <w:pPr>
+        <w:ind w:left="2880" w:hanging="360"/>
+      </w:pPr>
+      <w:rPr>
+        <w:rFonts w:ascii="Symbol" w:hAnsi="Symbol" w:hint="default"/>
+      </w:rPr>
+    </w:lvl>
+    <w:lvl w:ilvl="4" w:tplc="08160003" w:tentative="1">
+      <w:start w:val="1"/>
+      <w:numFmt w:val="bullet"/>
+      <w:lvlText w:val="o"/>
+      <w:lvlJc w:val="left"/>
+      <w:pPr>
+        <w:ind w:left="3600" w:hanging="360"/>
+      </w:pPr>
+      <w:rPr>
+        <w:rFonts w:ascii="Courier New" w:hAnsi="Courier New" w:cs="Courier New" w:hint="default"/>
+      </w:rPr>
+    </w:lvl>
+    <w:lvl w:ilvl="5" w:tplc="08160005" w:tentative="1">
+      <w:start w:val="1"/>
+      <w:numFmt w:val="bullet"/>
+      <w:lvlText w:val=""/>
+      <w:lvlJc w:val="left"/>
+      <w:pPr>
+        <w:ind w:left="4320" w:hanging="360"/>
+      </w:pPr>
+      <w:rPr>
+        <w:rFonts w:ascii="Wingdings" w:hAnsi="Wingdings" w:hint="default"/>
+      </w:rPr>
+    </w:lvl>
+    <w:lvl w:ilvl="6" w:tplc="08160001" w:tentative="1">
+      <w:start w:val="1"/>
+      <w:numFmt w:val="bullet"/>
+      <w:lvlText w:val=""/>
+      <w:lvlJc w:val="left"/>
+      <w:pPr>
+        <w:ind w:left="5040" w:hanging="360"/>
+      </w:pPr>
+      <w:rPr>
+        <w:rFonts w:ascii="Symbol" w:hAnsi="Symbol" w:hint="default"/>
+      </w:rPr>
+    </w:lvl>
+    <w:lvl w:ilvl="7" w:tplc="08160003" w:tentative="1">
+      <w:start w:val="1"/>
+      <w:numFmt w:val="bullet"/>
+      <w:lvlText w:val="o"/>
+      <w:lvlJc w:val="left"/>
+      <w:pPr>
+        <w:ind w:left="5760" w:hanging="360"/>
+      </w:pPr>
+      <w:rPr>
+        <w:rFonts w:ascii="Courier New" w:hAnsi="Courier New" w:cs="Courier New" w:hint="default"/>
+      </w:rPr>
+    </w:lvl>
+    <w:lvl w:ilvl="8" w:tplc="08160005" w:tentative="1">
+      <w:start w:val="1"/>
+      <w:numFmt w:val="bullet"/>
+      <w:lvlText w:val=""/>
+      <w:lvlJc w:val="left"/>
+      <w:pPr>
+        <w:ind w:left="6480" w:hanging="360"/>
+      </w:pPr>
+      <w:rPr>
+        <w:rFonts w:ascii="Wingdings" w:hAnsi="Wingdings" w:hint="default"/>
+      </w:rPr>
+    </w:lvl>
+  </w:abstractNum>
   <w:num w:numId="1">
-    <w:abstractNumId w:val="3"/>
+    <w:abstractNumId w:val="4"/>
   </w:num>
   <w:num w:numId="2">
-    <w:abstractNumId w:val="3"/>
+    <w:abstractNumId w:val="4"/>
     <w:lvlOverride w:ilvl="0">
       <w:startOverride w:val="1"/>
     </w:lvlOverride>
@@ -7333,13 +7988,22 @@
     <w:abstractNumId w:val="0"/>
   </w:num>
   <w:num w:numId="4">
-    <w:abstractNumId w:val="2"/>
+    <w:abstractNumId w:val="3"/>
   </w:num>
   <w:num w:numId="5">
-    <w:abstractNumId w:val="4"/>
+    <w:abstractNumId w:val="6"/>
   </w:num>
   <w:num w:numId="6">
     <w:abstractNumId w:val="1"/>
+  </w:num>
+  <w:num w:numId="7">
+    <w:abstractNumId w:val="7"/>
+  </w:num>
+  <w:num w:numId="8">
+    <w:abstractNumId w:val="5"/>
+  </w:num>
+  <w:num w:numId="9">
+    <w:abstractNumId w:val="2"/>
   </w:num>
 </w:numbering>
 </file>
@@ -8813,7 +9477,7 @@
 </file>
 
 <file path=customXml/itemProps1.xml><?xml version="1.0" encoding="utf-8"?>
-<ds:datastoreItem xmlns:ds="http://schemas.openxmlformats.org/officeDocument/2006/customXml" ds:itemID="{B4B76FC1-DCF5-4C0E-8383-FEDD42A12BB4}">
+<ds:datastoreItem xmlns:ds="http://schemas.openxmlformats.org/officeDocument/2006/customXml" ds:itemID="{A7F42DCA-1C78-43D9-94BA-DD5BC10CEFBB}">
   <ds:schemaRefs>
     <ds:schemaRef ds:uri="http://schemas.openxmlformats.org/officeDocument/2006/bibliography"/>
   </ds:schemaRefs>

</xml_diff>

<commit_message>
Criação das tabelas em falta para a BD e alteração das existentes (NodeJS)
</commit_message>
<xml_diff>
--- a/Documentos/RelatorioProjeto-RuiParedes.docx
+++ b/Documentos/RelatorioProjeto-RuiParedes.docx
@@ -393,7 +393,19 @@
     </w:p>
     <w:p>
       <w:r>
-        <w:t>Este documento descreve o projeto desenvolvido pelo aluno Rui Paredes no âmbito da unidade curricular Projeto de Informática, da Licenciatura de Engenharia Informática.</w:t>
+        <w:t>Este documento desenvolvido pelo aluno Rui Paredes no âmbito da unidade curricular Projeto de Informática, da Licenciatura de Engenharia Informática</w:t>
+      </w:r>
+      <w:r>
+        <w:t xml:space="preserve">, </w:t>
+      </w:r>
+      <w:r>
+        <w:t>descreve o projeto</w:t>
+      </w:r>
+      <w:r>
+        <w:t xml:space="preserve"> realizado para aprovação à mesma</w:t>
+      </w:r>
+      <w:r>
+        <w:t>.</w:t>
       </w:r>
     </w:p>
     <w:p>
@@ -439,7 +451,13 @@
     </w:p>
     <w:p>
       <w:r>
-        <w:t xml:space="preserve">Todos os anos alunos da UC de Programação e Segurança </w:t>
+        <w:t>Todos os anos</w:t>
+      </w:r>
+      <w:r>
+        <w:t>,</w:t>
+      </w:r>
+      <w:r>
+        <w:t xml:space="preserve"> alunos da UC de Programação e Segurança </w:t>
       </w:r>
       <w:r>
         <w:t xml:space="preserve">desenvolvem exemplos que ilustram vulnerabilidades, ataques e defesas na área da </w:t>
@@ -578,6 +596,7 @@
         </w:numPr>
       </w:pPr>
       <w:r>
+        <w:lastRenderedPageBreak/>
         <w:t>Sistema de Ranking por pontos</w:t>
       </w:r>
     </w:p>
@@ -590,7 +609,6 @@
         </w:numPr>
       </w:pPr>
       <w:r>
-        <w:lastRenderedPageBreak/>
         <w:t>Plataforma online</w:t>
       </w:r>
     </w:p>
@@ -737,7 +755,10 @@
         <w:t>em alguns pontos importantes</w:t>
       </w:r>
       <w:r>
-        <w:t xml:space="preserve"> dos mesmos. Algumas delas </w:t>
+        <w:t xml:space="preserve"> dos mesmos</w:t>
+      </w:r>
+      <w:r>
+        <w:t xml:space="preserve">. Algumas delas </w:t>
       </w:r>
       <w:r>
         <w:t>focam -se em jogos CTF</w:t>
@@ -828,21 +849,7 @@
         <w:t>65</w:t>
       </w:r>
       <w:r>
-        <w:t xml:space="preserve"> e ainda três sugeridas pelo Orientador</w:t>
-      </w:r>
-      <w:r>
-        <w:t xml:space="preserve"> e que foram referidas no Encontro de </w:t>
-      </w:r>
-      <w:proofErr w:type="spellStart"/>
-      <w:r>
-        <w:t>Cibersegurança</w:t>
-      </w:r>
-      <w:proofErr w:type="spellEnd"/>
-      <w:r>
-        <w:t xml:space="preserve"> 2018 do IPG</w:t>
-      </w:r>
-      <w:r>
-        <w:t xml:space="preserve">, sendo estas o </w:t>
+        <w:t xml:space="preserve"> e ainda três sugeridas pelo Orientador, sendo estas o </w:t>
       </w:r>
       <w:r>
         <w:t xml:space="preserve">Reversing.kr, RingZer0Team </w:t>
@@ -902,7 +909,13 @@
         <w:t>solução existente</w:t>
       </w:r>
       <w:r>
-        <w:t xml:space="preserve"> possuí essas características ou não.</w:t>
+        <w:t xml:space="preserve"> </w:t>
+      </w:r>
+      <w:r>
+        <w:t>contém</w:t>
+      </w:r>
+      <w:r>
+        <w:t xml:space="preserve"> essas características ou não.</w:t>
       </w:r>
     </w:p>
     <w:p>
@@ -4840,7 +4853,13 @@
     </w:p>
     <w:p>
       <w:r>
-        <w:t xml:space="preserve">De forma a minimizar os riscos de erros e falhas no decorrer do desenvolvimento de uma plataforma web, é aconselhado usar metodologias de desenvolvimento de software. Apesar de existir uma grande variedade de metodologias, estas encontram -se divididas em dois tipos: metodologias tradicionais e metodologias ágeis, tendo por exemplo, como tradicionais a metodologia em espiral, RUP e como metodologias ágeis o SCRUM e o </w:t>
+        <w:t>De forma a minimizar os riscos de erros e falhas no decorrer do desenvolvimento de uma plataforma web, é aconselhado usar metodologias de desenvolvimento de software. Apesar de existir uma grande variedade de metodologias, estas encontram -se divididas em dois tipos: metodologias tradicionais e metodologias ágeis, tendo como tradicionais a metodologia em espiral, RUP</w:t>
+      </w:r>
+      <w:r>
+        <w:t>, entre outras,</w:t>
+      </w:r>
+      <w:r>
+        <w:t xml:space="preserve"> e como metodologias ágeis o SCRUM e o </w:t>
       </w:r>
       <w:proofErr w:type="spellStart"/>
       <w:r>
@@ -5007,21 +5026,21 @@
     </w:p>
     <w:p>
       <w:r>
+        <w:t>Em todas as implementações de processos de controlo empírico existem três</w:t>
+      </w:r>
+      <w:r>
+        <w:t xml:space="preserve"> pilares essenciais a </w:t>
+      </w:r>
+      <w:r>
+        <w:t xml:space="preserve">seguir: Transparência, </w:t>
+      </w:r>
+      <w:r>
+        <w:t>Inspeção e Adaptação.</w:t>
+      </w:r>
+    </w:p>
+    <w:p>
+      <w:r>
         <w:lastRenderedPageBreak/>
-        <w:t>Em todas as implementações de processos de controlo empírico existem três</w:t>
-      </w:r>
-      <w:r>
-        <w:t xml:space="preserve"> pilares essenciais a </w:t>
-      </w:r>
-      <w:r>
-        <w:t xml:space="preserve">seguir: Transparência, </w:t>
-      </w:r>
-      <w:r>
-        <w:t>Inspeção e Adaptação.</w:t>
-      </w:r>
-    </w:p>
-    <w:p>
-      <w:r>
         <w:t xml:space="preserve">A Transparência consiste </w:t>
       </w:r>
       <w:r>
@@ -5038,6 +5057,9 @@
         <w:t>A Inspeção consiste em análises frequentes ao trabalho que se está a desenvolver de forma a verificar se não existem variações do que é pedido e do que se está a desenvolver</w:t>
       </w:r>
       <w:r>
+        <w:t>,</w:t>
+      </w:r>
+      <w:r>
         <w:t xml:space="preserve"> e são normalmente efetuadas por alguém com experiência na execução dessas análises</w:t>
       </w:r>
     </w:p>
@@ -5359,24 +5381,21 @@
       </w:r>
       <w:proofErr w:type="gramEnd"/>
       <w:r>
-        <w:t xml:space="preserve"> equipa </w:t>
-      </w:r>
+        <w:t xml:space="preserve"> equipa de desenvolvimento alcançar o objetivo da </w:t>
+      </w:r>
+      <w:r>
+        <w:rPr>
+          <w:i/>
+        </w:rPr>
+        <w:t>sprint</w:t>
+      </w:r>
+      <w:r>
+        <w:t>, e até mesmo aumentar a mesma através de ajustes a vários níveis.</w:t>
+      </w:r>
+    </w:p>
+    <w:p>
       <w:r>
         <w:lastRenderedPageBreak/>
-        <w:t xml:space="preserve">de desenvolvimento alcançar o objetivo da </w:t>
-      </w:r>
-      <w:r>
-        <w:rPr>
-          <w:i/>
-        </w:rPr>
-        <w:t>sprint</w:t>
-      </w:r>
-      <w:r>
-        <w:t>, e até mesmo aumentar a mesma através de ajustes a vários níveis.</w:t>
-      </w:r>
-    </w:p>
-    <w:p>
-      <w:r>
         <w:t xml:space="preserve">No Final da </w:t>
       </w:r>
       <w:r>
@@ -5704,12 +5723,38 @@
         <w:t xml:space="preserve"> –</w:t>
       </w:r>
       <w:r>
-        <w:t xml:space="preserve"> Utilizadores que irão poder participar nas várias componentes que a plataforma disponibiliza.</w:t>
-      </w:r>
-    </w:p>
-    <w:p>
-      <w:r>
-        <w:t xml:space="preserve">De forma a que a plataforma funcione corretamente, existem funcionalidades que são específicas para o gestor da plataforma e </w:t>
+        <w:t xml:space="preserve"> Utilizadores que </w:t>
+      </w:r>
+      <w:r>
+        <w:t xml:space="preserve">podem participar </w:t>
+      </w:r>
+      <w:r>
+        <w:t>nas várias componentes que a plataforma disponibiliza</w:t>
+      </w:r>
+      <w:r>
+        <w:t xml:space="preserve">, desde as competições, aos </w:t>
+      </w:r>
+      <w:proofErr w:type="spellStart"/>
+      <w:r>
+        <w:t>quizzes</w:t>
+      </w:r>
+      <w:proofErr w:type="spellEnd"/>
+      <w:r>
+        <w:t>, entre outras</w:t>
+      </w:r>
+      <w:r>
+        <w:t>.</w:t>
+      </w:r>
+    </w:p>
+    <w:p>
+      <w:r>
+        <w:t>De forma a que a plataforma funcione corretamente, existem funcionalidades que são específicas para o gestor da plataforma</w:t>
+      </w:r>
+      <w:r>
+        <w:t>, sendo que</w:t>
+      </w:r>
+      <w:r>
+        <w:t xml:space="preserve"> </w:t>
       </w:r>
       <w:r>
         <w:t>todas as outras comuns</w:t>
@@ -5718,7 +5763,13 @@
         <w:t xml:space="preserve"> para os alunos</w:t>
       </w:r>
       <w:r>
-        <w:t xml:space="preserve"> e o gestor</w:t>
+        <w:t xml:space="preserve"> e </w:t>
+      </w:r>
+      <w:r>
+        <w:t>para o</w:t>
+      </w:r>
+      <w:r>
+        <w:t xml:space="preserve"> gestor</w:t>
       </w:r>
       <w:r>
         <w:t>, sendo estas apresentadas na</w:t>
@@ -6129,13 +6180,24 @@
     </w:p>
     <w:p>
       <w:r>
+        <w:t>Seguidamente pode -se observar o diagrama de casos de uso, onde se encontram representados os atores que interagem com a plataforma e os seus respetivos casos de uso generalizados. Todos os casos de uso que irão ser desenvolvidos no decorrer no projeto encontram -se dentro da fronteira.</w:t>
+      </w:r>
+    </w:p>
+    <w:p/>
+    <w:p>
+      <w:pPr>
+        <w:jc w:val="center"/>
+      </w:pPr>
+      <w:bookmarkStart w:id="8" w:name="_GoBack"/>
+      <w:bookmarkEnd w:id="8"/>
+      <w:r>
         <w:rPr>
           <w:noProof/>
         </w:rPr>
         <w:drawing>
           <wp:inline distT="0" distB="0" distL="0" distR="0">
-            <wp:extent cx="5980430" cy="6816725"/>
-            <wp:effectExtent l="0" t="0" r="1270" b="3175"/>
+            <wp:extent cx="5076825" cy="5786761"/>
+            <wp:effectExtent l="0" t="0" r="0" b="4445"/>
             <wp:docPr id="5" name="Imagem 5" descr="Uma imagem com texto, mapa&#10;&#10;Descrição gerada com confiança muito alta"/>
             <wp:cNvGraphicFramePr>
               <a:graphicFrameLocks xmlns:a="http://schemas.openxmlformats.org/drawingml/2006/main" noChangeAspect="1"/>
@@ -6162,7 +6224,7 @@
                   <pic:spPr>
                     <a:xfrm>
                       <a:off x="0" y="0"/>
-                      <a:ext cx="5980430" cy="6816725"/>
+                      <a:ext cx="5082605" cy="5793349"/>
                     </a:xfrm>
                     <a:prstGeom prst="rect">
                       <a:avLst/>
@@ -6174,8 +6236,6 @@
           </wp:inline>
         </w:drawing>
       </w:r>
-      <w:bookmarkStart w:id="8" w:name="_GoBack"/>
-      <w:bookmarkEnd w:id="8"/>
     </w:p>
     <w:p>
       <w:pPr>
@@ -9477,7 +9537,7 @@
 </file>
 
 <file path=customXml/itemProps1.xml><?xml version="1.0" encoding="utf-8"?>
-<ds:datastoreItem xmlns:ds="http://schemas.openxmlformats.org/officeDocument/2006/customXml" ds:itemID="{A7F42DCA-1C78-43D9-94BA-DD5BC10CEFBB}">
+<ds:datastoreItem xmlns:ds="http://schemas.openxmlformats.org/officeDocument/2006/customXml" ds:itemID="{F76143EF-A436-414F-BB44-5F4172C6042C}">
   <ds:schemaRefs>
     <ds:schemaRef ds:uri="http://schemas.openxmlformats.org/officeDocument/2006/bibliography"/>
   </ds:schemaRefs>

</xml_diff>